<commit_message>
First step, merged core API and HAL, test, works.
</commit_message>
<xml_diff>
--- a/Documentation/Code-Read and Write Cores.docx
+++ b/Documentation/Code-Read and Write Cores.docx
@@ -36,13 +36,16 @@
         <w:t>-0</w:t>
       </w:r>
       <w:r>
+        <w:t>2</w:t>
+      </w:r>
+      <w:r>
+        <w:t>-</w:t>
+      </w:r>
+      <w:r>
         <w:t>1</w:t>
       </w:r>
       <w:r>
-        <w:t>-</w:t>
-      </w:r>
-      <w:r>
-        <w:t>11</w:t>
+        <w:t>7</w:t>
       </w:r>
     </w:p>
     <w:p>
@@ -416,6 +419,7 @@
                                 <w:szCs w:val="20"/>
                               </w:rPr>
                             </w:pPr>
+                            <w:proofErr w:type="spellStart"/>
                             <w:r>
                               <w:rPr>
                                 <w:sz w:val="20"/>
@@ -423,6 +427,7 @@
                               </w:rPr>
                               <w:t>FreeRTOS</w:t>
                             </w:r>
+                            <w:proofErr w:type="spellEnd"/>
                           </w:p>
                         </w:txbxContent>
                       </wps:txbx>
@@ -598,7 +603,1081 @@
         <mc:AlternateContent>
           <mc:Choice Requires="wps">
             <w:drawing>
-              <wp:anchor distT="0" distB="0" distL="114300" distR="114300" simplePos="0" relativeHeight="251694080" behindDoc="0" locked="0" layoutInCell="1" allowOverlap="1" wp14:anchorId="1FFE453E" wp14:editId="1C1C3980">
+              <wp:anchor distT="0" distB="0" distL="114300" distR="114300" simplePos="0" relativeHeight="251692032" behindDoc="0" locked="0" layoutInCell="1" allowOverlap="1" wp14:anchorId="36E9362B" wp14:editId="1D7274B5">
+                <wp:simplePos x="0" y="0"/>
+                <wp:positionH relativeFrom="column">
+                  <wp:posOffset>258417</wp:posOffset>
+                </wp:positionH>
+                <wp:positionV relativeFrom="paragraph">
+                  <wp:posOffset>93068</wp:posOffset>
+                </wp:positionV>
+                <wp:extent cx="3705225" cy="3093803"/>
+                <wp:effectExtent l="0" t="0" r="15875" b="17780"/>
+                <wp:wrapNone/>
+                <wp:docPr id="1" name="Rounded Rectangle 1"/>
+                <wp:cNvGraphicFramePr/>
+                <a:graphic xmlns:a="http://schemas.openxmlformats.org/drawingml/2006/main">
+                  <a:graphicData uri="http://schemas.microsoft.com/office/word/2010/wordprocessingShape">
+                    <wps:wsp>
+                      <wps:cNvSpPr/>
+                      <wps:spPr>
+                        <a:xfrm>
+                          <a:off x="0" y="0"/>
+                          <a:ext cx="3705225" cy="3093803"/>
+                        </a:xfrm>
+                        <a:prstGeom prst="roundRect">
+                          <a:avLst/>
+                        </a:prstGeom>
+                      </wps:spPr>
+                      <wps:style>
+                        <a:lnRef idx="2">
+                          <a:schemeClr val="accent6">
+                            <a:shade val="50000"/>
+                          </a:schemeClr>
+                        </a:lnRef>
+                        <a:fillRef idx="1">
+                          <a:schemeClr val="accent6"/>
+                        </a:fillRef>
+                        <a:effectRef idx="0">
+                          <a:schemeClr val="accent6"/>
+                        </a:effectRef>
+                        <a:fontRef idx="minor">
+                          <a:schemeClr val="lt1"/>
+                        </a:fontRef>
+                      </wps:style>
+                      <wps:txbx>
+                        <w:txbxContent>
+                          <w:p>
+                            <w:pPr>
+                              <w:jc w:val="center"/>
+                              <w:rPr>
+                                <w:b/>
+                                <w:bCs/>
+                                <w:sz w:val="20"/>
+                                <w:szCs w:val="20"/>
+                              </w:rPr>
+                            </w:pPr>
+                            <w:proofErr w:type="spellStart"/>
+                            <w:r>
+                              <w:rPr>
+                                <w:b/>
+                                <w:bCs/>
+                                <w:sz w:val="20"/>
+                                <w:szCs w:val="20"/>
+                              </w:rPr>
+                              <w:t>Core_</w:t>
+                            </w:r>
+                            <w:r>
+                              <w:rPr>
+                                <w:b/>
+                                <w:bCs/>
+                                <w:sz w:val="20"/>
+                                <w:szCs w:val="20"/>
+                              </w:rPr>
+                              <w:t>Mem_</w:t>
+                            </w:r>
+                            <w:r>
+                              <w:rPr>
+                                <w:b/>
+                                <w:bCs/>
+                                <w:sz w:val="20"/>
+                                <w:szCs w:val="20"/>
+                              </w:rPr>
+                              <w:t>HAL</w:t>
+                            </w:r>
+                            <w:r>
+                              <w:rPr>
+                                <w:b/>
+                                <w:bCs/>
+                                <w:sz w:val="20"/>
+                                <w:szCs w:val="20"/>
+                              </w:rPr>
+                              <w:t>.h</w:t>
+                            </w:r>
+                            <w:proofErr w:type="spellEnd"/>
+                            <w:r>
+                              <w:rPr>
+                                <w:b/>
+                                <w:bCs/>
+                                <w:sz w:val="20"/>
+                                <w:szCs w:val="20"/>
+                              </w:rPr>
+                              <w:t xml:space="preserve"> (</w:t>
+                            </w:r>
+                            <w:r>
+                              <w:rPr>
+                                <w:b/>
+                                <w:bCs/>
+                                <w:sz w:val="20"/>
+                                <w:szCs w:val="20"/>
+                              </w:rPr>
+                              <w:t>with n</w:t>
+                            </w:r>
+                            <w:r>
+                              <w:rPr>
+                                <w:b/>
+                                <w:bCs/>
+                                <w:sz w:val="20"/>
+                                <w:szCs w:val="20"/>
+                              </w:rPr>
+                              <w:t>ew</w:t>
+                            </w:r>
+                            <w:r>
+                              <w:rPr>
+                                <w:b/>
+                                <w:bCs/>
+                                <w:sz w:val="20"/>
+                                <w:szCs w:val="20"/>
+                              </w:rPr>
+                              <w:t xml:space="preserve"> API</w:t>
+                            </w:r>
+                            <w:r>
+                              <w:rPr>
+                                <w:b/>
+                                <w:bCs/>
+                                <w:sz w:val="20"/>
+                                <w:szCs w:val="20"/>
+                              </w:rPr>
+                              <w:t>)</w:t>
+                            </w:r>
+                          </w:p>
+                          <w:p>
+                            <w:pPr>
+                              <w:rPr>
+                                <w:sz w:val="20"/>
+                                <w:szCs w:val="20"/>
+                              </w:rPr>
+                            </w:pPr>
+                            <w:r>
+                              <w:rPr>
+                                <w:sz w:val="20"/>
+                                <w:szCs w:val="20"/>
+                              </w:rPr>
+                              <w:t>IMPLEMENTED</w:t>
+                            </w:r>
+                          </w:p>
+                          <w:p>
+                            <w:pPr>
+                              <w:rPr>
+                                <w:sz w:val="20"/>
+                                <w:szCs w:val="20"/>
+                              </w:rPr>
+                            </w:pPr>
+                            <w:proofErr w:type="spellStart"/>
+                            <w:r>
+                              <w:rPr>
+                                <w:sz w:val="20"/>
+                                <w:szCs w:val="20"/>
+                              </w:rPr>
+                              <w:t>Core_Mem_Bit_Write</w:t>
+                            </w:r>
+                            <w:proofErr w:type="spellEnd"/>
+                            <w:r>
+                              <w:rPr>
+                                <w:sz w:val="20"/>
+                                <w:szCs w:val="20"/>
+                              </w:rPr>
+                              <w:t xml:space="preserve"> (bit 0-63, 0/1)</w:t>
+                            </w:r>
+                          </w:p>
+                          <w:p>
+                            <w:pPr>
+                              <w:rPr>
+                                <w:sz w:val="20"/>
+                                <w:szCs w:val="20"/>
+                              </w:rPr>
+                            </w:pPr>
+                          </w:p>
+                          <w:p>
+                            <w:pPr>
+                              <w:rPr>
+                                <w:sz w:val="20"/>
+                                <w:szCs w:val="20"/>
+                              </w:rPr>
+                            </w:pPr>
+                          </w:p>
+                          <w:p>
+                            <w:pPr>
+                              <w:rPr>
+                                <w:sz w:val="20"/>
+                                <w:szCs w:val="20"/>
+                              </w:rPr>
+                            </w:pPr>
+                            <w:r>
+                              <w:rPr>
+                                <w:sz w:val="20"/>
+                                <w:szCs w:val="20"/>
+                              </w:rPr>
+                              <w:t>NOT YET IMPLEMENTED</w:t>
+                            </w:r>
+                          </w:p>
+                          <w:p>
+                            <w:pPr>
+                              <w:rPr>
+                                <w:sz w:val="20"/>
+                                <w:szCs w:val="20"/>
+                              </w:rPr>
+                            </w:pPr>
+                            <w:proofErr w:type="spellStart"/>
+                            <w:r>
+                              <w:rPr>
+                                <w:sz w:val="20"/>
+                                <w:szCs w:val="20"/>
+                              </w:rPr>
+                              <w:t>Core_Mem_Init</w:t>
+                            </w:r>
+                            <w:proofErr w:type="spellEnd"/>
+                            <w:r>
+                              <w:rPr>
+                                <w:sz w:val="20"/>
+                                <w:szCs w:val="20"/>
+                              </w:rPr>
+                              <w:t xml:space="preserve"> (create an instance)</w:t>
+                            </w:r>
+                          </w:p>
+                          <w:p>
+                            <w:pPr>
+                              <w:rPr>
+                                <w:sz w:val="20"/>
+                                <w:szCs w:val="20"/>
+                              </w:rPr>
+                            </w:pPr>
+                            <w:proofErr w:type="spellStart"/>
+                            <w:r>
+                              <w:rPr>
+                                <w:sz w:val="20"/>
+                                <w:szCs w:val="20"/>
+                              </w:rPr>
+                              <w:t>Core_Mem_Test</w:t>
+                            </w:r>
+                            <w:proofErr w:type="spellEnd"/>
+                            <w:r>
+                              <w:rPr>
+                                <w:sz w:val="20"/>
+                                <w:szCs w:val="20"/>
+                              </w:rPr>
+                              <w:t xml:space="preserve"> (read all, clear all, verify clear, rewrite original state, verify rewrite, return 0-no test pass, 1</w:t>
+                            </w:r>
+                            <w:r>
+                              <w:rPr>
+                                <w:sz w:val="20"/>
+                                <w:szCs w:val="20"/>
+                                <w:vertAlign w:val="superscript"/>
+                              </w:rPr>
+                              <w:t>st</w:t>
+                            </w:r>
+                            <w:r>
+                              <w:rPr>
+                                <w:sz w:val="20"/>
+                                <w:szCs w:val="20"/>
+                              </w:rPr>
+                              <w:t xml:space="preserve"> passed, 2</w:t>
+                            </w:r>
+                            <w:r>
+                              <w:rPr>
+                                <w:sz w:val="20"/>
+                                <w:szCs w:val="20"/>
+                                <w:vertAlign w:val="superscript"/>
+                              </w:rPr>
+                              <w:t>nd</w:t>
+                            </w:r>
+                            <w:r>
+                              <w:rPr>
+                                <w:sz w:val="20"/>
+                                <w:szCs w:val="20"/>
+                              </w:rPr>
+                              <w:t xml:space="preserve"> passed)</w:t>
+                            </w:r>
+                          </w:p>
+                          <w:p>
+                            <w:pPr>
+                              <w:rPr>
+                                <w:sz w:val="20"/>
+                                <w:szCs w:val="20"/>
+                              </w:rPr>
+                            </w:pPr>
+                            <w:proofErr w:type="spellStart"/>
+                            <w:r>
+                              <w:rPr>
+                                <w:sz w:val="20"/>
+                                <w:szCs w:val="20"/>
+                              </w:rPr>
+                              <w:t>Core_Mem_</w:t>
+                            </w:r>
+                            <w:r>
+                              <w:rPr>
+                                <w:sz w:val="20"/>
+                                <w:szCs w:val="20"/>
+                              </w:rPr>
+                              <w:t>Wipe</w:t>
+                            </w:r>
+                            <w:proofErr w:type="spellEnd"/>
+                            <w:r>
+                              <w:rPr>
+                                <w:sz w:val="20"/>
+                                <w:szCs w:val="20"/>
+                              </w:rPr>
+                              <w:t xml:space="preserve"> (set all to 0 or 1)</w:t>
+                            </w:r>
+                          </w:p>
+                          <w:p>
+                            <w:pPr>
+                              <w:rPr>
+                                <w:sz w:val="20"/>
+                                <w:szCs w:val="20"/>
+                              </w:rPr>
+                            </w:pPr>
+                            <w:proofErr w:type="spellStart"/>
+                            <w:r>
+                              <w:rPr>
+                                <w:sz w:val="20"/>
+                                <w:szCs w:val="20"/>
+                              </w:rPr>
+                              <w:t>Core_Mem_</w:t>
+                            </w:r>
+                            <w:r>
+                              <w:rPr>
+                                <w:sz w:val="20"/>
+                                <w:szCs w:val="20"/>
+                              </w:rPr>
+                              <w:t>Visual</w:t>
+                            </w:r>
+                            <w:r>
+                              <w:rPr>
+                                <w:sz w:val="20"/>
+                                <w:szCs w:val="20"/>
+                              </w:rPr>
+                              <w:t>_Write</w:t>
+                            </w:r>
+                            <w:proofErr w:type="spellEnd"/>
+                            <w:r>
+                              <w:rPr>
+                                <w:sz w:val="20"/>
+                                <w:szCs w:val="20"/>
+                              </w:rPr>
+                              <w:t xml:space="preserve"> (x, y)</w:t>
+                            </w:r>
+                          </w:p>
+                          <w:p>
+                            <w:pPr>
+                              <w:rPr>
+                                <w:sz w:val="20"/>
+                                <w:szCs w:val="20"/>
+                              </w:rPr>
+                            </w:pPr>
+                            <w:proofErr w:type="spellStart"/>
+                            <w:r>
+                              <w:rPr>
+                                <w:sz w:val="20"/>
+                                <w:szCs w:val="20"/>
+                              </w:rPr>
+                              <w:t>Core_Mem_Bit_Read</w:t>
+                            </w:r>
+                            <w:proofErr w:type="spellEnd"/>
+                            <w:r>
+                              <w:rPr>
+                                <w:sz w:val="20"/>
+                                <w:szCs w:val="20"/>
+                              </w:rPr>
+                              <w:t xml:space="preserve"> (bit 0-63)</w:t>
+                            </w:r>
+                          </w:p>
+                          <w:p>
+                            <w:pPr>
+                              <w:rPr>
+                                <w:sz w:val="20"/>
+                                <w:szCs w:val="20"/>
+                              </w:rPr>
+                            </w:pPr>
+                            <w:proofErr w:type="spellStart"/>
+                            <w:r>
+                              <w:rPr>
+                                <w:sz w:val="20"/>
+                                <w:szCs w:val="20"/>
+                              </w:rPr>
+                              <w:t>Core_Mem_Bit_</w:t>
+                            </w:r>
+                            <w:r>
+                              <w:rPr>
+                                <w:sz w:val="20"/>
+                                <w:szCs w:val="20"/>
+                              </w:rPr>
+                              <w:t>T</w:t>
+                            </w:r>
+                            <w:bookmarkStart w:id="0" w:name="_GoBack"/>
+                            <w:bookmarkEnd w:id="0"/>
+                            <w:r>
+                              <w:rPr>
+                                <w:sz w:val="20"/>
+                                <w:szCs w:val="20"/>
+                              </w:rPr>
+                              <w:t>oggle</w:t>
+                            </w:r>
+                            <w:proofErr w:type="spellEnd"/>
+                            <w:r>
+                              <w:rPr>
+                                <w:sz w:val="20"/>
+                                <w:szCs w:val="20"/>
+                              </w:rPr>
+                              <w:t xml:space="preserve"> (bit 0-63)</w:t>
+                            </w:r>
+                          </w:p>
+                          <w:p>
+                            <w:pPr>
+                              <w:rPr>
+                                <w:sz w:val="20"/>
+                                <w:szCs w:val="20"/>
+                              </w:rPr>
+                            </w:pPr>
+                            <w:proofErr w:type="spellStart"/>
+                            <w:r>
+                              <w:rPr>
+                                <w:sz w:val="20"/>
+                                <w:szCs w:val="20"/>
+                              </w:rPr>
+                              <w:t>Core_Mem_Byte_Write</w:t>
+                            </w:r>
+                            <w:proofErr w:type="spellEnd"/>
+                            <w:r>
+                              <w:rPr>
+                                <w:sz w:val="20"/>
+                                <w:szCs w:val="20"/>
+                              </w:rPr>
+                              <w:t xml:space="preserve"> (Byte 0-7, 0-255)</w:t>
+                            </w:r>
+                          </w:p>
+                          <w:p>
+                            <w:pPr>
+                              <w:rPr>
+                                <w:sz w:val="20"/>
+                                <w:szCs w:val="20"/>
+                              </w:rPr>
+                            </w:pPr>
+                            <w:proofErr w:type="spellStart"/>
+                            <w:r>
+                              <w:rPr>
+                                <w:sz w:val="20"/>
+                                <w:szCs w:val="20"/>
+                              </w:rPr>
+                              <w:t>Core_Mem_Byte_Read</w:t>
+                            </w:r>
+                            <w:proofErr w:type="spellEnd"/>
+                            <w:r>
+                              <w:rPr>
+                                <w:sz w:val="20"/>
+                                <w:szCs w:val="20"/>
+                              </w:rPr>
+                              <w:t xml:space="preserve"> (Byte 0-7)</w:t>
+                            </w:r>
+                          </w:p>
+                          <w:p>
+                            <w:pPr>
+                              <w:rPr>
+                                <w:sz w:val="20"/>
+                                <w:szCs w:val="20"/>
+                              </w:rPr>
+                            </w:pPr>
+                            <w:proofErr w:type="spellStart"/>
+                            <w:r>
+                              <w:rPr>
+                                <w:sz w:val="20"/>
+                                <w:szCs w:val="20"/>
+                              </w:rPr>
+                              <w:t>Core_Mem_Word_Write</w:t>
+                            </w:r>
+                            <w:proofErr w:type="spellEnd"/>
+                            <w:r>
+                              <w:rPr>
+                                <w:sz w:val="20"/>
+                                <w:szCs w:val="20"/>
+                              </w:rPr>
+                              <w:t xml:space="preserve"> (0x0-FFFFFFFF FFFFFFFF)</w:t>
+                            </w:r>
+                          </w:p>
+                          <w:p>
+                            <w:pPr>
+                              <w:rPr>
+                                <w:sz w:val="20"/>
+                                <w:szCs w:val="20"/>
+                              </w:rPr>
+                            </w:pPr>
+                            <w:proofErr w:type="spellStart"/>
+                            <w:r>
+                              <w:rPr>
+                                <w:sz w:val="20"/>
+                                <w:szCs w:val="20"/>
+                              </w:rPr>
+                              <w:t>Core_Mem_Word_Read</w:t>
+                            </w:r>
+                            <w:proofErr w:type="spellEnd"/>
+                            <w:r>
+                              <w:rPr>
+                                <w:sz w:val="20"/>
+                                <w:szCs w:val="20"/>
+                              </w:rPr>
+                              <w:t xml:space="preserve"> ()</w:t>
+                            </w:r>
+                          </w:p>
+                          <w:p>
+                            <w:pPr>
+                              <w:rPr>
+                                <w:sz w:val="20"/>
+                                <w:szCs w:val="20"/>
+                              </w:rPr>
+                            </w:pPr>
+                          </w:p>
+                          <w:p>
+                            <w:pPr>
+                              <w:rPr>
+                                <w:sz w:val="20"/>
+                                <w:szCs w:val="20"/>
+                              </w:rPr>
+                            </w:pPr>
+                          </w:p>
+                          <w:p>
+                            <w:pPr>
+                              <w:rPr>
+                                <w:sz w:val="20"/>
+                                <w:szCs w:val="20"/>
+                              </w:rPr>
+                            </w:pPr>
+                          </w:p>
+                        </w:txbxContent>
+                      </wps:txbx>
+                      <wps:bodyPr rot="0" spcFirstLastPara="0" vertOverflow="overflow" horzOverflow="overflow" vert="horz" wrap="square" lIns="45720" tIns="0" rIns="45720" bIns="0" numCol="1" spcCol="0" rtlCol="0" fromWordArt="0" anchor="ctr" anchorCtr="0" forceAA="0" compatLnSpc="1">
+                        <a:prstTxWarp prst="textNoShape">
+                          <a:avLst/>
+                        </a:prstTxWarp>
+                        <a:noAutofit/>
+                      </wps:bodyPr>
+                    </wps:wsp>
+                  </a:graphicData>
+                </a:graphic>
+                <wp14:sizeRelH relativeFrom="margin">
+                  <wp14:pctWidth>0</wp14:pctWidth>
+                </wp14:sizeRelH>
+                <wp14:sizeRelV relativeFrom="margin">
+                  <wp14:pctHeight>0</wp14:pctHeight>
+                </wp14:sizeRelV>
+              </wp:anchor>
+            </w:drawing>
+          </mc:Choice>
+          <mc:Fallback>
+            <w:pict>
+              <v:roundrect w14:anchorId="36E9362B" id="Rounded Rectangle 1" o:spid="_x0000_s1030" style="position:absolute;margin-left:20.35pt;margin-top:7.35pt;width:291.75pt;height:243.6pt;z-index:251692032;visibility:visible;mso-wrap-style:square;mso-width-percent:0;mso-height-percent:0;mso-wrap-distance-left:9pt;mso-wrap-distance-top:0;mso-wrap-distance-right:9pt;mso-wrap-distance-bottom:0;mso-position-horizontal:absolute;mso-position-horizontal-relative:text;mso-position-vertical:absolute;mso-position-vertical-relative:text;mso-width-percent:0;mso-height-percent:0;mso-width-relative:margin;mso-height-relative:margin;v-text-anchor:middle" arcsize="10923f" o:gfxdata="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" fillcolor="#70ad47 [3209]" strokecolor="#375623 [1609]" strokeweight="1pt">
+                <v:stroke joinstyle="miter"/>
+                <v:textbox inset="3.6pt,0,3.6pt,0">
+                  <w:txbxContent>
+                    <w:p>
+                      <w:pPr>
+                        <w:jc w:val="center"/>
+                        <w:rPr>
+                          <w:b/>
+                          <w:bCs/>
+                          <w:sz w:val="20"/>
+                          <w:szCs w:val="20"/>
+                        </w:rPr>
+                      </w:pPr>
+                      <w:proofErr w:type="spellStart"/>
+                      <w:r>
+                        <w:rPr>
+                          <w:b/>
+                          <w:bCs/>
+                          <w:sz w:val="20"/>
+                          <w:szCs w:val="20"/>
+                        </w:rPr>
+                        <w:t>Core_</w:t>
+                      </w:r>
+                      <w:r>
+                        <w:rPr>
+                          <w:b/>
+                          <w:bCs/>
+                          <w:sz w:val="20"/>
+                          <w:szCs w:val="20"/>
+                        </w:rPr>
+                        <w:t>Mem_</w:t>
+                      </w:r>
+                      <w:r>
+                        <w:rPr>
+                          <w:b/>
+                          <w:bCs/>
+                          <w:sz w:val="20"/>
+                          <w:szCs w:val="20"/>
+                        </w:rPr>
+                        <w:t>HAL</w:t>
+                      </w:r>
+                      <w:r>
+                        <w:rPr>
+                          <w:b/>
+                          <w:bCs/>
+                          <w:sz w:val="20"/>
+                          <w:szCs w:val="20"/>
+                        </w:rPr>
+                        <w:t>.h</w:t>
+                      </w:r>
+                      <w:proofErr w:type="spellEnd"/>
+                      <w:r>
+                        <w:rPr>
+                          <w:b/>
+                          <w:bCs/>
+                          <w:sz w:val="20"/>
+                          <w:szCs w:val="20"/>
+                        </w:rPr>
+                        <w:t xml:space="preserve"> (</w:t>
+                      </w:r>
+                      <w:r>
+                        <w:rPr>
+                          <w:b/>
+                          <w:bCs/>
+                          <w:sz w:val="20"/>
+                          <w:szCs w:val="20"/>
+                        </w:rPr>
+                        <w:t>with n</w:t>
+                      </w:r>
+                      <w:r>
+                        <w:rPr>
+                          <w:b/>
+                          <w:bCs/>
+                          <w:sz w:val="20"/>
+                          <w:szCs w:val="20"/>
+                        </w:rPr>
+                        <w:t>ew</w:t>
+                      </w:r>
+                      <w:r>
+                        <w:rPr>
+                          <w:b/>
+                          <w:bCs/>
+                          <w:sz w:val="20"/>
+                          <w:szCs w:val="20"/>
+                        </w:rPr>
+                        <w:t xml:space="preserve"> API</w:t>
+                      </w:r>
+                      <w:r>
+                        <w:rPr>
+                          <w:b/>
+                          <w:bCs/>
+                          <w:sz w:val="20"/>
+                          <w:szCs w:val="20"/>
+                        </w:rPr>
+                        <w:t>)</w:t>
+                      </w:r>
+                    </w:p>
+                    <w:p>
+                      <w:pPr>
+                        <w:rPr>
+                          <w:sz w:val="20"/>
+                          <w:szCs w:val="20"/>
+                        </w:rPr>
+                      </w:pPr>
+                      <w:r>
+                        <w:rPr>
+                          <w:sz w:val="20"/>
+                          <w:szCs w:val="20"/>
+                        </w:rPr>
+                        <w:t>IMPLEMENTED</w:t>
+                      </w:r>
+                    </w:p>
+                    <w:p>
+                      <w:pPr>
+                        <w:rPr>
+                          <w:sz w:val="20"/>
+                          <w:szCs w:val="20"/>
+                        </w:rPr>
+                      </w:pPr>
+                      <w:proofErr w:type="spellStart"/>
+                      <w:r>
+                        <w:rPr>
+                          <w:sz w:val="20"/>
+                          <w:szCs w:val="20"/>
+                        </w:rPr>
+                        <w:t>Core_Mem_Bit_Write</w:t>
+                      </w:r>
+                      <w:proofErr w:type="spellEnd"/>
+                      <w:r>
+                        <w:rPr>
+                          <w:sz w:val="20"/>
+                          <w:szCs w:val="20"/>
+                        </w:rPr>
+                        <w:t xml:space="preserve"> (bit 0-63, 0/1)</w:t>
+                      </w:r>
+                    </w:p>
+                    <w:p>
+                      <w:pPr>
+                        <w:rPr>
+                          <w:sz w:val="20"/>
+                          <w:szCs w:val="20"/>
+                        </w:rPr>
+                      </w:pPr>
+                    </w:p>
+                    <w:p>
+                      <w:pPr>
+                        <w:rPr>
+                          <w:sz w:val="20"/>
+                          <w:szCs w:val="20"/>
+                        </w:rPr>
+                      </w:pPr>
+                    </w:p>
+                    <w:p>
+                      <w:pPr>
+                        <w:rPr>
+                          <w:sz w:val="20"/>
+                          <w:szCs w:val="20"/>
+                        </w:rPr>
+                      </w:pPr>
+                      <w:r>
+                        <w:rPr>
+                          <w:sz w:val="20"/>
+                          <w:szCs w:val="20"/>
+                        </w:rPr>
+                        <w:t>NOT YET IMPLEMENTED</w:t>
+                      </w:r>
+                    </w:p>
+                    <w:p>
+                      <w:pPr>
+                        <w:rPr>
+                          <w:sz w:val="20"/>
+                          <w:szCs w:val="20"/>
+                        </w:rPr>
+                      </w:pPr>
+                      <w:proofErr w:type="spellStart"/>
+                      <w:r>
+                        <w:rPr>
+                          <w:sz w:val="20"/>
+                          <w:szCs w:val="20"/>
+                        </w:rPr>
+                        <w:t>Core_Mem_Init</w:t>
+                      </w:r>
+                      <w:proofErr w:type="spellEnd"/>
+                      <w:r>
+                        <w:rPr>
+                          <w:sz w:val="20"/>
+                          <w:szCs w:val="20"/>
+                        </w:rPr>
+                        <w:t xml:space="preserve"> (create an instance)</w:t>
+                      </w:r>
+                    </w:p>
+                    <w:p>
+                      <w:pPr>
+                        <w:rPr>
+                          <w:sz w:val="20"/>
+                          <w:szCs w:val="20"/>
+                        </w:rPr>
+                      </w:pPr>
+                      <w:proofErr w:type="spellStart"/>
+                      <w:r>
+                        <w:rPr>
+                          <w:sz w:val="20"/>
+                          <w:szCs w:val="20"/>
+                        </w:rPr>
+                        <w:t>Core_Mem_Test</w:t>
+                      </w:r>
+                      <w:proofErr w:type="spellEnd"/>
+                      <w:r>
+                        <w:rPr>
+                          <w:sz w:val="20"/>
+                          <w:szCs w:val="20"/>
+                        </w:rPr>
+                        <w:t xml:space="preserve"> (read all, clear all, verify clear, rewrite original state, verify rewrite, return 0-no test pass, 1</w:t>
+                      </w:r>
+                      <w:r>
+                        <w:rPr>
+                          <w:sz w:val="20"/>
+                          <w:szCs w:val="20"/>
+                          <w:vertAlign w:val="superscript"/>
+                        </w:rPr>
+                        <w:t>st</w:t>
+                      </w:r>
+                      <w:r>
+                        <w:rPr>
+                          <w:sz w:val="20"/>
+                          <w:szCs w:val="20"/>
+                        </w:rPr>
+                        <w:t xml:space="preserve"> passed, 2</w:t>
+                      </w:r>
+                      <w:r>
+                        <w:rPr>
+                          <w:sz w:val="20"/>
+                          <w:szCs w:val="20"/>
+                          <w:vertAlign w:val="superscript"/>
+                        </w:rPr>
+                        <w:t>nd</w:t>
+                      </w:r>
+                      <w:r>
+                        <w:rPr>
+                          <w:sz w:val="20"/>
+                          <w:szCs w:val="20"/>
+                        </w:rPr>
+                        <w:t xml:space="preserve"> passed)</w:t>
+                      </w:r>
+                    </w:p>
+                    <w:p>
+                      <w:pPr>
+                        <w:rPr>
+                          <w:sz w:val="20"/>
+                          <w:szCs w:val="20"/>
+                        </w:rPr>
+                      </w:pPr>
+                      <w:proofErr w:type="spellStart"/>
+                      <w:r>
+                        <w:rPr>
+                          <w:sz w:val="20"/>
+                          <w:szCs w:val="20"/>
+                        </w:rPr>
+                        <w:t>Core_Mem_</w:t>
+                      </w:r>
+                      <w:r>
+                        <w:rPr>
+                          <w:sz w:val="20"/>
+                          <w:szCs w:val="20"/>
+                        </w:rPr>
+                        <w:t>Wipe</w:t>
+                      </w:r>
+                      <w:proofErr w:type="spellEnd"/>
+                      <w:r>
+                        <w:rPr>
+                          <w:sz w:val="20"/>
+                          <w:szCs w:val="20"/>
+                        </w:rPr>
+                        <w:t xml:space="preserve"> (set all to 0 or 1)</w:t>
+                      </w:r>
+                    </w:p>
+                    <w:p>
+                      <w:pPr>
+                        <w:rPr>
+                          <w:sz w:val="20"/>
+                          <w:szCs w:val="20"/>
+                        </w:rPr>
+                      </w:pPr>
+                      <w:proofErr w:type="spellStart"/>
+                      <w:r>
+                        <w:rPr>
+                          <w:sz w:val="20"/>
+                          <w:szCs w:val="20"/>
+                        </w:rPr>
+                        <w:t>Core_Mem_</w:t>
+                      </w:r>
+                      <w:r>
+                        <w:rPr>
+                          <w:sz w:val="20"/>
+                          <w:szCs w:val="20"/>
+                        </w:rPr>
+                        <w:t>Visual</w:t>
+                      </w:r>
+                      <w:r>
+                        <w:rPr>
+                          <w:sz w:val="20"/>
+                          <w:szCs w:val="20"/>
+                        </w:rPr>
+                        <w:t>_Write</w:t>
+                      </w:r>
+                      <w:proofErr w:type="spellEnd"/>
+                      <w:r>
+                        <w:rPr>
+                          <w:sz w:val="20"/>
+                          <w:szCs w:val="20"/>
+                        </w:rPr>
+                        <w:t xml:space="preserve"> (x, y)</w:t>
+                      </w:r>
+                    </w:p>
+                    <w:p>
+                      <w:pPr>
+                        <w:rPr>
+                          <w:sz w:val="20"/>
+                          <w:szCs w:val="20"/>
+                        </w:rPr>
+                      </w:pPr>
+                      <w:proofErr w:type="spellStart"/>
+                      <w:r>
+                        <w:rPr>
+                          <w:sz w:val="20"/>
+                          <w:szCs w:val="20"/>
+                        </w:rPr>
+                        <w:t>Core_Mem_Bit_Read</w:t>
+                      </w:r>
+                      <w:proofErr w:type="spellEnd"/>
+                      <w:r>
+                        <w:rPr>
+                          <w:sz w:val="20"/>
+                          <w:szCs w:val="20"/>
+                        </w:rPr>
+                        <w:t xml:space="preserve"> (bit 0-63)</w:t>
+                      </w:r>
+                    </w:p>
+                    <w:p>
+                      <w:pPr>
+                        <w:rPr>
+                          <w:sz w:val="20"/>
+                          <w:szCs w:val="20"/>
+                        </w:rPr>
+                      </w:pPr>
+                      <w:proofErr w:type="spellStart"/>
+                      <w:r>
+                        <w:rPr>
+                          <w:sz w:val="20"/>
+                          <w:szCs w:val="20"/>
+                        </w:rPr>
+                        <w:t>Core_Mem_Bit_</w:t>
+                      </w:r>
+                      <w:r>
+                        <w:rPr>
+                          <w:sz w:val="20"/>
+                          <w:szCs w:val="20"/>
+                        </w:rPr>
+                        <w:t>T</w:t>
+                      </w:r>
+                      <w:bookmarkStart w:id="1" w:name="_GoBack"/>
+                      <w:bookmarkEnd w:id="1"/>
+                      <w:r>
+                        <w:rPr>
+                          <w:sz w:val="20"/>
+                          <w:szCs w:val="20"/>
+                        </w:rPr>
+                        <w:t>oggle</w:t>
+                      </w:r>
+                      <w:proofErr w:type="spellEnd"/>
+                      <w:r>
+                        <w:rPr>
+                          <w:sz w:val="20"/>
+                          <w:szCs w:val="20"/>
+                        </w:rPr>
+                        <w:t xml:space="preserve"> (bit 0-63)</w:t>
+                      </w:r>
+                    </w:p>
+                    <w:p>
+                      <w:pPr>
+                        <w:rPr>
+                          <w:sz w:val="20"/>
+                          <w:szCs w:val="20"/>
+                        </w:rPr>
+                      </w:pPr>
+                      <w:proofErr w:type="spellStart"/>
+                      <w:r>
+                        <w:rPr>
+                          <w:sz w:val="20"/>
+                          <w:szCs w:val="20"/>
+                        </w:rPr>
+                        <w:t>Core_Mem_Byte_Write</w:t>
+                      </w:r>
+                      <w:proofErr w:type="spellEnd"/>
+                      <w:r>
+                        <w:rPr>
+                          <w:sz w:val="20"/>
+                          <w:szCs w:val="20"/>
+                        </w:rPr>
+                        <w:t xml:space="preserve"> (Byte 0-7, 0-255)</w:t>
+                      </w:r>
+                    </w:p>
+                    <w:p>
+                      <w:pPr>
+                        <w:rPr>
+                          <w:sz w:val="20"/>
+                          <w:szCs w:val="20"/>
+                        </w:rPr>
+                      </w:pPr>
+                      <w:proofErr w:type="spellStart"/>
+                      <w:r>
+                        <w:rPr>
+                          <w:sz w:val="20"/>
+                          <w:szCs w:val="20"/>
+                        </w:rPr>
+                        <w:t>Core_Mem_Byte_Read</w:t>
+                      </w:r>
+                      <w:proofErr w:type="spellEnd"/>
+                      <w:r>
+                        <w:rPr>
+                          <w:sz w:val="20"/>
+                          <w:szCs w:val="20"/>
+                        </w:rPr>
+                        <w:t xml:space="preserve"> (Byte 0-7)</w:t>
+                      </w:r>
+                    </w:p>
+                    <w:p>
+                      <w:pPr>
+                        <w:rPr>
+                          <w:sz w:val="20"/>
+                          <w:szCs w:val="20"/>
+                        </w:rPr>
+                      </w:pPr>
+                      <w:proofErr w:type="spellStart"/>
+                      <w:r>
+                        <w:rPr>
+                          <w:sz w:val="20"/>
+                          <w:szCs w:val="20"/>
+                        </w:rPr>
+                        <w:t>Core_Mem_Word_Write</w:t>
+                      </w:r>
+                      <w:proofErr w:type="spellEnd"/>
+                      <w:r>
+                        <w:rPr>
+                          <w:sz w:val="20"/>
+                          <w:szCs w:val="20"/>
+                        </w:rPr>
+                        <w:t xml:space="preserve"> (0x0-FFFFFFFF FFFFFFFF)</w:t>
+                      </w:r>
+                    </w:p>
+                    <w:p>
+                      <w:pPr>
+                        <w:rPr>
+                          <w:sz w:val="20"/>
+                          <w:szCs w:val="20"/>
+                        </w:rPr>
+                      </w:pPr>
+                      <w:proofErr w:type="spellStart"/>
+                      <w:r>
+                        <w:rPr>
+                          <w:sz w:val="20"/>
+                          <w:szCs w:val="20"/>
+                        </w:rPr>
+                        <w:t>Core_Mem_Word_Read</w:t>
+                      </w:r>
+                      <w:proofErr w:type="spellEnd"/>
+                      <w:r>
+                        <w:rPr>
+                          <w:sz w:val="20"/>
+                          <w:szCs w:val="20"/>
+                        </w:rPr>
+                        <w:t xml:space="preserve"> ()</w:t>
+                      </w:r>
+                    </w:p>
+                    <w:p>
+                      <w:pPr>
+                        <w:rPr>
+                          <w:sz w:val="20"/>
+                          <w:szCs w:val="20"/>
+                        </w:rPr>
+                      </w:pPr>
+                    </w:p>
+                    <w:p>
+                      <w:pPr>
+                        <w:rPr>
+                          <w:sz w:val="20"/>
+                          <w:szCs w:val="20"/>
+                        </w:rPr>
+                      </w:pPr>
+                    </w:p>
+                    <w:p>
+                      <w:pPr>
+                        <w:rPr>
+                          <w:sz w:val="20"/>
+                          <w:szCs w:val="20"/>
+                        </w:rPr>
+                      </w:pPr>
+                    </w:p>
+                  </w:txbxContent>
+                </v:textbox>
+              </v:roundrect>
+            </w:pict>
+          </mc:Fallback>
+        </mc:AlternateContent>
+      </w:r>
+      <w:r>
+        <w:rPr>
+          <w:noProof/>
+        </w:rPr>
+        <mc:AlternateContent>
+          <mc:Choice Requires="wps">
+            <w:drawing>
+              <wp:anchor distT="0" distB="0" distL="114300" distR="114300" simplePos="0" relativeHeight="251694080" behindDoc="0" locked="0" layoutInCell="1" allowOverlap="1" wp14:anchorId="1FFE453E" wp14:editId="0C639F2A">
                 <wp:simplePos x="0" y="0"/>
                 <wp:positionH relativeFrom="column">
                   <wp:posOffset>4146605</wp:posOffset>
@@ -652,6 +1731,7 @@
                                 <w:szCs w:val="20"/>
                               </w:rPr>
                             </w:pPr>
+                            <w:proofErr w:type="spellStart"/>
                             <w:r>
                               <w:rPr>
                                 <w:b/>
@@ -679,6 +1759,7 @@
                               </w:rPr>
                               <w:t>.c</w:t>
                             </w:r>
+                            <w:proofErr w:type="spellEnd"/>
                           </w:p>
                           <w:p>
                             <w:pPr>
@@ -792,7 +1873,25 @@
                                 <w:sz w:val="20"/>
                                 <w:szCs w:val="20"/>
                               </w:rPr>
-                              <w:t xml:space="preserve">isual (x,y) </w:t>
+                              <w:t>isual (</w:t>
+                            </w:r>
+                            <w:proofErr w:type="spellStart"/>
+                            <w:proofErr w:type="gramStart"/>
+                            <w:r>
+                              <w:rPr>
+                                <w:sz w:val="20"/>
+                                <w:szCs w:val="20"/>
+                              </w:rPr>
+                              <w:t>x,y</w:t>
+                            </w:r>
+                            <w:proofErr w:type="spellEnd"/>
+                            <w:proofErr w:type="gramEnd"/>
+                            <w:r>
+                              <w:rPr>
+                                <w:sz w:val="20"/>
+                                <w:szCs w:val="20"/>
+                              </w:rPr>
+                              <w:t xml:space="preserve">) </w:t>
                             </w:r>
                           </w:p>
                           <w:p>
@@ -895,7 +1994,7 @@
           </mc:Choice>
           <mc:Fallback>
             <w:pict>
-              <v:roundrect w14:anchorId="1FFE453E" id="Rounded Rectangle 5" o:spid="_x0000_s1030" style="position:absolute;margin-left:326.5pt;margin-top:7.35pt;width:196.9pt;height:182.8pt;z-index:251694080;visibility:visible;mso-wrap-style:square;mso-width-percent:0;mso-height-percent:0;mso-wrap-distance-left:9pt;mso-wrap-distance-top:0;mso-wrap-distance-right:9pt;mso-wrap-distance-bottom:0;mso-position-horizontal:absolute;mso-position-horizontal-relative:text;mso-position-vertical:absolute;mso-position-vertical-relative:text;mso-width-percent:0;mso-height-percent:0;mso-width-relative:margin;mso-height-relative:margin;v-text-anchor:middle" arcsize="10923f" o:gfxdata="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" fillcolor="#70ad47 [3209]" strokecolor="#375623 [1609]" strokeweight="1pt">
+              <v:roundrect w14:anchorId="1FFE453E" id="Rounded Rectangle 5" o:spid="_x0000_s1031" style="position:absolute;margin-left:326.5pt;margin-top:7.35pt;width:196.9pt;height:182.8pt;z-index:251694080;visibility:visible;mso-wrap-style:square;mso-width-percent:0;mso-height-percent:0;mso-wrap-distance-left:9pt;mso-wrap-distance-top:0;mso-wrap-distance-right:9pt;mso-wrap-distance-bottom:0;mso-position-horizontal:absolute;mso-position-horizontal-relative:text;mso-position-vertical:absolute;mso-position-vertical-relative:text;mso-width-percent:0;mso-height-percent:0;mso-width-relative:margin;mso-height-relative:margin;v-text-anchor:middle" arcsize="10923f" o:gfxdata="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" fillcolor="#70ad47 [3209]" strokecolor="#375623 [1609]" strokeweight="1pt">
                 <v:stroke joinstyle="miter"/>
                 <v:textbox inset="3.6pt,0,3.6pt,0">
                   <w:txbxContent>
@@ -1123,8 +2222,6 @@
                         </w:rPr>
                         <w:t>do the detailed work.</w:t>
                       </w:r>
-                      <w:bookmarkStart w:id="1" w:name="_GoBack"/>
-                      <w:bookmarkEnd w:id="1"/>
                     </w:p>
                     <w:p>
                       <w:pPr>
@@ -1146,925 +2243,6 @@
                     <w:p>
                       <w:pPr>
                         <w:jc w:val="center"/>
-                        <w:rPr>
-                          <w:sz w:val="20"/>
-                          <w:szCs w:val="20"/>
-                        </w:rPr>
-                      </w:pPr>
-                    </w:p>
-                  </w:txbxContent>
-                </v:textbox>
-              </v:roundrect>
-            </w:pict>
-          </mc:Fallback>
-        </mc:AlternateContent>
-      </w:r>
-      <w:r>
-        <w:rPr>
-          <w:noProof/>
-        </w:rPr>
-        <mc:AlternateContent>
-          <mc:Choice Requires="wps">
-            <w:drawing>
-              <wp:anchor distT="0" distB="0" distL="114300" distR="114300" simplePos="0" relativeHeight="251692032" behindDoc="0" locked="0" layoutInCell="1" allowOverlap="1" wp14:anchorId="36E9362B" wp14:editId="662CB150">
-                <wp:simplePos x="0" y="0"/>
-                <wp:positionH relativeFrom="column">
-                  <wp:posOffset>257810</wp:posOffset>
-                </wp:positionH>
-                <wp:positionV relativeFrom="paragraph">
-                  <wp:posOffset>92544</wp:posOffset>
-                </wp:positionV>
-                <wp:extent cx="3705308" cy="2544417"/>
-                <wp:effectExtent l="0" t="0" r="15875" b="8890"/>
-                <wp:wrapNone/>
-                <wp:docPr id="1" name="Rounded Rectangle 1"/>
-                <wp:cNvGraphicFramePr/>
-                <a:graphic xmlns:a="http://schemas.openxmlformats.org/drawingml/2006/main">
-                  <a:graphicData uri="http://schemas.microsoft.com/office/word/2010/wordprocessingShape">
-                    <wps:wsp>
-                      <wps:cNvSpPr/>
-                      <wps:spPr>
-                        <a:xfrm>
-                          <a:off x="0" y="0"/>
-                          <a:ext cx="3705308" cy="2544417"/>
-                        </a:xfrm>
-                        <a:prstGeom prst="roundRect">
-                          <a:avLst/>
-                        </a:prstGeom>
-                      </wps:spPr>
-                      <wps:style>
-                        <a:lnRef idx="2">
-                          <a:schemeClr val="accent6">
-                            <a:shade val="50000"/>
-                          </a:schemeClr>
-                        </a:lnRef>
-                        <a:fillRef idx="1">
-                          <a:schemeClr val="accent6"/>
-                        </a:fillRef>
-                        <a:effectRef idx="0">
-                          <a:schemeClr val="accent6"/>
-                        </a:effectRef>
-                        <a:fontRef idx="minor">
-                          <a:schemeClr val="lt1"/>
-                        </a:fontRef>
-                      </wps:style>
-                      <wps:txbx>
-                        <w:txbxContent>
-                          <w:p>
-                            <w:pPr>
-                              <w:jc w:val="center"/>
-                              <w:rPr>
-                                <w:b/>
-                                <w:bCs/>
-                                <w:sz w:val="20"/>
-                                <w:szCs w:val="20"/>
-                              </w:rPr>
-                            </w:pPr>
-                            <w:r>
-                              <w:rPr>
-                                <w:b/>
-                                <w:bCs/>
-                                <w:sz w:val="20"/>
-                                <w:szCs w:val="20"/>
-                              </w:rPr>
-                              <w:t>Core_</w:t>
-                            </w:r>
-                            <w:r>
-                              <w:rPr>
-                                <w:b/>
-                                <w:bCs/>
-                                <w:sz w:val="20"/>
-                                <w:szCs w:val="20"/>
-                              </w:rPr>
-                              <w:t>Mem_</w:t>
-                            </w:r>
-                            <w:r>
-                              <w:rPr>
-                                <w:b/>
-                                <w:bCs/>
-                                <w:sz w:val="20"/>
-                                <w:szCs w:val="20"/>
-                              </w:rPr>
-                              <w:t>HAL</w:t>
-                            </w:r>
-                            <w:r>
-                              <w:rPr>
-                                <w:b/>
-                                <w:bCs/>
-                                <w:sz w:val="20"/>
-                                <w:szCs w:val="20"/>
-                              </w:rPr>
-                              <w:t>.h</w:t>
-                            </w:r>
-                            <w:r>
-                              <w:rPr>
-                                <w:b/>
-                                <w:bCs/>
-                                <w:sz w:val="20"/>
-                                <w:szCs w:val="20"/>
-                              </w:rPr>
-                              <w:t xml:space="preserve"> (</w:t>
-                            </w:r>
-                            <w:r>
-                              <w:rPr>
-                                <w:b/>
-                                <w:bCs/>
-                                <w:sz w:val="20"/>
-                                <w:szCs w:val="20"/>
-                              </w:rPr>
-                              <w:t>with n</w:t>
-                            </w:r>
-                            <w:r>
-                              <w:rPr>
-                                <w:b/>
-                                <w:bCs/>
-                                <w:sz w:val="20"/>
-                                <w:szCs w:val="20"/>
-                              </w:rPr>
-                              <w:t>ew</w:t>
-                            </w:r>
-                            <w:r>
-                              <w:rPr>
-                                <w:b/>
-                                <w:bCs/>
-                                <w:sz w:val="20"/>
-                                <w:szCs w:val="20"/>
-                              </w:rPr>
-                              <w:t xml:space="preserve"> API</w:t>
-                            </w:r>
-                            <w:r>
-                              <w:rPr>
-                                <w:b/>
-                                <w:bCs/>
-                                <w:sz w:val="20"/>
-                                <w:szCs w:val="20"/>
-                              </w:rPr>
-                              <w:t>)</w:t>
-                            </w:r>
-                          </w:p>
-                          <w:p>
-                            <w:pPr>
-                              <w:rPr>
-                                <w:sz w:val="20"/>
-                                <w:szCs w:val="20"/>
-                              </w:rPr>
-                            </w:pPr>
-                            <w:r>
-                              <w:rPr>
-                                <w:sz w:val="20"/>
-                                <w:szCs w:val="20"/>
-                              </w:rPr>
-                              <w:t>Core_Mem_Init</w:t>
-                            </w:r>
-                            <w:r>
-                              <w:rPr>
-                                <w:sz w:val="20"/>
-                                <w:szCs w:val="20"/>
-                              </w:rPr>
-                              <w:t xml:space="preserve"> (create an instance)</w:t>
-                            </w:r>
-                          </w:p>
-                          <w:p>
-                            <w:pPr>
-                              <w:rPr>
-                                <w:sz w:val="20"/>
-                                <w:szCs w:val="20"/>
-                              </w:rPr>
-                            </w:pPr>
-                            <w:r>
-                              <w:rPr>
-                                <w:sz w:val="20"/>
-                                <w:szCs w:val="20"/>
-                              </w:rPr>
-                              <w:t>Core_Mem_Test (read all, clear all, verify clear, rewrite original state, verify rewrite, return 0-no test pass, 1</w:t>
-                            </w:r>
-                            <w:r>
-                              <w:rPr>
-                                <w:sz w:val="20"/>
-                                <w:szCs w:val="20"/>
-                                <w:vertAlign w:val="superscript"/>
-                              </w:rPr>
-                              <w:t>st</w:t>
-                            </w:r>
-                            <w:r>
-                              <w:rPr>
-                                <w:sz w:val="20"/>
-                                <w:szCs w:val="20"/>
-                              </w:rPr>
-                              <w:t xml:space="preserve"> passed, 2</w:t>
-                            </w:r>
-                            <w:r>
-                              <w:rPr>
-                                <w:sz w:val="20"/>
-                                <w:szCs w:val="20"/>
-                                <w:vertAlign w:val="superscript"/>
-                              </w:rPr>
-                              <w:t>nd</w:t>
-                            </w:r>
-                            <w:r>
-                              <w:rPr>
-                                <w:sz w:val="20"/>
-                                <w:szCs w:val="20"/>
-                              </w:rPr>
-                              <w:t xml:space="preserve"> passed)</w:t>
-                            </w:r>
-                          </w:p>
-                          <w:p>
-                            <w:pPr>
-                              <w:rPr>
-                                <w:sz w:val="20"/>
-                                <w:szCs w:val="20"/>
-                              </w:rPr>
-                            </w:pPr>
-                            <w:r>
-                              <w:rPr>
-                                <w:sz w:val="20"/>
-                                <w:szCs w:val="20"/>
-                              </w:rPr>
-                              <w:t>Core_Mem_</w:t>
-                            </w:r>
-                            <w:r>
-                              <w:rPr>
-                                <w:sz w:val="20"/>
-                                <w:szCs w:val="20"/>
-                              </w:rPr>
-                              <w:t>Wipe (set all to 0 or 1)</w:t>
-                            </w:r>
-                          </w:p>
-                          <w:p>
-                            <w:pPr>
-                              <w:rPr>
-                                <w:sz w:val="20"/>
-                                <w:szCs w:val="20"/>
-                              </w:rPr>
-                            </w:pPr>
-                            <w:r>
-                              <w:rPr>
-                                <w:sz w:val="20"/>
-                                <w:szCs w:val="20"/>
-                              </w:rPr>
-                              <w:t>Core_Mem_</w:t>
-                            </w:r>
-                            <w:r>
-                              <w:rPr>
-                                <w:sz w:val="20"/>
-                                <w:szCs w:val="20"/>
-                              </w:rPr>
-                              <w:t>Visual</w:t>
-                            </w:r>
-                            <w:r>
-                              <w:rPr>
-                                <w:sz w:val="20"/>
-                                <w:szCs w:val="20"/>
-                              </w:rPr>
-                              <w:t>_Write</w:t>
-                            </w:r>
-                            <w:r>
-                              <w:rPr>
-                                <w:sz w:val="20"/>
-                                <w:szCs w:val="20"/>
-                              </w:rPr>
-                              <w:t xml:space="preserve"> (x, y)</w:t>
-                            </w:r>
-                          </w:p>
-                          <w:p>
-                            <w:pPr>
-                              <w:rPr>
-                                <w:sz w:val="20"/>
-                                <w:szCs w:val="20"/>
-                              </w:rPr>
-                            </w:pPr>
-                            <w:r>
-                              <w:rPr>
-                                <w:sz w:val="20"/>
-                                <w:szCs w:val="20"/>
-                              </w:rPr>
-                              <w:t>Core_Mem_Bit_Write</w:t>
-                            </w:r>
-                            <w:r>
-                              <w:rPr>
-                                <w:sz w:val="20"/>
-                                <w:szCs w:val="20"/>
-                              </w:rPr>
-                              <w:t xml:space="preserve"> (bit 0-63, 0/1)</w:t>
-                            </w:r>
-                          </w:p>
-                          <w:p>
-                            <w:pPr>
-                              <w:rPr>
-                                <w:sz w:val="20"/>
-                                <w:szCs w:val="20"/>
-                              </w:rPr>
-                            </w:pPr>
-                            <w:r>
-                              <w:rPr>
-                                <w:sz w:val="20"/>
-                                <w:szCs w:val="20"/>
-                              </w:rPr>
-                              <w:t>Core_Mem_Bit_Read</w:t>
-                            </w:r>
-                            <w:r>
-                              <w:rPr>
-                                <w:sz w:val="20"/>
-                                <w:szCs w:val="20"/>
-                              </w:rPr>
-                              <w:t xml:space="preserve"> (bit 0-63)</w:t>
-                            </w:r>
-                          </w:p>
-                          <w:p>
-                            <w:pPr>
-                              <w:rPr>
-                                <w:sz w:val="20"/>
-                                <w:szCs w:val="20"/>
-                              </w:rPr>
-                            </w:pPr>
-                            <w:r>
-                              <w:rPr>
-                                <w:sz w:val="20"/>
-                                <w:szCs w:val="20"/>
-                              </w:rPr>
-                              <w:t>Core_Mem_Bit_</w:t>
-                            </w:r>
-                            <w:r>
-                              <w:rPr>
-                                <w:sz w:val="20"/>
-                                <w:szCs w:val="20"/>
-                              </w:rPr>
-                              <w:t>Toggle (bit 0-63)</w:t>
-                            </w:r>
-                          </w:p>
-                          <w:p>
-                            <w:pPr>
-                              <w:rPr>
-                                <w:sz w:val="20"/>
-                                <w:szCs w:val="20"/>
-                              </w:rPr>
-                            </w:pPr>
-                            <w:r>
-                              <w:rPr>
-                                <w:sz w:val="20"/>
-                                <w:szCs w:val="20"/>
-                              </w:rPr>
-                              <w:t>Core_Mem_Byte_Write</w:t>
-                            </w:r>
-                            <w:r>
-                              <w:rPr>
-                                <w:sz w:val="20"/>
-                                <w:szCs w:val="20"/>
-                              </w:rPr>
-                              <w:t xml:space="preserve"> (Byte 0-7, 0-255)</w:t>
-                            </w:r>
-                          </w:p>
-                          <w:p>
-                            <w:pPr>
-                              <w:rPr>
-                                <w:sz w:val="20"/>
-                                <w:szCs w:val="20"/>
-                              </w:rPr>
-                            </w:pPr>
-                            <w:r>
-                              <w:rPr>
-                                <w:sz w:val="20"/>
-                                <w:szCs w:val="20"/>
-                              </w:rPr>
-                              <w:t>Core_Mem_Byte_Read</w:t>
-                            </w:r>
-                            <w:r>
-                              <w:rPr>
-                                <w:sz w:val="20"/>
-                                <w:szCs w:val="20"/>
-                              </w:rPr>
-                              <w:t xml:space="preserve"> (Byte 0-7)</w:t>
-                            </w:r>
-                          </w:p>
-                          <w:p>
-                            <w:pPr>
-                              <w:rPr>
-                                <w:sz w:val="20"/>
-                                <w:szCs w:val="20"/>
-                              </w:rPr>
-                            </w:pPr>
-                            <w:r>
-                              <w:rPr>
-                                <w:sz w:val="20"/>
-                                <w:szCs w:val="20"/>
-                              </w:rPr>
-                              <w:t>Core_Mem_Word_Write</w:t>
-                            </w:r>
-                            <w:r>
-                              <w:rPr>
-                                <w:sz w:val="20"/>
-                                <w:szCs w:val="20"/>
-                              </w:rPr>
-                              <w:t xml:space="preserve"> (0x0-FFFFFFFF FFFFFFFF)</w:t>
-                            </w:r>
-                          </w:p>
-                          <w:p>
-                            <w:pPr>
-                              <w:rPr>
-                                <w:sz w:val="20"/>
-                                <w:szCs w:val="20"/>
-                              </w:rPr>
-                            </w:pPr>
-                            <w:r>
-                              <w:rPr>
-                                <w:sz w:val="20"/>
-                                <w:szCs w:val="20"/>
-                              </w:rPr>
-                              <w:t>Core_Mem_Word_Read</w:t>
-                            </w:r>
-                            <w:r>
-                              <w:rPr>
-                                <w:sz w:val="20"/>
-                                <w:szCs w:val="20"/>
-                              </w:rPr>
-                              <w:t xml:space="preserve"> ()</w:t>
-                            </w:r>
-                          </w:p>
-                          <w:p>
-                            <w:pPr>
-                              <w:rPr>
-                                <w:sz w:val="20"/>
-                                <w:szCs w:val="20"/>
-                              </w:rPr>
-                            </w:pPr>
-                          </w:p>
-                          <w:p>
-                            <w:pPr>
-                              <w:rPr>
-                                <w:sz w:val="20"/>
-                                <w:szCs w:val="20"/>
-                              </w:rPr>
-                            </w:pPr>
-                          </w:p>
-                          <w:p>
-                            <w:pPr>
-                              <w:rPr>
-                                <w:sz w:val="20"/>
-                                <w:szCs w:val="20"/>
-                              </w:rPr>
-                            </w:pPr>
-                          </w:p>
-                        </w:txbxContent>
-                      </wps:txbx>
-                      <wps:bodyPr rot="0" spcFirstLastPara="0" vertOverflow="overflow" horzOverflow="overflow" vert="horz" wrap="square" lIns="45720" tIns="0" rIns="45720" bIns="0" numCol="1" spcCol="0" rtlCol="0" fromWordArt="0" anchor="ctr" anchorCtr="0" forceAA="0" compatLnSpc="1">
-                        <a:prstTxWarp prst="textNoShape">
-                          <a:avLst/>
-                        </a:prstTxWarp>
-                        <a:noAutofit/>
-                      </wps:bodyPr>
-                    </wps:wsp>
-                  </a:graphicData>
-                </a:graphic>
-                <wp14:sizeRelH relativeFrom="margin">
-                  <wp14:pctWidth>0</wp14:pctWidth>
-                </wp14:sizeRelH>
-                <wp14:sizeRelV relativeFrom="margin">
-                  <wp14:pctHeight>0</wp14:pctHeight>
-                </wp14:sizeRelV>
-              </wp:anchor>
-            </w:drawing>
-          </mc:Choice>
-          <mc:Fallback>
-            <w:pict>
-              <v:roundrect w14:anchorId="36E9362B" id="Rounded Rectangle 1" o:spid="_x0000_s1031" style="position:absolute;margin-left:20.3pt;margin-top:7.3pt;width:291.75pt;height:200.35pt;z-index:251692032;visibility:visible;mso-wrap-style:square;mso-width-percent:0;mso-height-percent:0;mso-wrap-distance-left:9pt;mso-wrap-distance-top:0;mso-wrap-distance-right:9pt;mso-wrap-distance-bottom:0;mso-position-horizontal:absolute;mso-position-horizontal-relative:text;mso-position-vertical:absolute;mso-position-vertical-relative:text;mso-width-percent:0;mso-height-percent:0;mso-width-relative:margin;mso-height-relative:margin;v-text-anchor:middle" arcsize="10923f" o:gfxdata="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" fillcolor="#70ad47 [3209]" strokecolor="#375623 [1609]" strokeweight="1pt">
-                <v:stroke joinstyle="miter"/>
-                <v:textbox inset="3.6pt,0,3.6pt,0">
-                  <w:txbxContent>
-                    <w:p>
-                      <w:pPr>
-                        <w:jc w:val="center"/>
-                        <w:rPr>
-                          <w:b/>
-                          <w:bCs/>
-                          <w:sz w:val="20"/>
-                          <w:szCs w:val="20"/>
-                        </w:rPr>
-                      </w:pPr>
-                      <w:proofErr w:type="spellStart"/>
-                      <w:r>
-                        <w:rPr>
-                          <w:b/>
-                          <w:bCs/>
-                          <w:sz w:val="20"/>
-                          <w:szCs w:val="20"/>
-                        </w:rPr>
-                        <w:t>Core_</w:t>
-                      </w:r>
-                      <w:r>
-                        <w:rPr>
-                          <w:b/>
-                          <w:bCs/>
-                          <w:sz w:val="20"/>
-                          <w:szCs w:val="20"/>
-                        </w:rPr>
-                        <w:t>Mem_</w:t>
-                      </w:r>
-                      <w:r>
-                        <w:rPr>
-                          <w:b/>
-                          <w:bCs/>
-                          <w:sz w:val="20"/>
-                          <w:szCs w:val="20"/>
-                        </w:rPr>
-                        <w:t>HAL</w:t>
-                      </w:r>
-                      <w:r>
-                        <w:rPr>
-                          <w:b/>
-                          <w:bCs/>
-                          <w:sz w:val="20"/>
-                          <w:szCs w:val="20"/>
-                        </w:rPr>
-                        <w:t>.h</w:t>
-                      </w:r>
-                      <w:proofErr w:type="spellEnd"/>
-                      <w:r>
-                        <w:rPr>
-                          <w:b/>
-                          <w:bCs/>
-                          <w:sz w:val="20"/>
-                          <w:szCs w:val="20"/>
-                        </w:rPr>
-                        <w:t xml:space="preserve"> (</w:t>
-                      </w:r>
-                      <w:r>
-                        <w:rPr>
-                          <w:b/>
-                          <w:bCs/>
-                          <w:sz w:val="20"/>
-                          <w:szCs w:val="20"/>
-                        </w:rPr>
-                        <w:t>with n</w:t>
-                      </w:r>
-                      <w:r>
-                        <w:rPr>
-                          <w:b/>
-                          <w:bCs/>
-                          <w:sz w:val="20"/>
-                          <w:szCs w:val="20"/>
-                        </w:rPr>
-                        <w:t>ew</w:t>
-                      </w:r>
-                      <w:r>
-                        <w:rPr>
-                          <w:b/>
-                          <w:bCs/>
-                          <w:sz w:val="20"/>
-                          <w:szCs w:val="20"/>
-                        </w:rPr>
-                        <w:t xml:space="preserve"> API</w:t>
-                      </w:r>
-                      <w:r>
-                        <w:rPr>
-                          <w:b/>
-                          <w:bCs/>
-                          <w:sz w:val="20"/>
-                          <w:szCs w:val="20"/>
-                        </w:rPr>
-                        <w:t>)</w:t>
-                      </w:r>
-                    </w:p>
-                    <w:p>
-                      <w:pPr>
-                        <w:rPr>
-                          <w:sz w:val="20"/>
-                          <w:szCs w:val="20"/>
-                        </w:rPr>
-                      </w:pPr>
-                      <w:proofErr w:type="spellStart"/>
-                      <w:r>
-                        <w:rPr>
-                          <w:sz w:val="20"/>
-                          <w:szCs w:val="20"/>
-                        </w:rPr>
-                        <w:t>Core_Mem_Init</w:t>
-                      </w:r>
-                      <w:proofErr w:type="spellEnd"/>
-                      <w:r>
-                        <w:rPr>
-                          <w:sz w:val="20"/>
-                          <w:szCs w:val="20"/>
-                        </w:rPr>
-                        <w:t xml:space="preserve"> (create an instance)</w:t>
-                      </w:r>
-                    </w:p>
-                    <w:p>
-                      <w:pPr>
-                        <w:rPr>
-                          <w:sz w:val="20"/>
-                          <w:szCs w:val="20"/>
-                        </w:rPr>
-                      </w:pPr>
-                      <w:proofErr w:type="spellStart"/>
-                      <w:r>
-                        <w:rPr>
-                          <w:sz w:val="20"/>
-                          <w:szCs w:val="20"/>
-                        </w:rPr>
-                        <w:t>Core_Mem_Test</w:t>
-                      </w:r>
-                      <w:proofErr w:type="spellEnd"/>
-                      <w:r>
-                        <w:rPr>
-                          <w:sz w:val="20"/>
-                          <w:szCs w:val="20"/>
-                        </w:rPr>
-                        <w:t xml:space="preserve"> (read all, clear all, verify clear, rewrite original state, verify rewrite, return 0-no test pass, 1</w:t>
-                      </w:r>
-                      <w:r>
-                        <w:rPr>
-                          <w:sz w:val="20"/>
-                          <w:szCs w:val="20"/>
-                          <w:vertAlign w:val="superscript"/>
-                        </w:rPr>
-                        <w:t>st</w:t>
-                      </w:r>
-                      <w:r>
-                        <w:rPr>
-                          <w:sz w:val="20"/>
-                          <w:szCs w:val="20"/>
-                        </w:rPr>
-                        <w:t xml:space="preserve"> passed, 2</w:t>
-                      </w:r>
-                      <w:r>
-                        <w:rPr>
-                          <w:sz w:val="20"/>
-                          <w:szCs w:val="20"/>
-                          <w:vertAlign w:val="superscript"/>
-                        </w:rPr>
-                        <w:t>nd</w:t>
-                      </w:r>
-                      <w:r>
-                        <w:rPr>
-                          <w:sz w:val="20"/>
-                          <w:szCs w:val="20"/>
-                        </w:rPr>
-                        <w:t xml:space="preserve"> passed)</w:t>
-                      </w:r>
-                    </w:p>
-                    <w:p>
-                      <w:pPr>
-                        <w:rPr>
-                          <w:sz w:val="20"/>
-                          <w:szCs w:val="20"/>
-                        </w:rPr>
-                      </w:pPr>
-                      <w:proofErr w:type="spellStart"/>
-                      <w:r>
-                        <w:rPr>
-                          <w:sz w:val="20"/>
-                          <w:szCs w:val="20"/>
-                        </w:rPr>
-                        <w:t>Core_Mem_</w:t>
-                      </w:r>
-                      <w:r>
-                        <w:rPr>
-                          <w:sz w:val="20"/>
-                          <w:szCs w:val="20"/>
-                        </w:rPr>
-                        <w:t>Wipe</w:t>
-                      </w:r>
-                      <w:proofErr w:type="spellEnd"/>
-                      <w:r>
-                        <w:rPr>
-                          <w:sz w:val="20"/>
-                          <w:szCs w:val="20"/>
-                        </w:rPr>
-                        <w:t xml:space="preserve"> (set all to 0 or 1)</w:t>
-                      </w:r>
-                    </w:p>
-                    <w:p>
-                      <w:pPr>
-                        <w:rPr>
-                          <w:sz w:val="20"/>
-                          <w:szCs w:val="20"/>
-                        </w:rPr>
-                      </w:pPr>
-                      <w:proofErr w:type="spellStart"/>
-                      <w:r>
-                        <w:rPr>
-                          <w:sz w:val="20"/>
-                          <w:szCs w:val="20"/>
-                        </w:rPr>
-                        <w:t>Core_Mem_</w:t>
-                      </w:r>
-                      <w:r>
-                        <w:rPr>
-                          <w:sz w:val="20"/>
-                          <w:szCs w:val="20"/>
-                        </w:rPr>
-                        <w:t>Visual</w:t>
-                      </w:r>
-                      <w:r>
-                        <w:rPr>
-                          <w:sz w:val="20"/>
-                          <w:szCs w:val="20"/>
-                        </w:rPr>
-                        <w:t>_Write</w:t>
-                      </w:r>
-                      <w:proofErr w:type="spellEnd"/>
-                      <w:r>
-                        <w:rPr>
-                          <w:sz w:val="20"/>
-                          <w:szCs w:val="20"/>
-                        </w:rPr>
-                        <w:t xml:space="preserve"> (x, y)</w:t>
-                      </w:r>
-                    </w:p>
-                    <w:p>
-                      <w:pPr>
-                        <w:rPr>
-                          <w:sz w:val="20"/>
-                          <w:szCs w:val="20"/>
-                        </w:rPr>
-                      </w:pPr>
-                      <w:proofErr w:type="spellStart"/>
-                      <w:r>
-                        <w:rPr>
-                          <w:sz w:val="20"/>
-                          <w:szCs w:val="20"/>
-                        </w:rPr>
-                        <w:t>Core_Mem_Bit_Write</w:t>
-                      </w:r>
-                      <w:proofErr w:type="spellEnd"/>
-                      <w:r>
-                        <w:rPr>
-                          <w:sz w:val="20"/>
-                          <w:szCs w:val="20"/>
-                        </w:rPr>
-                        <w:t xml:space="preserve"> (bit 0-63, 0/1)</w:t>
-                      </w:r>
-                    </w:p>
-                    <w:p>
-                      <w:pPr>
-                        <w:rPr>
-                          <w:sz w:val="20"/>
-                          <w:szCs w:val="20"/>
-                        </w:rPr>
-                      </w:pPr>
-                      <w:proofErr w:type="spellStart"/>
-                      <w:r>
-                        <w:rPr>
-                          <w:sz w:val="20"/>
-                          <w:szCs w:val="20"/>
-                        </w:rPr>
-                        <w:t>Core_Mem_Bit_Read</w:t>
-                      </w:r>
-                      <w:proofErr w:type="spellEnd"/>
-                      <w:r>
-                        <w:rPr>
-                          <w:sz w:val="20"/>
-                          <w:szCs w:val="20"/>
-                        </w:rPr>
-                        <w:t xml:space="preserve"> (bit 0-63)</w:t>
-                      </w:r>
-                    </w:p>
-                    <w:p>
-                      <w:pPr>
-                        <w:rPr>
-                          <w:sz w:val="20"/>
-                          <w:szCs w:val="20"/>
-                        </w:rPr>
-                      </w:pPr>
-                      <w:proofErr w:type="spellStart"/>
-                      <w:r>
-                        <w:rPr>
-                          <w:sz w:val="20"/>
-                          <w:szCs w:val="20"/>
-                        </w:rPr>
-                        <w:t>Core_Mem_Bit_</w:t>
-                      </w:r>
-                      <w:r>
-                        <w:rPr>
-                          <w:sz w:val="20"/>
-                          <w:szCs w:val="20"/>
-                        </w:rPr>
-                        <w:t>Toggle</w:t>
-                      </w:r>
-                      <w:proofErr w:type="spellEnd"/>
-                      <w:r>
-                        <w:rPr>
-                          <w:sz w:val="20"/>
-                          <w:szCs w:val="20"/>
-                        </w:rPr>
-                        <w:t xml:space="preserve"> (bit 0-63)</w:t>
-                      </w:r>
-                    </w:p>
-                    <w:p>
-                      <w:pPr>
-                        <w:rPr>
-                          <w:sz w:val="20"/>
-                          <w:szCs w:val="20"/>
-                        </w:rPr>
-                      </w:pPr>
-                      <w:proofErr w:type="spellStart"/>
-                      <w:r>
-                        <w:rPr>
-                          <w:sz w:val="20"/>
-                          <w:szCs w:val="20"/>
-                        </w:rPr>
-                        <w:t>Core_Mem_Byte_Write</w:t>
-                      </w:r>
-                      <w:proofErr w:type="spellEnd"/>
-                      <w:r>
-                        <w:rPr>
-                          <w:sz w:val="20"/>
-                          <w:szCs w:val="20"/>
-                        </w:rPr>
-                        <w:t xml:space="preserve"> (Byte 0-7, 0-255)</w:t>
-                      </w:r>
-                    </w:p>
-                    <w:p>
-                      <w:pPr>
-                        <w:rPr>
-                          <w:sz w:val="20"/>
-                          <w:szCs w:val="20"/>
-                        </w:rPr>
-                      </w:pPr>
-                      <w:proofErr w:type="spellStart"/>
-                      <w:r>
-                        <w:rPr>
-                          <w:sz w:val="20"/>
-                          <w:szCs w:val="20"/>
-                        </w:rPr>
-                        <w:t>Core_Mem_Byte_Read</w:t>
-                      </w:r>
-                      <w:proofErr w:type="spellEnd"/>
-                      <w:r>
-                        <w:rPr>
-                          <w:sz w:val="20"/>
-                          <w:szCs w:val="20"/>
-                        </w:rPr>
-                        <w:t xml:space="preserve"> (Byte 0-7)</w:t>
-                      </w:r>
-                    </w:p>
-                    <w:p>
-                      <w:pPr>
-                        <w:rPr>
-                          <w:sz w:val="20"/>
-                          <w:szCs w:val="20"/>
-                        </w:rPr>
-                      </w:pPr>
-                      <w:proofErr w:type="spellStart"/>
-                      <w:r>
-                        <w:rPr>
-                          <w:sz w:val="20"/>
-                          <w:szCs w:val="20"/>
-                        </w:rPr>
-                        <w:t>Core_Mem_Word_Write</w:t>
-                      </w:r>
-                      <w:proofErr w:type="spellEnd"/>
-                      <w:r>
-                        <w:rPr>
-                          <w:sz w:val="20"/>
-                          <w:szCs w:val="20"/>
-                        </w:rPr>
-                        <w:t xml:space="preserve"> (0x0-FFFFFFFF FFFFFFFF)</w:t>
-                      </w:r>
-                    </w:p>
-                    <w:p>
-                      <w:pPr>
-                        <w:rPr>
-                          <w:sz w:val="20"/>
-                          <w:szCs w:val="20"/>
-                        </w:rPr>
-                      </w:pPr>
-                      <w:proofErr w:type="spellStart"/>
-                      <w:r>
-                        <w:rPr>
-                          <w:sz w:val="20"/>
-                          <w:szCs w:val="20"/>
-                        </w:rPr>
-                        <w:t>Core_Mem_Word_Read</w:t>
-                      </w:r>
-                      <w:proofErr w:type="spellEnd"/>
-                      <w:r>
-                        <w:rPr>
-                          <w:sz w:val="20"/>
-                          <w:szCs w:val="20"/>
-                        </w:rPr>
-                        <w:t xml:space="preserve"> ()</w:t>
-                      </w:r>
-                    </w:p>
-                    <w:p>
-                      <w:pPr>
-                        <w:rPr>
-                          <w:sz w:val="20"/>
-                          <w:szCs w:val="20"/>
-                        </w:rPr>
-                      </w:pPr>
-                    </w:p>
-                    <w:p>
-                      <w:pPr>
-                        <w:rPr>
-                          <w:sz w:val="20"/>
-                          <w:szCs w:val="20"/>
-                        </w:rPr>
-                      </w:pPr>
-                    </w:p>
-                    <w:p>
-                      <w:pPr>
                         <w:rPr>
                           <w:sz w:val="20"/>
                           <w:szCs w:val="20"/>
@@ -2341,6 +2519,7 @@
                                 <w:szCs w:val="20"/>
                               </w:rPr>
                             </w:pPr>
+                            <w:proofErr w:type="spellStart"/>
                             <w:r>
                               <w:rPr>
                                 <w:b/>
@@ -2368,6 +2547,7 @@
                               </w:rPr>
                               <w:t>.h</w:t>
                             </w:r>
+                            <w:proofErr w:type="spellEnd"/>
                           </w:p>
                           <w:p>
                             <w:pPr>
@@ -2376,12 +2556,30 @@
                                 <w:szCs w:val="20"/>
                               </w:rPr>
                             </w:pPr>
-                            <w:r>
-                              <w:rPr>
-                                <w:sz w:val="20"/>
-                                <w:szCs w:val="20"/>
-                              </w:rPr>
-                              <w:t>AllDriveIoSafe()</w:t>
+                            <w:proofErr w:type="spellStart"/>
+                            <w:proofErr w:type="gramStart"/>
+                            <w:r>
+                              <w:rPr>
+                                <w:sz w:val="20"/>
+                                <w:szCs w:val="20"/>
+                              </w:rPr>
+                              <w:t>AllDriveIoSafe</w:t>
+                            </w:r>
+                            <w:proofErr w:type="spellEnd"/>
+                            <w:r>
+                              <w:rPr>
+                                <w:sz w:val="20"/>
+                                <w:szCs w:val="20"/>
+                              </w:rPr>
+                              <w:t>(</w:t>
+                            </w:r>
+                            <w:proofErr w:type="gramEnd"/>
+                            <w:r>
+                              <w:rPr>
+                                <w:sz w:val="20"/>
+                                <w:szCs w:val="20"/>
+                              </w:rPr>
+                              <w:t>)</w:t>
                             </w:r>
                           </w:p>
                           <w:p>
@@ -2391,6 +2589,8 @@
                                 <w:szCs w:val="20"/>
                               </w:rPr>
                             </w:pPr>
+                            <w:proofErr w:type="spellStart"/>
+                            <w:proofErr w:type="gramStart"/>
                             <w:r>
                               <w:rPr>
                                 <w:sz w:val="20"/>
@@ -2419,12 +2619,21 @@
                               </w:rPr>
                               <w:t>Read</w:t>
                             </w:r>
-                            <w:r>
-                              <w:rPr>
-                                <w:sz w:val="20"/>
-                                <w:szCs w:val="20"/>
-                              </w:rPr>
-                              <w:t>()</w:t>
+                            <w:proofErr w:type="spellEnd"/>
+                            <w:r>
+                              <w:rPr>
+                                <w:sz w:val="20"/>
+                                <w:szCs w:val="20"/>
+                              </w:rPr>
+                              <w:t>(</w:t>
+                            </w:r>
+                            <w:proofErr w:type="gramEnd"/>
+                            <w:r>
+                              <w:rPr>
+                                <w:sz w:val="20"/>
+                                <w:szCs w:val="20"/>
+                              </w:rPr>
+                              <w:t>)</w:t>
                             </w:r>
                           </w:p>
                           <w:p>
@@ -2434,6 +2643,8 @@
                                 <w:szCs w:val="20"/>
                               </w:rPr>
                             </w:pPr>
+                            <w:proofErr w:type="spellStart"/>
+                            <w:proofErr w:type="gramStart"/>
                             <w:r>
                               <w:rPr>
                                 <w:sz w:val="20"/>
@@ -2446,8 +2657,17 @@
                                 <w:sz w:val="20"/>
                                 <w:szCs w:val="20"/>
                               </w:rPr>
-                              <w:t>Write(</w:t>
-                            </w:r>
+                              <w:t>Write</w:t>
+                            </w:r>
+                            <w:proofErr w:type="spellEnd"/>
+                            <w:r>
+                              <w:rPr>
+                                <w:sz w:val="20"/>
+                                <w:szCs w:val="20"/>
+                              </w:rPr>
+                              <w:t>(</w:t>
+                            </w:r>
+                            <w:proofErr w:type="gramEnd"/>
                             <w:r>
                               <w:rPr>
                                 <w:sz w:val="20"/>
@@ -2463,6 +2683,7 @@
                                 <w:szCs w:val="20"/>
                               </w:rPr>
                             </w:pPr>
+                            <w:proofErr w:type="spellStart"/>
                             <w:r>
                               <w:rPr>
                                 <w:sz w:val="20"/>
@@ -2496,7 +2717,15 @@
                                 <w:sz w:val="20"/>
                                 <w:szCs w:val="20"/>
                               </w:rPr>
-                              <w:t>Bit(bit)</w:t>
+                              <w:t>Bit</w:t>
+                            </w:r>
+                            <w:proofErr w:type="spellEnd"/>
+                            <w:r>
+                              <w:rPr>
+                                <w:sz w:val="20"/>
+                                <w:szCs w:val="20"/>
+                              </w:rPr>
+                              <w:t>(bit)</w:t>
                             </w:r>
                           </w:p>
                           <w:p>
@@ -2506,6 +2735,7 @@
                                 <w:szCs w:val="20"/>
                               </w:rPr>
                             </w:pPr>
+                            <w:proofErr w:type="spellStart"/>
                             <w:r>
                               <w:rPr>
                                 <w:sz w:val="20"/>
@@ -2518,7 +2748,15 @@
                                 <w:sz w:val="20"/>
                                 <w:szCs w:val="20"/>
                               </w:rPr>
-                              <w:t>ClearBit(bit)</w:t>
+                              <w:t>ClearBit</w:t>
+                            </w:r>
+                            <w:proofErr w:type="spellEnd"/>
+                            <w:r>
+                              <w:rPr>
+                                <w:sz w:val="20"/>
+                                <w:szCs w:val="20"/>
+                              </w:rPr>
+                              <w:t>(bit)</w:t>
                             </w:r>
                           </w:p>
                           <w:p>
@@ -2528,12 +2766,30 @@
                                 <w:szCs w:val="20"/>
                               </w:rPr>
                             </w:pPr>
-                            <w:r>
-                              <w:rPr>
-                                <w:sz w:val="20"/>
-                                <w:szCs w:val="20"/>
-                              </w:rPr>
-                              <w:t>AllDriveIoEnable()</w:t>
+                            <w:proofErr w:type="spellStart"/>
+                            <w:proofErr w:type="gramStart"/>
+                            <w:r>
+                              <w:rPr>
+                                <w:sz w:val="20"/>
+                                <w:szCs w:val="20"/>
+                              </w:rPr>
+                              <w:t>AllDriveIoEnable</w:t>
+                            </w:r>
+                            <w:proofErr w:type="spellEnd"/>
+                            <w:r>
+                              <w:rPr>
+                                <w:sz w:val="20"/>
+                                <w:szCs w:val="20"/>
+                              </w:rPr>
+                              <w:t>(</w:t>
+                            </w:r>
+                            <w:proofErr w:type="gramEnd"/>
+                            <w:r>
+                              <w:rPr>
+                                <w:sz w:val="20"/>
+                                <w:szCs w:val="20"/>
+                              </w:rPr>
+                              <w:t>)</w:t>
                             </w:r>
                           </w:p>
                           <w:p>
@@ -2543,12 +2799,30 @@
                                 <w:szCs w:val="20"/>
                               </w:rPr>
                             </w:pPr>
-                            <w:r>
-                              <w:rPr>
-                                <w:sz w:val="20"/>
-                                <w:szCs w:val="20"/>
-                              </w:rPr>
-                              <w:t>AllDriveIoDisable()</w:t>
+                            <w:proofErr w:type="spellStart"/>
+                            <w:proofErr w:type="gramStart"/>
+                            <w:r>
+                              <w:rPr>
+                                <w:sz w:val="20"/>
+                                <w:szCs w:val="20"/>
+                              </w:rPr>
+                              <w:t>AllDriveIoDisable</w:t>
+                            </w:r>
+                            <w:proofErr w:type="spellEnd"/>
+                            <w:r>
+                              <w:rPr>
+                                <w:sz w:val="20"/>
+                                <w:szCs w:val="20"/>
+                              </w:rPr>
+                              <w:t>(</w:t>
+                            </w:r>
+                            <w:proofErr w:type="gramEnd"/>
+                            <w:r>
+                              <w:rPr>
+                                <w:sz w:val="20"/>
+                                <w:szCs w:val="20"/>
+                              </w:rPr>
+                              <w:t>)</w:t>
                             </w:r>
                           </w:p>
                         </w:txbxContent>
@@ -2573,7 +2847,7 @@
           </mc:Choice>
           <mc:Fallback>
             <w:pict>
-              <v:roundrect w14:anchorId="09E908CA" id="Rounded Rectangle 6" o:spid="_x0000_s1033" style="position:absolute;margin-left:532.85pt;margin-top:8.1pt;width:200.65pt;height:111.9pt;z-index:251665408;visibility:visible;mso-wrap-style:square;mso-width-percent:0;mso-height-percent:0;mso-wrap-distance-left:9pt;mso-wrap-distance-top:0;mso-wrap-distance-right:9pt;mso-wrap-distance-bottom:0;mso-position-horizontal:absolute;mso-position-horizontal-relative:text;mso-position-vertical:absolute;mso-position-vertical-relative:text;mso-width-percent:0;mso-height-percent:0;mso-width-relative:margin;mso-height-relative:margin;v-text-anchor:middle" arcsize="10923f" o:gfxdata="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" fillcolor="#a5a5a5 [3206]" strokecolor="#525252 [1606]" strokeweight="1pt">
+              <v:roundrect w14:anchorId="09E908CA" id="Rounded Rectangle 6" o:spid="_x0000_s1033" style="position:absolute;margin-left:532.85pt;margin-top:8.1pt;width:200.65pt;height:111.9pt;z-index:251665408;visibility:visible;mso-wrap-style:square;mso-width-percent:0;mso-height-percent:0;mso-wrap-distance-left:9pt;mso-wrap-distance-top:0;mso-wrap-distance-right:9pt;mso-wrap-distance-bottom:0;mso-position-horizontal:absolute;mso-position-horizontal-relative:text;mso-position-vertical:absolute;mso-position-vertical-relative:text;mso-width-percent:0;mso-height-percent:0;mso-width-relative:margin;mso-height-relative:margin;v-text-anchor:middle" arcsize="10923f" o:gfxdata="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" fillcolor="#a5a5a5 [3206]" strokecolor="#525252 [1606]" strokeweight="1pt">
                 <v:stroke joinstyle="miter"/>
                 <v:textbox inset="3.6pt,0,3.6pt,0">
                   <w:txbxContent>
@@ -2905,6 +3179,8 @@
     <w:p/>
     <w:p/>
     <w:p/>
+    <w:p/>
+    <w:p/>
     <w:p>
       <w:r>
         <w:rPr>
@@ -2913,765 +3189,7 @@
         <mc:AlternateContent>
           <mc:Choice Requires="wps">
             <w:drawing>
-              <wp:anchor distT="0" distB="0" distL="114300" distR="114300" simplePos="0" relativeHeight="251693056" behindDoc="0" locked="0" layoutInCell="1" allowOverlap="1" wp14:anchorId="080FF7C2" wp14:editId="2A093769">
-                <wp:simplePos x="0" y="0"/>
-                <wp:positionH relativeFrom="column">
-                  <wp:posOffset>258417</wp:posOffset>
-                </wp:positionH>
-                <wp:positionV relativeFrom="paragraph">
-                  <wp:posOffset>122389</wp:posOffset>
-                </wp:positionV>
-                <wp:extent cx="3729079" cy="3626541"/>
-                <wp:effectExtent l="0" t="0" r="17780" b="18415"/>
-                <wp:wrapNone/>
-                <wp:docPr id="15" name="Rounded Rectangle 15"/>
-                <wp:cNvGraphicFramePr/>
-                <a:graphic xmlns:a="http://schemas.openxmlformats.org/drawingml/2006/main">
-                  <a:graphicData uri="http://schemas.microsoft.com/office/word/2010/wordprocessingShape">
-                    <wps:wsp>
-                      <wps:cNvSpPr/>
-                      <wps:spPr>
-                        <a:xfrm>
-                          <a:off x="0" y="0"/>
-                          <a:ext cx="3729079" cy="3626541"/>
-                        </a:xfrm>
-                        <a:prstGeom prst="roundRect">
-                          <a:avLst/>
-                        </a:prstGeom>
-                      </wps:spPr>
-                      <wps:style>
-                        <a:lnRef idx="1">
-                          <a:schemeClr val="accent1"/>
-                        </a:lnRef>
-                        <a:fillRef idx="2">
-                          <a:schemeClr val="accent1"/>
-                        </a:fillRef>
-                        <a:effectRef idx="1">
-                          <a:schemeClr val="accent1"/>
-                        </a:effectRef>
-                        <a:fontRef idx="minor">
-                          <a:schemeClr val="dk1"/>
-                        </a:fontRef>
-                      </wps:style>
-                      <wps:txbx>
-                        <w:txbxContent>
-                          <w:p>
-                            <w:pPr>
-                              <w:jc w:val="center"/>
-                              <w:rPr>
-                                <w:b/>
-                                <w:bCs/>
-                                <w:sz w:val="20"/>
-                                <w:szCs w:val="20"/>
-                              </w:rPr>
-                            </w:pPr>
-                            <w:r>
-                              <w:rPr>
-                                <w:b/>
-                                <w:bCs/>
-                                <w:sz w:val="20"/>
-                                <w:szCs w:val="20"/>
-                              </w:rPr>
-                              <w:t>Core_Mem_Driver</w:t>
-                            </w:r>
-                            <w:r>
-                              <w:rPr>
-                                <w:b/>
-                                <w:bCs/>
-                                <w:sz w:val="20"/>
-                                <w:szCs w:val="20"/>
-                              </w:rPr>
-                              <w:t>.h</w:t>
-                            </w:r>
-                          </w:p>
-                          <w:p>
-                            <w:pPr>
-                              <w:rPr>
-                                <w:sz w:val="20"/>
-                                <w:szCs w:val="20"/>
-                              </w:rPr>
-                            </w:pPr>
-                            <w:r>
-                              <w:rPr>
-                                <w:sz w:val="20"/>
-                                <w:szCs w:val="20"/>
-                              </w:rPr>
-                              <w:t>AllDriveIoSafe()</w:t>
-                            </w:r>
-                          </w:p>
-                          <w:p>
-                            <w:pPr>
-                              <w:rPr>
-                                <w:sz w:val="20"/>
-                                <w:szCs w:val="20"/>
-                              </w:rPr>
-                            </w:pPr>
-                            <w:r>
-                              <w:rPr>
-                                <w:sz w:val="20"/>
-                                <w:szCs w:val="20"/>
-                              </w:rPr>
-                              <w:t>AllDriveIoRead()</w:t>
-                            </w:r>
-                          </w:p>
-                          <w:p>
-                            <w:pPr>
-                              <w:rPr>
-                                <w:sz w:val="20"/>
-                                <w:szCs w:val="20"/>
-                              </w:rPr>
-                            </w:pPr>
-                            <w:r>
-                              <w:rPr>
-                                <w:sz w:val="20"/>
-                                <w:szCs w:val="20"/>
-                              </w:rPr>
-                              <w:t>AllDriveIoWrite(</w:t>
-                            </w:r>
-                            <w:r>
-                              <w:rPr>
-                                <w:sz w:val="20"/>
-                                <w:szCs w:val="20"/>
-                              </w:rPr>
-                              <w:t>)</w:t>
-                            </w:r>
-                          </w:p>
-                          <w:p>
-                            <w:pPr>
-                              <w:rPr>
-                                <w:sz w:val="20"/>
-                                <w:szCs w:val="20"/>
-                              </w:rPr>
-                            </w:pPr>
-                            <w:r>
-                              <w:rPr>
-                                <w:sz w:val="20"/>
-                                <w:szCs w:val="20"/>
-                              </w:rPr>
-                              <w:t>AllDriveIoSetBit(bit)</w:t>
-                            </w:r>
-                          </w:p>
-                          <w:p>
-                            <w:pPr>
-                              <w:rPr>
-                                <w:sz w:val="20"/>
-                                <w:szCs w:val="20"/>
-                              </w:rPr>
-                            </w:pPr>
-                            <w:r>
-                              <w:rPr>
-                                <w:sz w:val="20"/>
-                                <w:szCs w:val="20"/>
-                              </w:rPr>
-                              <w:t>AllDriveIoClearBit(bit)</w:t>
-                            </w:r>
-                          </w:p>
-                          <w:p>
-                            <w:pPr>
-                              <w:rPr>
-                                <w:sz w:val="20"/>
-                                <w:szCs w:val="20"/>
-                              </w:rPr>
-                            </w:pPr>
-                            <w:r>
-                              <w:rPr>
-                                <w:sz w:val="20"/>
-                                <w:szCs w:val="20"/>
-                              </w:rPr>
-                              <w:t>AllDriveIoEnable()</w:t>
-                            </w:r>
-                          </w:p>
-                          <w:p>
-                            <w:pPr>
-                              <w:rPr>
-                                <w:sz w:val="20"/>
-                                <w:szCs w:val="20"/>
-                              </w:rPr>
-                            </w:pPr>
-                            <w:r>
-                              <w:rPr>
-                                <w:sz w:val="20"/>
-                                <w:szCs w:val="20"/>
-                              </w:rPr>
-                              <w:t>AllDriveIoDisable()</w:t>
-                            </w:r>
-                          </w:p>
-                          <w:p>
-                            <w:pPr>
-                              <w:jc w:val="center"/>
-                              <w:rPr>
-                                <w:b/>
-                                <w:bCs/>
-                                <w:sz w:val="20"/>
-                                <w:szCs w:val="20"/>
-                              </w:rPr>
-                            </w:pPr>
-                            <w:r>
-                              <w:rPr>
-                                <w:b/>
-                                <w:bCs/>
-                                <w:sz w:val="20"/>
-                                <w:szCs w:val="20"/>
-                              </w:rPr>
-                              <w:t>Sub-Functions</w:t>
-                            </w:r>
-                          </w:p>
-                          <w:p>
-                            <w:pPr>
-                              <w:rPr>
-                                <w:sz w:val="20"/>
-                                <w:szCs w:val="20"/>
-                              </w:rPr>
-                            </w:pPr>
-                            <w:r>
-                              <w:rPr>
-                                <w:sz w:val="20"/>
-                                <w:szCs w:val="20"/>
-                              </w:rPr>
-                              <w:t>MatrixEnableTransistorInactive()</w:t>
-                            </w:r>
-                          </w:p>
-                          <w:p>
-                            <w:pPr>
-                              <w:rPr>
-                                <w:sz w:val="20"/>
-                                <w:szCs w:val="20"/>
-                              </w:rPr>
-                            </w:pPr>
-                            <w:r>
-                              <w:rPr>
-                                <w:sz w:val="20"/>
-                                <w:szCs w:val="20"/>
-                              </w:rPr>
-                              <w:t>MatrixEnableTransistorActive()</w:t>
-                            </w:r>
-                          </w:p>
-                          <w:p>
-                            <w:pPr>
-                              <w:rPr>
-                                <w:sz w:val="20"/>
-                                <w:szCs w:val="20"/>
-                              </w:rPr>
-                            </w:pPr>
-                            <w:r>
-                              <w:rPr>
-                                <w:sz w:val="20"/>
-                                <w:szCs w:val="20"/>
-                              </w:rPr>
-                              <w:t>MatrixDriveTran</w:t>
-                            </w:r>
-                            <w:bookmarkStart w:id="0" w:name="_GoBack"/>
-                            <w:r>
-                              <w:rPr>
-                                <w:sz w:val="20"/>
-                                <w:szCs w:val="20"/>
-                              </w:rPr>
-                              <w:t>sistorsInactive()</w:t>
-                            </w:r>
-                          </w:p>
-                          <w:p>
-                            <w:pPr>
-                              <w:rPr>
-                                <w:sz w:val="20"/>
-                                <w:szCs w:val="20"/>
-                              </w:rPr>
-                            </w:pPr>
-                            <w:r>
-                              <w:rPr>
-                                <w:sz w:val="20"/>
-                                <w:szCs w:val="20"/>
-                              </w:rPr>
-                              <w:t>SetRowAndCol (uint8_t row, uint8_t col)</w:t>
-                            </w:r>
-                          </w:p>
-                          <w:p>
-                            <w:pPr>
-                              <w:rPr>
-                                <w:sz w:val="20"/>
-                                <w:szCs w:val="20"/>
-                              </w:rPr>
-                            </w:pPr>
-                            <w:r>
-                              <w:rPr>
-                                <w:sz w:val="20"/>
-                                <w:szCs w:val="20"/>
-                              </w:rPr>
-                              <w:t>ClearRowAndCol (uint8_t row, uint8_t col)</w:t>
-                            </w:r>
-                          </w:p>
-                          <w:p>
-                            <w:pPr>
-                              <w:rPr>
-                                <w:sz w:val="20"/>
-                                <w:szCs w:val="20"/>
-                              </w:rPr>
-                            </w:pPr>
-                          </w:p>
-                          <w:p>
-                            <w:pPr>
-                              <w:rPr>
-                                <w:sz w:val="20"/>
-                                <w:szCs w:val="20"/>
-                              </w:rPr>
-                            </w:pPr>
-                            <w:r>
-                              <w:rPr>
-                                <w:sz w:val="20"/>
-                                <w:szCs w:val="20"/>
-                              </w:rPr>
-                              <w:t xml:space="preserve">Translate to New </w:t>
-                            </w:r>
-                            <w:r>
-                              <w:rPr>
-                                <w:sz w:val="20"/>
-                                <w:szCs w:val="20"/>
-                              </w:rPr>
-                              <w:t>discrete functions:</w:t>
-                            </w:r>
-                          </w:p>
-                          <w:p>
-                            <w:pPr>
-                              <w:rPr>
-                                <w:sz w:val="20"/>
-                                <w:szCs w:val="20"/>
-                              </w:rPr>
-                            </w:pPr>
-                            <w:r>
-                              <w:rPr>
-                                <w:sz w:val="20"/>
-                                <w:szCs w:val="20"/>
-                              </w:rPr>
-                              <w:t>Core_IO_Enable_Line (on, off)</w:t>
-                            </w:r>
-                          </w:p>
-                          <w:p>
-                            <w:pPr>
-                              <w:rPr>
-                                <w:sz w:val="20"/>
-                                <w:szCs w:val="20"/>
-                              </w:rPr>
-                            </w:pPr>
-                            <w:r>
-                              <w:rPr>
-                                <w:sz w:val="20"/>
-                                <w:szCs w:val="20"/>
-                              </w:rPr>
-                              <w:t>Core_IO_XY_Lines_All_Safe</w:t>
-                            </w:r>
-                          </w:p>
-                          <w:p>
-                            <w:pPr>
-                              <w:rPr>
-                                <w:sz w:val="20"/>
-                                <w:szCs w:val="20"/>
-                              </w:rPr>
-                            </w:pPr>
-                            <w:r>
-                              <w:rPr>
-                                <w:sz w:val="20"/>
-                                <w:szCs w:val="20"/>
-                              </w:rPr>
-                              <w:t>Core_IO_XY_Line_Pair (north, south)</w:t>
-                            </w:r>
-                          </w:p>
-                          <w:p>
-                            <w:pPr>
-                              <w:rPr>
-                                <w:sz w:val="20"/>
-                                <w:szCs w:val="20"/>
-                              </w:rPr>
-                            </w:pPr>
-                            <w:r>
-                              <w:rPr>
-                                <w:sz w:val="20"/>
-                                <w:szCs w:val="20"/>
-                              </w:rPr>
-                              <w:t>Core_IO</w:t>
-                            </w:r>
-                            <w:bookmarkEnd w:id="0"/>
-                          </w:p>
-                        </w:txbxContent>
-                      </wps:txbx>
-                      <wps:bodyPr rot="0" spcFirstLastPara="0" vertOverflow="overflow" horzOverflow="overflow" vert="horz" wrap="square" lIns="45720" tIns="0" rIns="45720" bIns="0" numCol="1" spcCol="0" rtlCol="0" fromWordArt="0" anchor="ctr" anchorCtr="0" forceAA="0" compatLnSpc="1">
-                        <a:prstTxWarp prst="textNoShape">
-                          <a:avLst/>
-                        </a:prstTxWarp>
-                        <a:noAutofit/>
-                      </wps:bodyPr>
-                    </wps:wsp>
-                  </a:graphicData>
-                </a:graphic>
-                <wp14:sizeRelH relativeFrom="margin">
-                  <wp14:pctWidth>0</wp14:pctWidth>
-                </wp14:sizeRelH>
-                <wp14:sizeRelV relativeFrom="margin">
-                  <wp14:pctHeight>0</wp14:pctHeight>
-                </wp14:sizeRelV>
-              </wp:anchor>
-            </w:drawing>
-          </mc:Choice>
-          <mc:Fallback>
-            <w:pict>
-              <v:roundrect w14:anchorId="080FF7C2" id="Rounded Rectangle 15" o:spid="_x0000_s1034" style="position:absolute;margin-left:20.35pt;margin-top:9.65pt;width:293.65pt;height:285.55pt;z-index:251693056;visibility:visible;mso-wrap-style:square;mso-width-percent:0;mso-height-percent:0;mso-wrap-distance-left:9pt;mso-wrap-distance-top:0;mso-wrap-distance-right:9pt;mso-wrap-distance-bottom:0;mso-position-horizontal:absolute;mso-position-horizontal-relative:text;mso-position-vertical:absolute;mso-position-vertical-relative:text;mso-width-percent:0;mso-height-percent:0;mso-width-relative:margin;mso-height-relative:margin;v-text-anchor:middle" arcsize="10923f" o:gfxdata="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" fillcolor="#82a0d7 [2164]" strokecolor="#4472c4 [3204]" strokeweight=".5pt">
-                <v:fill color2="#678ccf [2612]" rotate="t" colors="0 #a8b7df;.5 #9aabd9;1 #879ed7" focus="100%" type="gradient">
-                  <o:fill v:ext="view" type="gradientUnscaled"/>
-                </v:fill>
-                <v:stroke joinstyle="miter"/>
-                <v:textbox inset="3.6pt,0,3.6pt,0">
-                  <w:txbxContent>
-                    <w:p>
-                      <w:pPr>
-                        <w:jc w:val="center"/>
-                        <w:rPr>
-                          <w:b/>
-                          <w:bCs/>
-                          <w:sz w:val="20"/>
-                          <w:szCs w:val="20"/>
-                        </w:rPr>
-                      </w:pPr>
-                      <w:r>
-                        <w:rPr>
-                          <w:b/>
-                          <w:bCs/>
-                          <w:sz w:val="20"/>
-                          <w:szCs w:val="20"/>
-                        </w:rPr>
-                        <w:t>Core_Mem_Driver</w:t>
-                      </w:r>
-                      <w:r>
-                        <w:rPr>
-                          <w:b/>
-                          <w:bCs/>
-                          <w:sz w:val="20"/>
-                          <w:szCs w:val="20"/>
-                        </w:rPr>
-                        <w:t>.h</w:t>
-                      </w:r>
-                    </w:p>
-                    <w:p>
-                      <w:pPr>
-                        <w:rPr>
-                          <w:sz w:val="20"/>
-                          <w:szCs w:val="20"/>
-                        </w:rPr>
-                      </w:pPr>
-                      <w:r>
-                        <w:rPr>
-                          <w:sz w:val="20"/>
-                          <w:szCs w:val="20"/>
-                        </w:rPr>
-                        <w:t>AllDriveIoSafe()</w:t>
-                      </w:r>
-                    </w:p>
-                    <w:p>
-                      <w:pPr>
-                        <w:rPr>
-                          <w:sz w:val="20"/>
-                          <w:szCs w:val="20"/>
-                        </w:rPr>
-                      </w:pPr>
-                      <w:r>
-                        <w:rPr>
-                          <w:sz w:val="20"/>
-                          <w:szCs w:val="20"/>
-                        </w:rPr>
-                        <w:t>AllDriveIoRead()</w:t>
-                      </w:r>
-                    </w:p>
-                    <w:p>
-                      <w:pPr>
-                        <w:rPr>
-                          <w:sz w:val="20"/>
-                          <w:szCs w:val="20"/>
-                        </w:rPr>
-                      </w:pPr>
-                      <w:r>
-                        <w:rPr>
-                          <w:sz w:val="20"/>
-                          <w:szCs w:val="20"/>
-                        </w:rPr>
-                        <w:t>AllDriveIoWrite(</w:t>
-                      </w:r>
-                      <w:r>
-                        <w:rPr>
-                          <w:sz w:val="20"/>
-                          <w:szCs w:val="20"/>
-                        </w:rPr>
-                        <w:t>)</w:t>
-                      </w:r>
-                    </w:p>
-                    <w:p>
-                      <w:pPr>
-                        <w:rPr>
-                          <w:sz w:val="20"/>
-                          <w:szCs w:val="20"/>
-                        </w:rPr>
-                      </w:pPr>
-                      <w:r>
-                        <w:rPr>
-                          <w:sz w:val="20"/>
-                          <w:szCs w:val="20"/>
-                        </w:rPr>
-                        <w:t>AllDriveIoSetBit(bit)</w:t>
-                      </w:r>
-                    </w:p>
-                    <w:p>
-                      <w:pPr>
-                        <w:rPr>
-                          <w:sz w:val="20"/>
-                          <w:szCs w:val="20"/>
-                        </w:rPr>
-                      </w:pPr>
-                      <w:r>
-                        <w:rPr>
-                          <w:sz w:val="20"/>
-                          <w:szCs w:val="20"/>
-                        </w:rPr>
-                        <w:t>AllDriveIoClearBit(bit)</w:t>
-                      </w:r>
-                    </w:p>
-                    <w:p>
-                      <w:pPr>
-                        <w:rPr>
-                          <w:sz w:val="20"/>
-                          <w:szCs w:val="20"/>
-                        </w:rPr>
-                      </w:pPr>
-                      <w:r>
-                        <w:rPr>
-                          <w:sz w:val="20"/>
-                          <w:szCs w:val="20"/>
-                        </w:rPr>
-                        <w:t>AllDriveIoEnable()</w:t>
-                      </w:r>
-                    </w:p>
-                    <w:p>
-                      <w:pPr>
-                        <w:rPr>
-                          <w:sz w:val="20"/>
-                          <w:szCs w:val="20"/>
-                        </w:rPr>
-                      </w:pPr>
-                      <w:r>
-                        <w:rPr>
-                          <w:sz w:val="20"/>
-                          <w:szCs w:val="20"/>
-                        </w:rPr>
-                        <w:t>AllDriveIoDisable()</w:t>
-                      </w:r>
-                    </w:p>
-                    <w:p>
-                      <w:pPr>
-                        <w:jc w:val="center"/>
-                        <w:rPr>
-                          <w:b/>
-                          <w:bCs/>
-                          <w:sz w:val="20"/>
-                          <w:szCs w:val="20"/>
-                        </w:rPr>
-                      </w:pPr>
-                      <w:r>
-                        <w:rPr>
-                          <w:b/>
-                          <w:bCs/>
-                          <w:sz w:val="20"/>
-                          <w:szCs w:val="20"/>
-                        </w:rPr>
-                        <w:t>Sub-Functions</w:t>
-                      </w:r>
-                    </w:p>
-                    <w:p>
-                      <w:pPr>
-                        <w:rPr>
-                          <w:sz w:val="20"/>
-                          <w:szCs w:val="20"/>
-                        </w:rPr>
-                      </w:pPr>
-                      <w:r>
-                        <w:rPr>
-                          <w:sz w:val="20"/>
-                          <w:szCs w:val="20"/>
-                        </w:rPr>
-                        <w:t>MatrixEnableTransistorInactive()</w:t>
-                      </w:r>
-                    </w:p>
-                    <w:p>
-                      <w:pPr>
-                        <w:rPr>
-                          <w:sz w:val="20"/>
-                          <w:szCs w:val="20"/>
-                        </w:rPr>
-                      </w:pPr>
-                      <w:r>
-                        <w:rPr>
-                          <w:sz w:val="20"/>
-                          <w:szCs w:val="20"/>
-                        </w:rPr>
-                        <w:t>MatrixEnableTransistorActive()</w:t>
-                      </w:r>
-                    </w:p>
-                    <w:p>
-                      <w:pPr>
-                        <w:rPr>
-                          <w:sz w:val="20"/>
-                          <w:szCs w:val="20"/>
-                        </w:rPr>
-                      </w:pPr>
-                      <w:r>
-                        <w:rPr>
-                          <w:sz w:val="20"/>
-                          <w:szCs w:val="20"/>
-                        </w:rPr>
-                        <w:t>MatrixDriveTran</w:t>
-                      </w:r>
-                      <w:bookmarkStart w:id="1" w:name="_GoBack"/>
-                      <w:r>
-                        <w:rPr>
-                          <w:sz w:val="20"/>
-                          <w:szCs w:val="20"/>
-                        </w:rPr>
-                        <w:t>sistorsInactive()</w:t>
-                      </w:r>
-                    </w:p>
-                    <w:p>
-                      <w:pPr>
-                        <w:rPr>
-                          <w:sz w:val="20"/>
-                          <w:szCs w:val="20"/>
-                        </w:rPr>
-                      </w:pPr>
-                      <w:r>
-                        <w:rPr>
-                          <w:sz w:val="20"/>
-                          <w:szCs w:val="20"/>
-                        </w:rPr>
-                        <w:t>SetRowAndCol (uint8_t row, uint8_t col)</w:t>
-                      </w:r>
-                    </w:p>
-                    <w:p>
-                      <w:pPr>
-                        <w:rPr>
-                          <w:sz w:val="20"/>
-                          <w:szCs w:val="20"/>
-                        </w:rPr>
-                      </w:pPr>
-                      <w:r>
-                        <w:rPr>
-                          <w:sz w:val="20"/>
-                          <w:szCs w:val="20"/>
-                        </w:rPr>
-                        <w:t>ClearRowAndCol (uint8_t row, uint8_t col)</w:t>
-                      </w:r>
-                    </w:p>
-                    <w:p>
-                      <w:pPr>
-                        <w:rPr>
-                          <w:sz w:val="20"/>
-                          <w:szCs w:val="20"/>
-                        </w:rPr>
-                      </w:pPr>
-                    </w:p>
-                    <w:p>
-                      <w:pPr>
-                        <w:rPr>
-                          <w:sz w:val="20"/>
-                          <w:szCs w:val="20"/>
-                        </w:rPr>
-                      </w:pPr>
-                      <w:r>
-                        <w:rPr>
-                          <w:sz w:val="20"/>
-                          <w:szCs w:val="20"/>
-                        </w:rPr>
-                        <w:t xml:space="preserve">Translate to New </w:t>
-                      </w:r>
-                      <w:r>
-                        <w:rPr>
-                          <w:sz w:val="20"/>
-                          <w:szCs w:val="20"/>
-                        </w:rPr>
-                        <w:t>discrete functions:</w:t>
-                      </w:r>
-                    </w:p>
-                    <w:p>
-                      <w:pPr>
-                        <w:rPr>
-                          <w:sz w:val="20"/>
-                          <w:szCs w:val="20"/>
-                        </w:rPr>
-                      </w:pPr>
-                      <w:r>
-                        <w:rPr>
-                          <w:sz w:val="20"/>
-                          <w:szCs w:val="20"/>
-                        </w:rPr>
-                        <w:t>Core_IO_Enable_Line (on, off)</w:t>
-                      </w:r>
-                    </w:p>
-                    <w:p>
-                      <w:pPr>
-                        <w:rPr>
-                          <w:sz w:val="20"/>
-                          <w:szCs w:val="20"/>
-                        </w:rPr>
-                      </w:pPr>
-                      <w:r>
-                        <w:rPr>
-                          <w:sz w:val="20"/>
-                          <w:szCs w:val="20"/>
-                        </w:rPr>
-                        <w:t>Core_IO_XY_Lines_All_Safe</w:t>
-                      </w:r>
-                    </w:p>
-                    <w:p>
-                      <w:pPr>
-                        <w:rPr>
-                          <w:sz w:val="20"/>
-                          <w:szCs w:val="20"/>
-                        </w:rPr>
-                      </w:pPr>
-                      <w:r>
-                        <w:rPr>
-                          <w:sz w:val="20"/>
-                          <w:szCs w:val="20"/>
-                        </w:rPr>
-                        <w:t>Core_IO_XY_Line_Pair (north, south)</w:t>
-                      </w:r>
-                    </w:p>
-                    <w:p>
-                      <w:pPr>
-                        <w:rPr>
-                          <w:sz w:val="20"/>
-                          <w:szCs w:val="20"/>
-                        </w:rPr>
-                      </w:pPr>
-                      <w:r>
-                        <w:rPr>
-                          <w:sz w:val="20"/>
-                          <w:szCs w:val="20"/>
-                        </w:rPr>
-                        <w:t>Core_IO</w:t>
-                      </w:r>
-                      <w:bookmarkEnd w:id="1"/>
-                    </w:p>
-                  </w:txbxContent>
-                </v:textbox>
-              </v:roundrect>
-            </w:pict>
-          </mc:Fallback>
-        </mc:AlternateContent>
-      </w:r>
-    </w:p>
-    <w:p/>
-    <w:p>
-      <w:r>
-        <w:rPr>
-          <w:noProof/>
-        </w:rPr>
-        <mc:AlternateContent>
-          <mc:Choice Requires="wps">
-            <w:drawing>
-              <wp:anchor distT="0" distB="0" distL="114300" distR="114300" simplePos="0" relativeHeight="251675648" behindDoc="0" locked="0" layoutInCell="1" allowOverlap="1" wp14:anchorId="75632EFA" wp14:editId="1F939E30">
+              <wp:anchor distT="0" distB="0" distL="114300" distR="114300" simplePos="0" relativeHeight="251675648" behindDoc="0" locked="0" layoutInCell="1" allowOverlap="1" wp14:anchorId="75632EFA" wp14:editId="310712D1">
                 <wp:simplePos x="0" y="0"/>
                 <wp:positionH relativeFrom="column">
                   <wp:posOffset>7361693</wp:posOffset>
@@ -3792,7 +3310,7 @@
           </mc:Choice>
           <mc:Fallback>
             <w:pict>
-              <v:roundrect w14:anchorId="75632EFA" id="Rounded Rectangle 11" o:spid="_x0000_s1034" style="position:absolute;margin-left:579.65pt;margin-top:7.65pt;width:179.35pt;height:52.65pt;z-index:251675648;visibility:visible;mso-wrap-style:square;mso-width-percent:0;mso-height-percent:0;mso-wrap-distance-left:9pt;mso-wrap-distance-top:0;mso-wrap-distance-right:9pt;mso-wrap-distance-bottom:0;mso-position-horizontal:absolute;mso-position-horizontal-relative:text;mso-position-vertical:absolute;mso-position-vertical-relative:text;mso-width-percent:0;mso-height-percent:0;mso-width-relative:margin;mso-height-relative:margin;v-text-anchor:middle" arcsize="10923f" o:gfxdata="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" fillcolor="#a5a5a5 [3206]" strokecolor="#525252 [1606]" strokeweight="1pt">
+              <v:roundrect w14:anchorId="75632EFA" id="Rounded Rectangle 11" o:spid="_x0000_s1034" style="position:absolute;margin-left:579.65pt;margin-top:7.65pt;width:179.35pt;height:52.65pt;z-index:251675648;visibility:visible;mso-wrap-style:square;mso-width-percent:0;mso-height-percent:0;mso-wrap-distance-left:9pt;mso-wrap-distance-top:0;mso-wrap-distance-right:9pt;mso-wrap-distance-bottom:0;mso-position-horizontal:absolute;mso-position-horizontal-relative:text;mso-position-vertical:absolute;mso-position-vertical-relative:text;mso-width-percent:0;mso-height-percent:0;mso-width-relative:margin;mso-height-relative:margin;v-text-anchor:middle" arcsize="10923f" o:gfxdata="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" fillcolor="#a5a5a5 [3206]" strokecolor="#525252 [1606]" strokeweight="1pt">
                 <v:stroke joinstyle="miter"/>
                 <v:textbox inset="3.6pt,0,3.6pt,0">
                   <w:txbxContent>
@@ -3919,6 +3437,7 @@
                                 <w:szCs w:val="20"/>
                               </w:rPr>
                             </w:pPr>
+                            <w:proofErr w:type="spellStart"/>
                             <w:r>
                               <w:rPr>
                                 <w:b/>
@@ -3955,6 +3474,7 @@
                               </w:rPr>
                               <w:t>c</w:t>
                             </w:r>
+                            <w:proofErr w:type="spellEnd"/>
                           </w:p>
                           <w:p>
                             <w:pPr>
@@ -4342,7 +3862,1139 @@
       </w:r>
     </w:p>
     <w:p/>
-    <w:p/>
+    <w:p>
+      <w:r>
+        <w:rPr>
+          <w:noProof/>
+        </w:rPr>
+        <mc:AlternateContent>
+          <mc:Choice Requires="wps">
+            <w:drawing>
+              <wp:anchor distT="0" distB="0" distL="114300" distR="114300" simplePos="0" relativeHeight="251693056" behindDoc="0" locked="0" layoutInCell="1" allowOverlap="1" wp14:anchorId="080FF7C2" wp14:editId="6171C0DE">
+                <wp:simplePos x="0" y="0"/>
+                <wp:positionH relativeFrom="column">
+                  <wp:posOffset>257810</wp:posOffset>
+                </wp:positionH>
+                <wp:positionV relativeFrom="paragraph">
+                  <wp:posOffset>93318</wp:posOffset>
+                </wp:positionV>
+                <wp:extent cx="3729079" cy="3626541"/>
+                <wp:effectExtent l="0" t="0" r="17780" b="18415"/>
+                <wp:wrapNone/>
+                <wp:docPr id="15" name="Rounded Rectangle 15"/>
+                <wp:cNvGraphicFramePr/>
+                <a:graphic xmlns:a="http://schemas.openxmlformats.org/drawingml/2006/main">
+                  <a:graphicData uri="http://schemas.microsoft.com/office/word/2010/wordprocessingShape">
+                    <wps:wsp>
+                      <wps:cNvSpPr/>
+                      <wps:spPr>
+                        <a:xfrm>
+                          <a:off x="0" y="0"/>
+                          <a:ext cx="3729079" cy="3626541"/>
+                        </a:xfrm>
+                        <a:prstGeom prst="roundRect">
+                          <a:avLst/>
+                        </a:prstGeom>
+                      </wps:spPr>
+                      <wps:style>
+                        <a:lnRef idx="1">
+                          <a:schemeClr val="accent1"/>
+                        </a:lnRef>
+                        <a:fillRef idx="2">
+                          <a:schemeClr val="accent1"/>
+                        </a:fillRef>
+                        <a:effectRef idx="1">
+                          <a:schemeClr val="accent1"/>
+                        </a:effectRef>
+                        <a:fontRef idx="minor">
+                          <a:schemeClr val="dk1"/>
+                        </a:fontRef>
+                      </wps:style>
+                      <wps:txbx>
+                        <w:txbxContent>
+                          <w:p>
+                            <w:pPr>
+                              <w:jc w:val="center"/>
+                              <w:rPr>
+                                <w:b/>
+                                <w:bCs/>
+                                <w:sz w:val="20"/>
+                                <w:szCs w:val="20"/>
+                              </w:rPr>
+                            </w:pPr>
+                            <w:proofErr w:type="spellStart"/>
+                            <w:r>
+                              <w:rPr>
+                                <w:b/>
+                                <w:bCs/>
+                                <w:sz w:val="20"/>
+                                <w:szCs w:val="20"/>
+                              </w:rPr>
+                              <w:t>Core_Mem_Driver</w:t>
+                            </w:r>
+                            <w:r>
+                              <w:rPr>
+                                <w:b/>
+                                <w:bCs/>
+                                <w:sz w:val="20"/>
+                                <w:szCs w:val="20"/>
+                              </w:rPr>
+                              <w:t>.h</w:t>
+                            </w:r>
+                            <w:proofErr w:type="spellEnd"/>
+                          </w:p>
+                          <w:p>
+                            <w:pPr>
+                              <w:rPr>
+                                <w:sz w:val="20"/>
+                                <w:szCs w:val="20"/>
+                              </w:rPr>
+                            </w:pPr>
+                            <w:proofErr w:type="spellStart"/>
+                            <w:proofErr w:type="gramStart"/>
+                            <w:r>
+                              <w:rPr>
+                                <w:sz w:val="20"/>
+                                <w:szCs w:val="20"/>
+                              </w:rPr>
+                              <w:t>AllDriveIoSafe</w:t>
+                            </w:r>
+                            <w:proofErr w:type="spellEnd"/>
+                            <w:r>
+                              <w:rPr>
+                                <w:sz w:val="20"/>
+                                <w:szCs w:val="20"/>
+                              </w:rPr>
+                              <w:t>(</w:t>
+                            </w:r>
+                            <w:proofErr w:type="gramEnd"/>
+                            <w:r>
+                              <w:rPr>
+                                <w:sz w:val="20"/>
+                                <w:szCs w:val="20"/>
+                              </w:rPr>
+                              <w:t>)</w:t>
+                            </w:r>
+                          </w:p>
+                          <w:p>
+                            <w:pPr>
+                              <w:rPr>
+                                <w:sz w:val="20"/>
+                                <w:szCs w:val="20"/>
+                              </w:rPr>
+                            </w:pPr>
+                            <w:proofErr w:type="spellStart"/>
+                            <w:proofErr w:type="gramStart"/>
+                            <w:r>
+                              <w:rPr>
+                                <w:sz w:val="20"/>
+                                <w:szCs w:val="20"/>
+                              </w:rPr>
+                              <w:t>AllDriveIoRead</w:t>
+                            </w:r>
+                            <w:proofErr w:type="spellEnd"/>
+                            <w:r>
+                              <w:rPr>
+                                <w:sz w:val="20"/>
+                                <w:szCs w:val="20"/>
+                              </w:rPr>
+                              <w:t>(</w:t>
+                            </w:r>
+                            <w:proofErr w:type="gramEnd"/>
+                            <w:r>
+                              <w:rPr>
+                                <w:sz w:val="20"/>
+                                <w:szCs w:val="20"/>
+                              </w:rPr>
+                              <w:t>)</w:t>
+                            </w:r>
+                          </w:p>
+                          <w:p>
+                            <w:pPr>
+                              <w:rPr>
+                                <w:sz w:val="20"/>
+                                <w:szCs w:val="20"/>
+                              </w:rPr>
+                            </w:pPr>
+                            <w:proofErr w:type="spellStart"/>
+                            <w:proofErr w:type="gramStart"/>
+                            <w:r>
+                              <w:rPr>
+                                <w:sz w:val="20"/>
+                                <w:szCs w:val="20"/>
+                              </w:rPr>
+                              <w:t>AllDriveIoWrite</w:t>
+                            </w:r>
+                            <w:proofErr w:type="spellEnd"/>
+                            <w:r>
+                              <w:rPr>
+                                <w:sz w:val="20"/>
+                                <w:szCs w:val="20"/>
+                              </w:rPr>
+                              <w:t>(</w:t>
+                            </w:r>
+                            <w:proofErr w:type="gramEnd"/>
+                            <w:r>
+                              <w:rPr>
+                                <w:sz w:val="20"/>
+                                <w:szCs w:val="20"/>
+                              </w:rPr>
+                              <w:t>)</w:t>
+                            </w:r>
+                          </w:p>
+                          <w:p>
+                            <w:pPr>
+                              <w:rPr>
+                                <w:sz w:val="20"/>
+                                <w:szCs w:val="20"/>
+                              </w:rPr>
+                            </w:pPr>
+                            <w:proofErr w:type="spellStart"/>
+                            <w:r>
+                              <w:rPr>
+                                <w:sz w:val="20"/>
+                                <w:szCs w:val="20"/>
+                              </w:rPr>
+                              <w:t>AllDriveIoSetBit</w:t>
+                            </w:r>
+                            <w:proofErr w:type="spellEnd"/>
+                            <w:r>
+                              <w:rPr>
+                                <w:sz w:val="20"/>
+                                <w:szCs w:val="20"/>
+                              </w:rPr>
+                              <w:t>(bit)</w:t>
+                            </w:r>
+                          </w:p>
+                          <w:p>
+                            <w:pPr>
+                              <w:rPr>
+                                <w:sz w:val="20"/>
+                                <w:szCs w:val="20"/>
+                              </w:rPr>
+                            </w:pPr>
+                            <w:proofErr w:type="spellStart"/>
+                            <w:r>
+                              <w:rPr>
+                                <w:sz w:val="20"/>
+                                <w:szCs w:val="20"/>
+                              </w:rPr>
+                              <w:t>AllDriveIoClearBit</w:t>
+                            </w:r>
+                            <w:proofErr w:type="spellEnd"/>
+                            <w:r>
+                              <w:rPr>
+                                <w:sz w:val="20"/>
+                                <w:szCs w:val="20"/>
+                              </w:rPr>
+                              <w:t>(bit)</w:t>
+                            </w:r>
+                          </w:p>
+                          <w:p>
+                            <w:pPr>
+                              <w:rPr>
+                                <w:sz w:val="20"/>
+                                <w:szCs w:val="20"/>
+                              </w:rPr>
+                            </w:pPr>
+                            <w:proofErr w:type="spellStart"/>
+                            <w:proofErr w:type="gramStart"/>
+                            <w:r>
+                              <w:rPr>
+                                <w:sz w:val="20"/>
+                                <w:szCs w:val="20"/>
+                              </w:rPr>
+                              <w:t>AllDriveIoEnable</w:t>
+                            </w:r>
+                            <w:proofErr w:type="spellEnd"/>
+                            <w:r>
+                              <w:rPr>
+                                <w:sz w:val="20"/>
+                                <w:szCs w:val="20"/>
+                              </w:rPr>
+                              <w:t>(</w:t>
+                            </w:r>
+                            <w:proofErr w:type="gramEnd"/>
+                            <w:r>
+                              <w:rPr>
+                                <w:sz w:val="20"/>
+                                <w:szCs w:val="20"/>
+                              </w:rPr>
+                              <w:t>)</w:t>
+                            </w:r>
+                          </w:p>
+                          <w:p>
+                            <w:pPr>
+                              <w:rPr>
+                                <w:sz w:val="20"/>
+                                <w:szCs w:val="20"/>
+                              </w:rPr>
+                            </w:pPr>
+                            <w:proofErr w:type="spellStart"/>
+                            <w:proofErr w:type="gramStart"/>
+                            <w:r>
+                              <w:rPr>
+                                <w:sz w:val="20"/>
+                                <w:szCs w:val="20"/>
+                              </w:rPr>
+                              <w:t>AllDriveIoDisable</w:t>
+                            </w:r>
+                            <w:proofErr w:type="spellEnd"/>
+                            <w:r>
+                              <w:rPr>
+                                <w:sz w:val="20"/>
+                                <w:szCs w:val="20"/>
+                              </w:rPr>
+                              <w:t>(</w:t>
+                            </w:r>
+                            <w:proofErr w:type="gramEnd"/>
+                            <w:r>
+                              <w:rPr>
+                                <w:sz w:val="20"/>
+                                <w:szCs w:val="20"/>
+                              </w:rPr>
+                              <w:t>)</w:t>
+                            </w:r>
+                          </w:p>
+                          <w:p>
+                            <w:pPr>
+                              <w:jc w:val="center"/>
+                              <w:rPr>
+                                <w:b/>
+                                <w:bCs/>
+                                <w:sz w:val="20"/>
+                                <w:szCs w:val="20"/>
+                              </w:rPr>
+                            </w:pPr>
+                            <w:r>
+                              <w:rPr>
+                                <w:b/>
+                                <w:bCs/>
+                                <w:sz w:val="20"/>
+                                <w:szCs w:val="20"/>
+                              </w:rPr>
+                              <w:t>Sub-Functions</w:t>
+                            </w:r>
+                          </w:p>
+                          <w:p>
+                            <w:pPr>
+                              <w:rPr>
+                                <w:sz w:val="20"/>
+                                <w:szCs w:val="20"/>
+                              </w:rPr>
+                            </w:pPr>
+                            <w:proofErr w:type="spellStart"/>
+                            <w:proofErr w:type="gramStart"/>
+                            <w:r>
+                              <w:rPr>
+                                <w:sz w:val="20"/>
+                                <w:szCs w:val="20"/>
+                              </w:rPr>
+                              <w:t>MatrixEnableTransistorInactive</w:t>
+                            </w:r>
+                            <w:proofErr w:type="spellEnd"/>
+                            <w:r>
+                              <w:rPr>
+                                <w:sz w:val="20"/>
+                                <w:szCs w:val="20"/>
+                              </w:rPr>
+                              <w:t>(</w:t>
+                            </w:r>
+                            <w:proofErr w:type="gramEnd"/>
+                            <w:r>
+                              <w:rPr>
+                                <w:sz w:val="20"/>
+                                <w:szCs w:val="20"/>
+                              </w:rPr>
+                              <w:t>)</w:t>
+                            </w:r>
+                          </w:p>
+                          <w:p>
+                            <w:pPr>
+                              <w:rPr>
+                                <w:sz w:val="20"/>
+                                <w:szCs w:val="20"/>
+                              </w:rPr>
+                            </w:pPr>
+                            <w:proofErr w:type="spellStart"/>
+                            <w:proofErr w:type="gramStart"/>
+                            <w:r>
+                              <w:rPr>
+                                <w:sz w:val="20"/>
+                                <w:szCs w:val="20"/>
+                              </w:rPr>
+                              <w:t>MatrixEnableTransistorActive</w:t>
+                            </w:r>
+                            <w:proofErr w:type="spellEnd"/>
+                            <w:r>
+                              <w:rPr>
+                                <w:sz w:val="20"/>
+                                <w:szCs w:val="20"/>
+                              </w:rPr>
+                              <w:t>(</w:t>
+                            </w:r>
+                            <w:proofErr w:type="gramEnd"/>
+                            <w:r>
+                              <w:rPr>
+                                <w:sz w:val="20"/>
+                                <w:szCs w:val="20"/>
+                              </w:rPr>
+                              <w:t>)</w:t>
+                            </w:r>
+                          </w:p>
+                          <w:p>
+                            <w:pPr>
+                              <w:rPr>
+                                <w:sz w:val="20"/>
+                                <w:szCs w:val="20"/>
+                              </w:rPr>
+                            </w:pPr>
+                            <w:proofErr w:type="spellStart"/>
+                            <w:proofErr w:type="gramStart"/>
+                            <w:r>
+                              <w:rPr>
+                                <w:sz w:val="20"/>
+                                <w:szCs w:val="20"/>
+                              </w:rPr>
+                              <w:t>MatrixDriveTransistorsInactive</w:t>
+                            </w:r>
+                            <w:proofErr w:type="spellEnd"/>
+                            <w:r>
+                              <w:rPr>
+                                <w:sz w:val="20"/>
+                                <w:szCs w:val="20"/>
+                              </w:rPr>
+                              <w:t>(</w:t>
+                            </w:r>
+                            <w:proofErr w:type="gramEnd"/>
+                            <w:r>
+                              <w:rPr>
+                                <w:sz w:val="20"/>
+                                <w:szCs w:val="20"/>
+                              </w:rPr>
+                              <w:t>)</w:t>
+                            </w:r>
+                          </w:p>
+                          <w:p>
+                            <w:pPr>
+                              <w:rPr>
+                                <w:sz w:val="20"/>
+                                <w:szCs w:val="20"/>
+                              </w:rPr>
+                            </w:pPr>
+                            <w:proofErr w:type="spellStart"/>
+                            <w:r>
+                              <w:rPr>
+                                <w:sz w:val="20"/>
+                                <w:szCs w:val="20"/>
+                              </w:rPr>
+                              <w:t>SetRowAndCol</w:t>
+                            </w:r>
+                            <w:proofErr w:type="spellEnd"/>
+                            <w:r>
+                              <w:rPr>
+                                <w:sz w:val="20"/>
+                                <w:szCs w:val="20"/>
+                              </w:rPr>
+                              <w:t xml:space="preserve"> (uint8_t row, uint8_t col)</w:t>
+                            </w:r>
+                          </w:p>
+                          <w:p>
+                            <w:pPr>
+                              <w:rPr>
+                                <w:sz w:val="20"/>
+                                <w:szCs w:val="20"/>
+                              </w:rPr>
+                            </w:pPr>
+                            <w:proofErr w:type="spellStart"/>
+                            <w:r>
+                              <w:rPr>
+                                <w:sz w:val="20"/>
+                                <w:szCs w:val="20"/>
+                              </w:rPr>
+                              <w:t>ClearRowAndCol</w:t>
+                            </w:r>
+                            <w:proofErr w:type="spellEnd"/>
+                            <w:r>
+                              <w:rPr>
+                                <w:sz w:val="20"/>
+                                <w:szCs w:val="20"/>
+                              </w:rPr>
+                              <w:t xml:space="preserve"> (uint8_t row, uint8_t col)</w:t>
+                            </w:r>
+                          </w:p>
+                          <w:p>
+                            <w:pPr>
+                              <w:rPr>
+                                <w:sz w:val="20"/>
+                                <w:szCs w:val="20"/>
+                              </w:rPr>
+                            </w:pPr>
+                          </w:p>
+                          <w:p>
+                            <w:pPr>
+                              <w:rPr>
+                                <w:sz w:val="20"/>
+                                <w:szCs w:val="20"/>
+                              </w:rPr>
+                            </w:pPr>
+                            <w:r>
+                              <w:rPr>
+                                <w:sz w:val="20"/>
+                                <w:szCs w:val="20"/>
+                              </w:rPr>
+                              <w:t xml:space="preserve">Translate to New </w:t>
+                            </w:r>
+                            <w:r>
+                              <w:rPr>
+                                <w:sz w:val="20"/>
+                                <w:szCs w:val="20"/>
+                              </w:rPr>
+                              <w:t>discrete functions:</w:t>
+                            </w:r>
+                          </w:p>
+                          <w:p>
+                            <w:pPr>
+                              <w:rPr>
+                                <w:sz w:val="20"/>
+                                <w:szCs w:val="20"/>
+                              </w:rPr>
+                            </w:pPr>
+                            <w:proofErr w:type="spellStart"/>
+                            <w:r>
+                              <w:rPr>
+                                <w:sz w:val="20"/>
+                                <w:szCs w:val="20"/>
+                              </w:rPr>
+                              <w:t>Core_IO_Enable_Line</w:t>
+                            </w:r>
+                            <w:proofErr w:type="spellEnd"/>
+                            <w:r>
+                              <w:rPr>
+                                <w:sz w:val="20"/>
+                                <w:szCs w:val="20"/>
+                              </w:rPr>
+                              <w:t xml:space="preserve"> (on, off)</w:t>
+                            </w:r>
+                          </w:p>
+                          <w:p>
+                            <w:pPr>
+                              <w:rPr>
+                                <w:sz w:val="20"/>
+                                <w:szCs w:val="20"/>
+                              </w:rPr>
+                            </w:pPr>
+                            <w:proofErr w:type="spellStart"/>
+                            <w:r>
+                              <w:rPr>
+                                <w:sz w:val="20"/>
+                                <w:szCs w:val="20"/>
+                              </w:rPr>
+                              <w:t>Core_IO_XY_Lines_All_Safe</w:t>
+                            </w:r>
+                            <w:proofErr w:type="spellEnd"/>
+                          </w:p>
+                          <w:p>
+                            <w:pPr>
+                              <w:rPr>
+                                <w:sz w:val="20"/>
+                                <w:szCs w:val="20"/>
+                              </w:rPr>
+                            </w:pPr>
+                            <w:proofErr w:type="spellStart"/>
+                            <w:r>
+                              <w:rPr>
+                                <w:sz w:val="20"/>
+                                <w:szCs w:val="20"/>
+                              </w:rPr>
+                              <w:t>Core_IO_XY_Line_Pair</w:t>
+                            </w:r>
+                            <w:proofErr w:type="spellEnd"/>
+                            <w:r>
+                              <w:rPr>
+                                <w:sz w:val="20"/>
+                                <w:szCs w:val="20"/>
+                              </w:rPr>
+                              <w:t xml:space="preserve"> (north, south)</w:t>
+                            </w:r>
+                          </w:p>
+                          <w:p>
+                            <w:pPr>
+                              <w:rPr>
+                                <w:sz w:val="20"/>
+                                <w:szCs w:val="20"/>
+                              </w:rPr>
+                            </w:pPr>
+                            <w:proofErr w:type="spellStart"/>
+                            <w:r>
+                              <w:rPr>
+                                <w:sz w:val="20"/>
+                                <w:szCs w:val="20"/>
+                              </w:rPr>
+                              <w:t>Core_IO</w:t>
+                            </w:r>
+                            <w:proofErr w:type="spellEnd"/>
+                          </w:p>
+                        </w:txbxContent>
+                      </wps:txbx>
+                      <wps:bodyPr rot="0" spcFirstLastPara="0" vertOverflow="overflow" horzOverflow="overflow" vert="horz" wrap="square" lIns="45720" tIns="0" rIns="45720" bIns="0" numCol="1" spcCol="0" rtlCol="0" fromWordArt="0" anchor="ctr" anchorCtr="0" forceAA="0" compatLnSpc="1">
+                        <a:prstTxWarp prst="textNoShape">
+                          <a:avLst/>
+                        </a:prstTxWarp>
+                        <a:noAutofit/>
+                      </wps:bodyPr>
+                    </wps:wsp>
+                  </a:graphicData>
+                </a:graphic>
+                <wp14:sizeRelH relativeFrom="margin">
+                  <wp14:pctWidth>0</wp14:pctWidth>
+                </wp14:sizeRelH>
+                <wp14:sizeRelV relativeFrom="margin">
+                  <wp14:pctHeight>0</wp14:pctHeight>
+                </wp14:sizeRelV>
+              </wp:anchor>
+            </w:drawing>
+          </mc:Choice>
+          <mc:Fallback>
+            <w:pict>
+              <v:roundrect w14:anchorId="080FF7C2" id="Rounded Rectangle 15" o:spid="_x0000_s1036" style="position:absolute;margin-left:20.3pt;margin-top:7.35pt;width:293.65pt;height:285.55pt;z-index:251693056;visibility:visible;mso-wrap-style:square;mso-width-percent:0;mso-height-percent:0;mso-wrap-distance-left:9pt;mso-wrap-distance-top:0;mso-wrap-distance-right:9pt;mso-wrap-distance-bottom:0;mso-position-horizontal:absolute;mso-position-horizontal-relative:text;mso-position-vertical:absolute;mso-position-vertical-relative:text;mso-width-percent:0;mso-height-percent:0;mso-width-relative:margin;mso-height-relative:margin;v-text-anchor:middle" arcsize="10923f" o:gfxdata="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" fillcolor="#82a0d7 [2164]" strokecolor="#4472c4 [3204]" strokeweight=".5pt">
+                <v:fill color2="#678ccf [2612]" rotate="t" colors="0 #a8b7df;.5 #9aabd9;1 #879ed7" focus="100%" type="gradient">
+                  <o:fill v:ext="view" type="gradientUnscaled"/>
+                </v:fill>
+                <v:stroke joinstyle="miter"/>
+                <v:textbox inset="3.6pt,0,3.6pt,0">
+                  <w:txbxContent>
+                    <w:p>
+                      <w:pPr>
+                        <w:jc w:val="center"/>
+                        <w:rPr>
+                          <w:b/>
+                          <w:bCs/>
+                          <w:sz w:val="20"/>
+                          <w:szCs w:val="20"/>
+                        </w:rPr>
+                      </w:pPr>
+                      <w:proofErr w:type="spellStart"/>
+                      <w:r>
+                        <w:rPr>
+                          <w:b/>
+                          <w:bCs/>
+                          <w:sz w:val="20"/>
+                          <w:szCs w:val="20"/>
+                        </w:rPr>
+                        <w:t>Core_Mem_Driver</w:t>
+                      </w:r>
+                      <w:r>
+                        <w:rPr>
+                          <w:b/>
+                          <w:bCs/>
+                          <w:sz w:val="20"/>
+                          <w:szCs w:val="20"/>
+                        </w:rPr>
+                        <w:t>.h</w:t>
+                      </w:r>
+                      <w:proofErr w:type="spellEnd"/>
+                    </w:p>
+                    <w:p>
+                      <w:pPr>
+                        <w:rPr>
+                          <w:sz w:val="20"/>
+                          <w:szCs w:val="20"/>
+                        </w:rPr>
+                      </w:pPr>
+                      <w:proofErr w:type="spellStart"/>
+                      <w:proofErr w:type="gramStart"/>
+                      <w:r>
+                        <w:rPr>
+                          <w:sz w:val="20"/>
+                          <w:szCs w:val="20"/>
+                        </w:rPr>
+                        <w:t>AllDriveIoSafe</w:t>
+                      </w:r>
+                      <w:proofErr w:type="spellEnd"/>
+                      <w:r>
+                        <w:rPr>
+                          <w:sz w:val="20"/>
+                          <w:szCs w:val="20"/>
+                        </w:rPr>
+                        <w:t>(</w:t>
+                      </w:r>
+                      <w:proofErr w:type="gramEnd"/>
+                      <w:r>
+                        <w:rPr>
+                          <w:sz w:val="20"/>
+                          <w:szCs w:val="20"/>
+                        </w:rPr>
+                        <w:t>)</w:t>
+                      </w:r>
+                    </w:p>
+                    <w:p>
+                      <w:pPr>
+                        <w:rPr>
+                          <w:sz w:val="20"/>
+                          <w:szCs w:val="20"/>
+                        </w:rPr>
+                      </w:pPr>
+                      <w:proofErr w:type="spellStart"/>
+                      <w:proofErr w:type="gramStart"/>
+                      <w:r>
+                        <w:rPr>
+                          <w:sz w:val="20"/>
+                          <w:szCs w:val="20"/>
+                        </w:rPr>
+                        <w:t>AllDriveIoRead</w:t>
+                      </w:r>
+                      <w:proofErr w:type="spellEnd"/>
+                      <w:r>
+                        <w:rPr>
+                          <w:sz w:val="20"/>
+                          <w:szCs w:val="20"/>
+                        </w:rPr>
+                        <w:t>(</w:t>
+                      </w:r>
+                      <w:proofErr w:type="gramEnd"/>
+                      <w:r>
+                        <w:rPr>
+                          <w:sz w:val="20"/>
+                          <w:szCs w:val="20"/>
+                        </w:rPr>
+                        <w:t>)</w:t>
+                      </w:r>
+                    </w:p>
+                    <w:p>
+                      <w:pPr>
+                        <w:rPr>
+                          <w:sz w:val="20"/>
+                          <w:szCs w:val="20"/>
+                        </w:rPr>
+                      </w:pPr>
+                      <w:proofErr w:type="spellStart"/>
+                      <w:proofErr w:type="gramStart"/>
+                      <w:r>
+                        <w:rPr>
+                          <w:sz w:val="20"/>
+                          <w:szCs w:val="20"/>
+                        </w:rPr>
+                        <w:t>AllDriveIoWrite</w:t>
+                      </w:r>
+                      <w:proofErr w:type="spellEnd"/>
+                      <w:r>
+                        <w:rPr>
+                          <w:sz w:val="20"/>
+                          <w:szCs w:val="20"/>
+                        </w:rPr>
+                        <w:t>(</w:t>
+                      </w:r>
+                      <w:proofErr w:type="gramEnd"/>
+                      <w:r>
+                        <w:rPr>
+                          <w:sz w:val="20"/>
+                          <w:szCs w:val="20"/>
+                        </w:rPr>
+                        <w:t>)</w:t>
+                      </w:r>
+                    </w:p>
+                    <w:p>
+                      <w:pPr>
+                        <w:rPr>
+                          <w:sz w:val="20"/>
+                          <w:szCs w:val="20"/>
+                        </w:rPr>
+                      </w:pPr>
+                      <w:proofErr w:type="spellStart"/>
+                      <w:r>
+                        <w:rPr>
+                          <w:sz w:val="20"/>
+                          <w:szCs w:val="20"/>
+                        </w:rPr>
+                        <w:t>AllDriveIoSetBit</w:t>
+                      </w:r>
+                      <w:proofErr w:type="spellEnd"/>
+                      <w:r>
+                        <w:rPr>
+                          <w:sz w:val="20"/>
+                          <w:szCs w:val="20"/>
+                        </w:rPr>
+                        <w:t>(bit)</w:t>
+                      </w:r>
+                    </w:p>
+                    <w:p>
+                      <w:pPr>
+                        <w:rPr>
+                          <w:sz w:val="20"/>
+                          <w:szCs w:val="20"/>
+                        </w:rPr>
+                      </w:pPr>
+                      <w:proofErr w:type="spellStart"/>
+                      <w:r>
+                        <w:rPr>
+                          <w:sz w:val="20"/>
+                          <w:szCs w:val="20"/>
+                        </w:rPr>
+                        <w:t>AllDriveIoClearBit</w:t>
+                      </w:r>
+                      <w:proofErr w:type="spellEnd"/>
+                      <w:r>
+                        <w:rPr>
+                          <w:sz w:val="20"/>
+                          <w:szCs w:val="20"/>
+                        </w:rPr>
+                        <w:t>(bit)</w:t>
+                      </w:r>
+                    </w:p>
+                    <w:p>
+                      <w:pPr>
+                        <w:rPr>
+                          <w:sz w:val="20"/>
+                          <w:szCs w:val="20"/>
+                        </w:rPr>
+                      </w:pPr>
+                      <w:proofErr w:type="spellStart"/>
+                      <w:proofErr w:type="gramStart"/>
+                      <w:r>
+                        <w:rPr>
+                          <w:sz w:val="20"/>
+                          <w:szCs w:val="20"/>
+                        </w:rPr>
+                        <w:t>AllDriveIoEnable</w:t>
+                      </w:r>
+                      <w:proofErr w:type="spellEnd"/>
+                      <w:r>
+                        <w:rPr>
+                          <w:sz w:val="20"/>
+                          <w:szCs w:val="20"/>
+                        </w:rPr>
+                        <w:t>(</w:t>
+                      </w:r>
+                      <w:proofErr w:type="gramEnd"/>
+                      <w:r>
+                        <w:rPr>
+                          <w:sz w:val="20"/>
+                          <w:szCs w:val="20"/>
+                        </w:rPr>
+                        <w:t>)</w:t>
+                      </w:r>
+                    </w:p>
+                    <w:p>
+                      <w:pPr>
+                        <w:rPr>
+                          <w:sz w:val="20"/>
+                          <w:szCs w:val="20"/>
+                        </w:rPr>
+                      </w:pPr>
+                      <w:proofErr w:type="spellStart"/>
+                      <w:proofErr w:type="gramStart"/>
+                      <w:r>
+                        <w:rPr>
+                          <w:sz w:val="20"/>
+                          <w:szCs w:val="20"/>
+                        </w:rPr>
+                        <w:t>AllDriveIoDisable</w:t>
+                      </w:r>
+                      <w:proofErr w:type="spellEnd"/>
+                      <w:r>
+                        <w:rPr>
+                          <w:sz w:val="20"/>
+                          <w:szCs w:val="20"/>
+                        </w:rPr>
+                        <w:t>(</w:t>
+                      </w:r>
+                      <w:proofErr w:type="gramEnd"/>
+                      <w:r>
+                        <w:rPr>
+                          <w:sz w:val="20"/>
+                          <w:szCs w:val="20"/>
+                        </w:rPr>
+                        <w:t>)</w:t>
+                      </w:r>
+                    </w:p>
+                    <w:p>
+                      <w:pPr>
+                        <w:jc w:val="center"/>
+                        <w:rPr>
+                          <w:b/>
+                          <w:bCs/>
+                          <w:sz w:val="20"/>
+                          <w:szCs w:val="20"/>
+                        </w:rPr>
+                      </w:pPr>
+                      <w:r>
+                        <w:rPr>
+                          <w:b/>
+                          <w:bCs/>
+                          <w:sz w:val="20"/>
+                          <w:szCs w:val="20"/>
+                        </w:rPr>
+                        <w:t>Sub-Functions</w:t>
+                      </w:r>
+                    </w:p>
+                    <w:p>
+                      <w:pPr>
+                        <w:rPr>
+                          <w:sz w:val="20"/>
+                          <w:szCs w:val="20"/>
+                        </w:rPr>
+                      </w:pPr>
+                      <w:proofErr w:type="spellStart"/>
+                      <w:proofErr w:type="gramStart"/>
+                      <w:r>
+                        <w:rPr>
+                          <w:sz w:val="20"/>
+                          <w:szCs w:val="20"/>
+                        </w:rPr>
+                        <w:t>MatrixEnableTransistorInactive</w:t>
+                      </w:r>
+                      <w:proofErr w:type="spellEnd"/>
+                      <w:r>
+                        <w:rPr>
+                          <w:sz w:val="20"/>
+                          <w:szCs w:val="20"/>
+                        </w:rPr>
+                        <w:t>(</w:t>
+                      </w:r>
+                      <w:proofErr w:type="gramEnd"/>
+                      <w:r>
+                        <w:rPr>
+                          <w:sz w:val="20"/>
+                          <w:szCs w:val="20"/>
+                        </w:rPr>
+                        <w:t>)</w:t>
+                      </w:r>
+                    </w:p>
+                    <w:p>
+                      <w:pPr>
+                        <w:rPr>
+                          <w:sz w:val="20"/>
+                          <w:szCs w:val="20"/>
+                        </w:rPr>
+                      </w:pPr>
+                      <w:proofErr w:type="spellStart"/>
+                      <w:proofErr w:type="gramStart"/>
+                      <w:r>
+                        <w:rPr>
+                          <w:sz w:val="20"/>
+                          <w:szCs w:val="20"/>
+                        </w:rPr>
+                        <w:t>MatrixEnableTransistorActive</w:t>
+                      </w:r>
+                      <w:proofErr w:type="spellEnd"/>
+                      <w:r>
+                        <w:rPr>
+                          <w:sz w:val="20"/>
+                          <w:szCs w:val="20"/>
+                        </w:rPr>
+                        <w:t>(</w:t>
+                      </w:r>
+                      <w:proofErr w:type="gramEnd"/>
+                      <w:r>
+                        <w:rPr>
+                          <w:sz w:val="20"/>
+                          <w:szCs w:val="20"/>
+                        </w:rPr>
+                        <w:t>)</w:t>
+                      </w:r>
+                    </w:p>
+                    <w:p>
+                      <w:pPr>
+                        <w:rPr>
+                          <w:sz w:val="20"/>
+                          <w:szCs w:val="20"/>
+                        </w:rPr>
+                      </w:pPr>
+                      <w:proofErr w:type="spellStart"/>
+                      <w:proofErr w:type="gramStart"/>
+                      <w:r>
+                        <w:rPr>
+                          <w:sz w:val="20"/>
+                          <w:szCs w:val="20"/>
+                        </w:rPr>
+                        <w:t>MatrixDriveTransistorsInactive</w:t>
+                      </w:r>
+                      <w:proofErr w:type="spellEnd"/>
+                      <w:r>
+                        <w:rPr>
+                          <w:sz w:val="20"/>
+                          <w:szCs w:val="20"/>
+                        </w:rPr>
+                        <w:t>(</w:t>
+                      </w:r>
+                      <w:proofErr w:type="gramEnd"/>
+                      <w:r>
+                        <w:rPr>
+                          <w:sz w:val="20"/>
+                          <w:szCs w:val="20"/>
+                        </w:rPr>
+                        <w:t>)</w:t>
+                      </w:r>
+                    </w:p>
+                    <w:p>
+                      <w:pPr>
+                        <w:rPr>
+                          <w:sz w:val="20"/>
+                          <w:szCs w:val="20"/>
+                        </w:rPr>
+                      </w:pPr>
+                      <w:proofErr w:type="spellStart"/>
+                      <w:r>
+                        <w:rPr>
+                          <w:sz w:val="20"/>
+                          <w:szCs w:val="20"/>
+                        </w:rPr>
+                        <w:t>SetRowAndCol</w:t>
+                      </w:r>
+                      <w:proofErr w:type="spellEnd"/>
+                      <w:r>
+                        <w:rPr>
+                          <w:sz w:val="20"/>
+                          <w:szCs w:val="20"/>
+                        </w:rPr>
+                        <w:t xml:space="preserve"> (uint8_t row, uint8_t col)</w:t>
+                      </w:r>
+                    </w:p>
+                    <w:p>
+                      <w:pPr>
+                        <w:rPr>
+                          <w:sz w:val="20"/>
+                          <w:szCs w:val="20"/>
+                        </w:rPr>
+                      </w:pPr>
+                      <w:proofErr w:type="spellStart"/>
+                      <w:r>
+                        <w:rPr>
+                          <w:sz w:val="20"/>
+                          <w:szCs w:val="20"/>
+                        </w:rPr>
+                        <w:t>ClearRowAndCol</w:t>
+                      </w:r>
+                      <w:proofErr w:type="spellEnd"/>
+                      <w:r>
+                        <w:rPr>
+                          <w:sz w:val="20"/>
+                          <w:szCs w:val="20"/>
+                        </w:rPr>
+                        <w:t xml:space="preserve"> (uint8_t row, uint8_t col)</w:t>
+                      </w:r>
+                    </w:p>
+                    <w:p>
+                      <w:pPr>
+                        <w:rPr>
+                          <w:sz w:val="20"/>
+                          <w:szCs w:val="20"/>
+                        </w:rPr>
+                      </w:pPr>
+                    </w:p>
+                    <w:p>
+                      <w:pPr>
+                        <w:rPr>
+                          <w:sz w:val="20"/>
+                          <w:szCs w:val="20"/>
+                        </w:rPr>
+                      </w:pPr>
+                      <w:r>
+                        <w:rPr>
+                          <w:sz w:val="20"/>
+                          <w:szCs w:val="20"/>
+                        </w:rPr>
+                        <w:t xml:space="preserve">Translate to New </w:t>
+                      </w:r>
+                      <w:r>
+                        <w:rPr>
+                          <w:sz w:val="20"/>
+                          <w:szCs w:val="20"/>
+                        </w:rPr>
+                        <w:t>discrete functions:</w:t>
+                      </w:r>
+                    </w:p>
+                    <w:p>
+                      <w:pPr>
+                        <w:rPr>
+                          <w:sz w:val="20"/>
+                          <w:szCs w:val="20"/>
+                        </w:rPr>
+                      </w:pPr>
+                      <w:proofErr w:type="spellStart"/>
+                      <w:r>
+                        <w:rPr>
+                          <w:sz w:val="20"/>
+                          <w:szCs w:val="20"/>
+                        </w:rPr>
+                        <w:t>Core_IO_Enable_Line</w:t>
+                      </w:r>
+                      <w:proofErr w:type="spellEnd"/>
+                      <w:r>
+                        <w:rPr>
+                          <w:sz w:val="20"/>
+                          <w:szCs w:val="20"/>
+                        </w:rPr>
+                        <w:t xml:space="preserve"> (on, off)</w:t>
+                      </w:r>
+                    </w:p>
+                    <w:p>
+                      <w:pPr>
+                        <w:rPr>
+                          <w:sz w:val="20"/>
+                          <w:szCs w:val="20"/>
+                        </w:rPr>
+                      </w:pPr>
+                      <w:proofErr w:type="spellStart"/>
+                      <w:r>
+                        <w:rPr>
+                          <w:sz w:val="20"/>
+                          <w:szCs w:val="20"/>
+                        </w:rPr>
+                        <w:t>Core_IO_XY_Lines_All_Safe</w:t>
+                      </w:r>
+                      <w:proofErr w:type="spellEnd"/>
+                    </w:p>
+                    <w:p>
+                      <w:pPr>
+                        <w:rPr>
+                          <w:sz w:val="20"/>
+                          <w:szCs w:val="20"/>
+                        </w:rPr>
+                      </w:pPr>
+                      <w:proofErr w:type="spellStart"/>
+                      <w:r>
+                        <w:rPr>
+                          <w:sz w:val="20"/>
+                          <w:szCs w:val="20"/>
+                        </w:rPr>
+                        <w:t>Core_IO_XY_Line_Pair</w:t>
+                      </w:r>
+                      <w:proofErr w:type="spellEnd"/>
+                      <w:r>
+                        <w:rPr>
+                          <w:sz w:val="20"/>
+                          <w:szCs w:val="20"/>
+                        </w:rPr>
+                        <w:t xml:space="preserve"> (north, south)</w:t>
+                      </w:r>
+                    </w:p>
+                    <w:p>
+                      <w:pPr>
+                        <w:rPr>
+                          <w:sz w:val="20"/>
+                          <w:szCs w:val="20"/>
+                        </w:rPr>
+                      </w:pPr>
+                      <w:proofErr w:type="spellStart"/>
+                      <w:r>
+                        <w:rPr>
+                          <w:sz w:val="20"/>
+                          <w:szCs w:val="20"/>
+                        </w:rPr>
+                        <w:t>Core_IO</w:t>
+                      </w:r>
+                      <w:proofErr w:type="spellEnd"/>
+                    </w:p>
+                  </w:txbxContent>
+                </v:textbox>
+              </v:roundrect>
+            </w:pict>
+          </mc:Fallback>
+        </mc:AlternateContent>
+      </w:r>
+    </w:p>
     <w:p/>
     <w:p/>
     <w:p>
@@ -4479,7 +5131,7 @@
           </mc:Choice>
           <mc:Fallback>
             <w:pict>
-              <v:roundrect w14:anchorId="0C4A97FB" id="Rounded Rectangle 12" o:spid="_x0000_s1037" style="position:absolute;margin-left:571.3pt;margin-top:13.65pt;width:179.35pt;height:52.65pt;z-index:251677696;visibility:visible;mso-wrap-style:square;mso-width-percent:0;mso-height-percent:0;mso-wrap-distance-left:9pt;mso-wrap-distance-top:0;mso-wrap-distance-right:9pt;mso-wrap-distance-bottom:0;mso-position-horizontal:absolute;mso-position-horizontal-relative:text;mso-position-vertical:absolute;mso-position-vertical-relative:text;mso-width-percent:0;mso-height-percent:0;mso-width-relative:margin;mso-height-relative:margin;v-text-anchor:middle" arcsize="10923f" o:gfxdata="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" fillcolor="#82a0d7 [2164]" strokecolor="#4472c4 [3204]" strokeweight=".5pt">
+              <v:roundrect w14:anchorId="0C4A97FB" id="Rounded Rectangle 12" o:spid="_x0000_s1037" style="position:absolute;margin-left:571.3pt;margin-top:13.65pt;width:179.35pt;height:52.65pt;z-index:251677696;visibility:visible;mso-wrap-style:square;mso-width-percent:0;mso-height-percent:0;mso-wrap-distance-left:9pt;mso-wrap-distance-top:0;mso-wrap-distance-right:9pt;mso-wrap-distance-bottom:0;mso-position-horizontal:absolute;mso-position-horizontal-relative:text;mso-position-vertical:absolute;mso-position-vertical-relative:text;mso-width-percent:0;mso-height-percent:0;mso-width-relative:margin;mso-height-relative:margin;v-text-anchor:middle" arcsize="10923f" o:gfxdata="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" fillcolor="#82a0d7 [2164]" strokecolor="#4472c4 [3204]" strokeweight=".5pt">
                 <v:fill color2="#678ccf [2612]" rotate="t" colors="0 #a8b7df;.5 #9aabd9;1 #879ed7" focus="100%" type="gradient">
                   <o:fill v:ext="view" type="gradientUnscaled"/>
                 </v:fill>
@@ -4614,6 +5266,7 @@
                                 <w:szCs w:val="20"/>
                               </w:rPr>
                             </w:pPr>
+                            <w:proofErr w:type="spellStart"/>
                             <w:r>
                               <w:rPr>
                                 <w:b/>
@@ -4668,6 +5321,7 @@
                               </w:rPr>
                               <w:t>h</w:t>
                             </w:r>
+                            <w:proofErr w:type="spellEnd"/>
                           </w:p>
                           <w:p>
                             <w:pPr>
@@ -4727,7 +5381,7 @@
           </mc:Choice>
           <mc:Fallback>
             <w:pict>
-              <v:roundrect w14:anchorId="02328546" id="Rounded Rectangle 3" o:spid="_x0000_s1038" style="position:absolute;margin-left:326.2pt;margin-top:8.55pt;width:240.75pt;height:69pt;z-index:251696128;visibility:visible;mso-wrap-style:square;mso-width-percent:0;mso-height-percent:0;mso-wrap-distance-left:9pt;mso-wrap-distance-top:0;mso-wrap-distance-right:9pt;mso-wrap-distance-bottom:0;mso-position-horizontal:absolute;mso-position-horizontal-relative:text;mso-position-vertical:absolute;mso-position-vertical-relative:text;mso-width-percent:0;mso-height-percent:0;mso-width-relative:margin;mso-height-relative:margin;v-text-anchor:middle" arcsize="10923f" o:gfxdata="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" fillcolor="#82a0d7 [2164]" strokecolor="#4472c4 [3204]" strokeweight=".5pt">
+              <v:roundrect w14:anchorId="02328546" id="Rounded Rectangle 3" o:spid="_x0000_s1038" style="position:absolute;margin-left:326.2pt;margin-top:8.55pt;width:240.75pt;height:69pt;z-index:251696128;visibility:visible;mso-wrap-style:square;mso-width-percent:0;mso-height-percent:0;mso-wrap-distance-left:9pt;mso-wrap-distance-top:0;mso-wrap-distance-right:9pt;mso-wrap-distance-bottom:0;mso-position-horizontal:absolute;mso-position-horizontal-relative:text;mso-position-vertical:absolute;mso-position-vertical-relative:text;mso-width-percent:0;mso-height-percent:0;mso-width-relative:margin;mso-height-relative:margin;v-text-anchor:middle" arcsize="10923f" o:gfxdata="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" fillcolor="#82a0d7 [2164]" strokecolor="#4472c4 [3204]" strokeweight=".5pt">
                 <v:fill color2="#678ccf [2612]" rotate="t" colors="0 #a8b7df;.5 #9aabd9;1 #879ed7" focus="100%" type="gradient">
                   <o:fill v:ext="view" type="gradientUnscaled"/>
                 </v:fill>
@@ -4909,6 +5563,7 @@
                                 <w:szCs w:val="20"/>
                               </w:rPr>
                             </w:pPr>
+                            <w:proofErr w:type="spellStart"/>
                             <w:r>
                               <w:rPr>
                                 <w:b/>
@@ -4936,6 +5591,7 @@
                               </w:rPr>
                               <w:t>.c</w:t>
                             </w:r>
+                            <w:proofErr w:type="spellEnd"/>
                           </w:p>
                           <w:p>
                             <w:pPr>
@@ -5068,8 +5724,33 @@
                                 <w:sz w:val="20"/>
                                 <w:szCs w:val="20"/>
                               </w:rPr>
-                              <w:t>include HardwareIOmap.h, Arduino.h</w:t>
-                            </w:r>
+                              <w:t xml:space="preserve">include </w:t>
+                            </w:r>
+                            <w:proofErr w:type="spellStart"/>
+                            <w:r>
+                              <w:rPr>
+                                <w:sz w:val="20"/>
+                                <w:szCs w:val="20"/>
+                              </w:rPr>
+                              <w:t>HardwareIOmap.h</w:t>
+                            </w:r>
+                            <w:proofErr w:type="spellEnd"/>
+                            <w:r>
+                              <w:rPr>
+                                <w:sz w:val="20"/>
+                                <w:szCs w:val="20"/>
+                              </w:rPr>
+                              <w:t xml:space="preserve">, </w:t>
+                            </w:r>
+                            <w:proofErr w:type="spellStart"/>
+                            <w:r>
+                              <w:rPr>
+                                <w:sz w:val="20"/>
+                                <w:szCs w:val="20"/>
+                              </w:rPr>
+                              <w:t>Arduino.h</w:t>
+                            </w:r>
+                            <w:proofErr w:type="spellEnd"/>
                             <w:r>
                               <w:rPr>
                                 <w:sz w:val="20"/>
@@ -5180,6 +5861,7 @@
                           <w:szCs w:val="20"/>
                         </w:rPr>
                       </w:pPr>
+                      <w:proofErr w:type="spellStart"/>
                       <w:r>
                         <w:rPr>
                           <w:b/>
@@ -5207,6 +5889,7 @@
                         </w:rPr>
                         <w:t>.c</w:t>
                       </w:r>
+                      <w:proofErr w:type="spellEnd"/>
                     </w:p>
                     <w:p>
                       <w:pPr>
@@ -5339,8 +6022,33 @@
                           <w:sz w:val="20"/>
                           <w:szCs w:val="20"/>
                         </w:rPr>
-                        <w:t>include HardwareIOmap.h, Arduino.h</w:t>
-                      </w:r>
+                        <w:t xml:space="preserve">include </w:t>
+                      </w:r>
+                      <w:proofErr w:type="spellStart"/>
+                      <w:r>
+                        <w:rPr>
+                          <w:sz w:val="20"/>
+                          <w:szCs w:val="20"/>
+                        </w:rPr>
+                        <w:t>HardwareIOmap.h</w:t>
+                      </w:r>
+                      <w:proofErr w:type="spellEnd"/>
+                      <w:r>
+                        <w:rPr>
+                          <w:sz w:val="20"/>
+                          <w:szCs w:val="20"/>
+                        </w:rPr>
+                        <w:t xml:space="preserve">, </w:t>
+                      </w:r>
+                      <w:proofErr w:type="spellStart"/>
+                      <w:r>
+                        <w:rPr>
+                          <w:sz w:val="20"/>
+                          <w:szCs w:val="20"/>
+                        </w:rPr>
+                        <w:t>Arduino.h</w:t>
+                      </w:r>
+                      <w:proofErr w:type="spellEnd"/>
                       <w:r>
                         <w:rPr>
                           <w:sz w:val="20"/>
@@ -5540,7 +6248,7 @@
           </mc:Choice>
           <mc:Fallback>
             <w:pict>
-              <v:roundrect w14:anchorId="239E4CE6" id="Rounded Rectangle 17" o:spid="_x0000_s1040" style="position:absolute;margin-left:517.5pt;margin-top:8.3pt;width:179.35pt;height:52.65pt;z-index:251687936;visibility:visible;mso-wrap-style:square;mso-width-percent:0;mso-height-percent:0;mso-wrap-distance-left:9pt;mso-wrap-distance-top:0;mso-wrap-distance-right:9pt;mso-wrap-distance-bottom:0;mso-position-horizontal:absolute;mso-position-horizontal-relative:text;mso-position-vertical:absolute;mso-position-vertical-relative:text;mso-width-percent:0;mso-height-percent:0;mso-width-relative:margin;mso-height-relative:margin;v-text-anchor:middle" arcsize="10923f" o:gfxdata="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" fillcolor="#f3a875 [2165]" strokecolor="#ed7d31 [3205]" strokeweight=".5pt">
+              <v:roundrect w14:anchorId="239E4CE6" id="Rounded Rectangle 17" o:spid="_x0000_s1040" style="position:absolute;margin-left:517.5pt;margin-top:8.3pt;width:179.35pt;height:52.65pt;z-index:251687936;visibility:visible;mso-wrap-style:square;mso-width-percent:0;mso-height-percent:0;mso-wrap-distance-left:9pt;mso-wrap-distance-top:0;mso-wrap-distance-right:9pt;mso-wrap-distance-bottom:0;mso-position-horizontal:absolute;mso-position-horizontal-relative:text;mso-position-vertical:absolute;mso-position-vertical-relative:text;mso-width-percent:0;mso-height-percent:0;mso-width-relative:margin;mso-height-relative:margin;v-text-anchor:middle" arcsize="10923f" o:gfxdata="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" fillcolor="#f3a875 [2165]" strokecolor="#ed7d31 [3205]" strokeweight=".5pt">
                 <v:fill color2="#f09558 [2613]" rotate="t" colors="0 #f7bda4;.5 #f5b195;1 #f8a581" focus="100%" type="gradient">
                   <o:fill v:ext="view" type="gradientUnscaled"/>
                 </v:fill>
@@ -5660,6 +6368,7 @@
                                 <w:szCs w:val="20"/>
                               </w:rPr>
                             </w:pPr>
+                            <w:proofErr w:type="spellStart"/>
                             <w:r>
                               <w:rPr>
                                 <w:b/>
@@ -5678,6 +6387,7 @@
                               </w:rPr>
                               <w:t>.c</w:t>
                             </w:r>
+                            <w:proofErr w:type="spellEnd"/>
                             <w:r>
                               <w:rPr>
                                 <w:b/>
@@ -5685,7 +6395,27 @@
                                 <w:sz w:val="20"/>
                                 <w:szCs w:val="20"/>
                               </w:rPr>
-                              <w:t xml:space="preserve"> and .cpp in the Arduino IDE</w:t>
+                              <w:t xml:space="preserve"> and .</w:t>
+                            </w:r>
+                            <w:proofErr w:type="spellStart"/>
+                            <w:r>
+                              <w:rPr>
+                                <w:b/>
+                                <w:bCs/>
+                                <w:sz w:val="20"/>
+                                <w:szCs w:val="20"/>
+                              </w:rPr>
+                              <w:t>cpp</w:t>
+                            </w:r>
+                            <w:proofErr w:type="spellEnd"/>
+                            <w:r>
+                              <w:rPr>
+                                <w:b/>
+                                <w:bCs/>
+                                <w:sz w:val="20"/>
+                                <w:szCs w:val="20"/>
+                              </w:rPr>
+                              <w:t xml:space="preserve"> in the Arduino IDE</w:t>
                             </w:r>
                           </w:p>
                           <w:p>
@@ -5903,6 +6633,7 @@
                                 <w:szCs w:val="20"/>
                               </w:rPr>
                             </w:pPr>
+                            <w:proofErr w:type="spellStart"/>
                             <w:r>
                               <w:rPr>
                                 <w:b/>
@@ -5921,6 +6652,7 @@
                               </w:rPr>
                               <w:t>.h</w:t>
                             </w:r>
+                            <w:proofErr w:type="spellEnd"/>
                           </w:p>
                           <w:p>
                             <w:pPr>
@@ -5960,7 +6692,7 @@
           </mc:Choice>
           <mc:Fallback>
             <w:pict>
-              <v:roundrect w14:anchorId="06F7F890" id="Rounded Rectangle 18" o:spid="_x0000_s1042" style="position:absolute;margin-left:20.05pt;margin-top:12.35pt;width:198.85pt;height:52.65pt;z-index:251688960;visibility:visible;mso-wrap-style:square;mso-width-percent:0;mso-height-percent:0;mso-wrap-distance-left:9pt;mso-wrap-distance-top:0;mso-wrap-distance-right:9pt;mso-wrap-distance-bottom:0;mso-position-horizontal:absolute;mso-position-horizontal-relative:text;mso-position-vertical:absolute;mso-position-vertical-relative:text;mso-width-percent:0;mso-height-percent:0;mso-width-relative:margin;mso-height-relative:margin;v-text-anchor:middle" arcsize="10923f" o:gfxdata="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" fillcolor="#f3a875 [2165]" strokecolor="#ed7d31 [3205]" strokeweight=".5pt">
+              <v:roundrect w14:anchorId="06F7F890" id="Rounded Rectangle 18" o:spid="_x0000_s1042" style="position:absolute;margin-left:20.05pt;margin-top:12.35pt;width:198.85pt;height:52.65pt;z-index:251688960;visibility:visible;mso-wrap-style:square;mso-width-percent:0;mso-height-percent:0;mso-wrap-distance-left:9pt;mso-wrap-distance-top:0;mso-wrap-distance-right:9pt;mso-wrap-distance-bottom:0;mso-position-horizontal:absolute;mso-position-horizontal-relative:text;mso-position-vertical:absolute;mso-position-vertical-relative:text;mso-width-percent:0;mso-height-percent:0;mso-width-relative:margin;mso-height-relative:margin;v-text-anchor:middle" arcsize="10923f" o:gfxdata="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" fillcolor="#f3a875 [2165]" strokecolor="#ed7d31 [3205]" strokeweight=".5pt">
                 <v:fill color2="#f09558 [2613]" rotate="t" colors="0 #f7bda4;.5 #f5b195;1 #f8a581" focus="100%" type="gradient">
                   <o:fill v:ext="view" type="gradientUnscaled"/>
                 </v:fill>
@@ -6042,7 +6774,15 @@
         <w:t>Top Level</w:t>
       </w:r>
       <w:r>
-        <w:t>s as User Application and the FreeRTOS is OK.</w:t>
+        <w:t xml:space="preserve">s as User Application and the </w:t>
+      </w:r>
+      <w:proofErr w:type="spellStart"/>
+      <w:r>
+        <w:t>FreeRTOS</w:t>
+      </w:r>
+      <w:proofErr w:type="spellEnd"/>
+      <w:r>
+        <w:t xml:space="preserve"> is OK.</w:t>
       </w:r>
     </w:p>
     <w:p>
@@ -6108,7 +6848,15 @@
         <w:t xml:space="preserve">LED_ARRAY_DRIVER.cpp (was LED_Array.cpp) and is in the DRIVERS </w:t>
       </w:r>
       <w:r>
-        <w:t>folder. Includes LED_ARRAY_DRIVER.h.</w:t>
+        <w:t xml:space="preserve">folder. Includes </w:t>
+      </w:r>
+      <w:proofErr w:type="spellStart"/>
+      <w:r>
+        <w:t>LED_ARRAY_DRIVER.h</w:t>
+      </w:r>
+      <w:proofErr w:type="spellEnd"/>
+      <w:r>
+        <w:t>.</w:t>
       </w:r>
     </w:p>
     <w:p>
@@ -6130,7 +6878,15 @@
         <w:t>Set each LEDs on/off or color state</w:t>
       </w:r>
       <w:r>
-        <w:t xml:space="preserve"> in a memory buffers.</w:t>
+        <w:t xml:space="preserve"> in a memory </w:t>
+      </w:r>
+      <w:proofErr w:type="gramStart"/>
+      <w:r>
+        <w:t>buffers</w:t>
+      </w:r>
+      <w:proofErr w:type="gramEnd"/>
+      <w:r>
+        <w:t>.</w:t>
       </w:r>
     </w:p>
     <w:p>
@@ -6215,9 +6971,11 @@
       <w:r>
         <w:t xml:space="preserve">1D </w:t>
       </w:r>
+      <w:proofErr w:type="gramStart"/>
       <w:r>
         <w:t>64 bit</w:t>
       </w:r>
+      <w:proofErr w:type="gramEnd"/>
       <w:r>
         <w:t xml:space="preserve"> word</w:t>
       </w:r>
@@ -6228,7 +6986,15 @@
         <w:t>LSB</w:t>
       </w:r>
       <w:r>
-        <w:t xml:space="preserve"> on lower right, MSB on left. First row is low byte of 64 bit word, </w:t>
+        <w:t xml:space="preserve"> on lower right, MSB on left. First row is low byte of </w:t>
+      </w:r>
+      <w:proofErr w:type="gramStart"/>
+      <w:r>
+        <w:t>64 bit</w:t>
+      </w:r>
+      <w:proofErr w:type="gramEnd"/>
+      <w:r>
+        <w:t xml:space="preserve"> word, </w:t>
       </w:r>
       <w:r>
         <w:t>top row is highest byte.</w:t>
@@ -6307,7 +7073,15 @@
         <w:ind w:left="720"/>
       </w:pPr>
       <w:r>
-        <w:t>Combination of files buried in the FastLED Library, and Arduino.</w:t>
+        <w:t xml:space="preserve">Combination of files buried in the </w:t>
+      </w:r>
+      <w:proofErr w:type="spellStart"/>
+      <w:r>
+        <w:t>FastLED</w:t>
+      </w:r>
+      <w:proofErr w:type="spellEnd"/>
+      <w:r>
+        <w:t xml:space="preserve"> Library, and Arduino.</w:t>
       </w:r>
     </w:p>
     <w:p>
@@ -6391,8 +7165,13 @@
         <w:t>VMEM (3-4V) or GNDPWR (0V).</w:t>
       </w:r>
       <w:r>
-        <w:t xml:space="preserve"> That means that two transistors must be enabled for a row or column wire to be energized. Since a core is set or cleared by the current from TWO wires, a total of 4 transistors must be enabled .</w:t>
-      </w:r>
+        <w:t xml:space="preserve"> That means that two transistors must be enabled for a row or column wire to be energized. Since a core is set or cleared by the current from TWO wires, a total of 4 transistors must be </w:t>
+      </w:r>
+      <w:proofErr w:type="gramStart"/>
+      <w:r>
+        <w:t>enabled .</w:t>
+      </w:r>
+      <w:proofErr w:type="gramEnd"/>
     </w:p>
     <w:p/>
     <w:p>
@@ -7247,7 +8026,15 @@
         <w:t xml:space="preserve">four matrix drive </w:t>
       </w:r>
       <w:r>
-        <w:t>#s, each followed by the corresponding low/high needed to activated the transistor</w:t>
+        <w:t xml:space="preserve">#s, each followed by the corresponding low/high needed to </w:t>
+      </w:r>
+      <w:proofErr w:type="gramStart"/>
+      <w:r>
+        <w:t>activated</w:t>
+      </w:r>
+      <w:proofErr w:type="gramEnd"/>
+      <w:r>
+        <w:t xml:space="preserve"> the transistor</w:t>
       </w:r>
       <w:r>
         <w:t>.</w:t>
@@ -7298,7 +8085,15 @@
         <w:rPr>
           <w:rFonts w:ascii="Courier" w:hAnsi="Courier"/>
         </w:rPr>
-        <w:t xml:space="preserve"> CoreMemory</w:t>
+        <w:t xml:space="preserve"> </w:t>
+      </w:r>
+      <w:proofErr w:type="spellStart"/>
+      <w:proofErr w:type="gramStart"/>
+      <w:r>
+        <w:rPr>
+          <w:rFonts w:ascii="Courier" w:hAnsi="Courier"/>
+        </w:rPr>
+        <w:t>CoreMemory</w:t>
       </w:r>
       <w:r>
         <w:rPr>
@@ -7318,11 +8113,19 @@
         </w:rPr>
         <w:t>Transistors</w:t>
       </w:r>
+      <w:proofErr w:type="spellEnd"/>
       <w:r>
         <w:rPr>
           <w:rFonts w:ascii="Courier" w:hAnsi="Courier"/>
         </w:rPr>
-        <w:t>[] = {</w:t>
+        <w:t>[</w:t>
+      </w:r>
+      <w:proofErr w:type="gramEnd"/>
+      <w:r>
+        <w:rPr>
+          <w:rFonts w:ascii="Courier" w:hAnsi="Courier"/>
+        </w:rPr>
+        <w:t>] = {</w:t>
       </w:r>
     </w:p>
     <w:p>
@@ -7336,7 +8139,14 @@
         <w:rPr>
           <w:rFonts w:ascii="Courier" w:hAnsi="Courier"/>
         </w:rPr>
-        <w:t xml:space="preserve">  { </w:t>
+        <w:t xml:space="preserve">  </w:t>
+      </w:r>
+      <w:proofErr w:type="gramStart"/>
+      <w:r>
+        <w:rPr>
+          <w:rFonts w:ascii="Courier" w:hAnsi="Courier"/>
+        </w:rPr>
+        <w:t xml:space="preserve">{ </w:t>
       </w:r>
       <w:r>
         <w:rPr>
@@ -7344,6 +8154,7 @@
         </w:rPr>
         <w:t>5</w:t>
       </w:r>
+      <w:proofErr w:type="gramEnd"/>
       <w:r>
         <w:rPr>
           <w:rFonts w:ascii="Courier" w:hAnsi="Courier"/>
@@ -7504,7 +8315,14 @@
         <w:rPr>
           <w:rFonts w:ascii="Courier" w:hAnsi="Courier"/>
         </w:rPr>
-        <w:t>uint64_t CoreMemory</w:t>
+        <w:t xml:space="preserve">uint64_t </w:t>
+      </w:r>
+      <w:proofErr w:type="spellStart"/>
+      <w:r>
+        <w:rPr>
+          <w:rFonts w:ascii="Courier" w:hAnsi="Courier"/>
+        </w:rPr>
+        <w:t>CoreMemory</w:t>
       </w:r>
       <w:r>
         <w:rPr>
@@ -7512,6 +8330,7 @@
         </w:rPr>
         <w:t>SixtyFourBit</w:t>
       </w:r>
+      <w:proofErr w:type="spellEnd"/>
       <w:r>
         <w:rPr>
           <w:rFonts w:ascii="Courier" w:hAnsi="Courier"/>
@@ -7552,17 +8371,27 @@
         </w:rPr>
         <w:t xml:space="preserve">ool </w:t>
       </w:r>
+      <w:proofErr w:type="spellStart"/>
+      <w:proofErr w:type="gramStart"/>
       <w:r>
         <w:rPr>
           <w:rFonts w:ascii="Courier" w:hAnsi="Courier"/>
         </w:rPr>
         <w:t>CoreMemoryArray</w:t>
       </w:r>
+      <w:proofErr w:type="spellEnd"/>
       <w:r>
         <w:rPr>
           <w:rFonts w:ascii="Courier" w:hAnsi="Courier"/>
         </w:rPr>
-        <w:t>[] = {</w:t>
+        <w:t>[</w:t>
+      </w:r>
+      <w:proofErr w:type="gramEnd"/>
+      <w:r>
+        <w:rPr>
+          <w:rFonts w:ascii="Courier" w:hAnsi="Courier"/>
+        </w:rPr>
+        <w:t>] = {</w:t>
       </w:r>
     </w:p>
     <w:p>
@@ -7577,7 +8406,21 @@
           <w:rFonts w:ascii="Courier" w:hAnsi="Courier"/>
         </w:rPr>
         <w:lastRenderedPageBreak/>
-        <w:t xml:space="preserve">  { 0, 1, 2, 3, 4, 5, 6,</w:t>
+        <w:t xml:space="preserve">  </w:t>
+      </w:r>
+      <w:proofErr w:type="gramStart"/>
+      <w:r>
+        <w:rPr>
+          <w:rFonts w:ascii="Courier" w:hAnsi="Courier"/>
+        </w:rPr>
+        <w:t>{ 0</w:t>
+      </w:r>
+      <w:proofErr w:type="gramEnd"/>
+      <w:r>
+        <w:rPr>
+          <w:rFonts w:ascii="Courier" w:hAnsi="Courier"/>
+        </w:rPr>
+        <w:t>, 1, 2, 3, 4, 5, 6,</w:t>
       </w:r>
       <w:r>
         <w:rPr>
@@ -7654,6 +8497,7 @@
           <w:numId w:val="2"/>
         </w:numPr>
       </w:pPr>
+      <w:proofErr w:type="spellStart"/>
       <w:r>
         <w:t>Core</w:t>
       </w:r>
@@ -7661,7 +8505,11 @@
         <w:t>Write</w:t>
       </w:r>
       <w:r>
-        <w:t>Bit (</w:t>
+        <w:t>Bit</w:t>
+      </w:r>
+      <w:proofErr w:type="spellEnd"/>
+      <w:r>
+        <w:t xml:space="preserve"> (</w:t>
       </w:r>
       <w:r>
         <w:t xml:space="preserve">position </w:t>
@@ -7720,8 +8568,13 @@
           <w:numId w:val="2"/>
         </w:numPr>
       </w:pPr>
-      <w:r>
-        <w:t>CoreReadBit (position #)</w:t>
+      <w:proofErr w:type="spellStart"/>
+      <w:r>
+        <w:t>CoreReadBit</w:t>
+      </w:r>
+      <w:proofErr w:type="spellEnd"/>
+      <w:r>
+        <w:t xml:space="preserve"> (position #)</w:t>
       </w:r>
     </w:p>
     <w:p>
@@ -7744,8 +8597,13 @@
           <w:numId w:val="2"/>
         </w:numPr>
       </w:pPr>
-      <w:r>
-        <w:t>CoreWriteByte (pos</w:t>
+      <w:proofErr w:type="spellStart"/>
+      <w:r>
+        <w:t>CoreWriteByte</w:t>
+      </w:r>
+      <w:proofErr w:type="spellEnd"/>
+      <w:r>
+        <w:t xml:space="preserve"> (pos</w:t>
       </w:r>
       <w:r>
         <w:t>i</w:t>
@@ -7766,7 +8624,15 @@
         <w:t>Position # is 0 for the top row</w:t>
       </w:r>
       <w:r>
-        <w:t>, 7 for bottom row. MSb is left.</w:t>
+        <w:t xml:space="preserve">, 7 for bottom row. </w:t>
+      </w:r>
+      <w:proofErr w:type="spellStart"/>
+      <w:r>
+        <w:t>MSb</w:t>
+      </w:r>
+      <w:proofErr w:type="spellEnd"/>
+      <w:r>
+        <w:t xml:space="preserve"> is left.</w:t>
       </w:r>
     </w:p>
     <w:p>
@@ -7804,8 +8670,13 @@
           <w:numId w:val="2"/>
         </w:numPr>
       </w:pPr>
-      <w:r>
-        <w:t>CoreReadByte (position#)</w:t>
+      <w:proofErr w:type="spellStart"/>
+      <w:r>
+        <w:t>CoreReadByte</w:t>
+      </w:r>
+      <w:proofErr w:type="spellEnd"/>
+      <w:r>
+        <w:t xml:space="preserve"> (position#)</w:t>
       </w:r>
     </w:p>
     <w:p>

</xml_diff>

<commit_message>
Text scrolling through real core memory is working.
</commit_message>
<xml_diff>
--- a/Documentation/Code-Read and Write Cores.docx
+++ b/Documentation/Code-Read and Write Cores.docx
@@ -56,7 +56,7 @@
         <mc:AlternateContent>
           <mc:Choice Requires="wps">
             <w:drawing>
-              <wp:anchor distT="0" distB="0" distL="114300" distR="114300" simplePos="0" relativeHeight="251669504" behindDoc="0" locked="0" layoutInCell="1" allowOverlap="1" wp14:anchorId="79855943" wp14:editId="66FC9F16">
+              <wp:anchor distT="0" distB="0" distL="114300" distR="114300" simplePos="0" relativeHeight="251658243" behindDoc="0" locked="0" layoutInCell="1" allowOverlap="1" wp14:anchorId="79855943" wp14:editId="66FC9F16">
                 <wp:simplePos x="0" y="0"/>
                 <wp:positionH relativeFrom="column">
                   <wp:posOffset>254833</wp:posOffset>
@@ -152,7 +152,7 @@
           </mc:Choice>
           <mc:Fallback>
             <w:pict>
-              <v:roundrect w14:anchorId="79855943" id="Rounded Rectangle 8" o:spid="_x0000_s1026" style="position:absolute;margin-left:20.05pt;margin-top:13.4pt;width:462.65pt;height:24.7pt;z-index:251669504;visibility:visible;mso-wrap-style:square;mso-width-percent:0;mso-height-percent:0;mso-wrap-distance-left:9pt;mso-wrap-distance-top:0;mso-wrap-distance-right:9pt;mso-wrap-distance-bottom:0;mso-position-horizontal:absolute;mso-position-horizontal-relative:text;mso-position-vertical:absolute;mso-position-vertical-relative:text;mso-width-percent:0;mso-height-percent:0;mso-width-relative:margin;mso-height-relative:margin;v-text-anchor:middle" arcsize="10923f" o:gfxdata="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" fillcolor="#ffc000 [3207]" strokecolor="#7f5f00 [1607]" strokeweight="1pt">
+              <v:roundrect w14:anchorId="79855943" id="Rounded Rectangle 8" o:spid="_x0000_s1026" style="position:absolute;margin-left:20.05pt;margin-top:13.4pt;width:462.65pt;height:24.7pt;z-index:251658243;visibility:visible;mso-wrap-style:square;mso-width-percent:0;mso-height-percent:0;mso-wrap-distance-left:9pt;mso-wrap-distance-top:0;mso-wrap-distance-right:9pt;mso-wrap-distance-bottom:0;mso-position-horizontal:absolute;mso-position-horizontal-relative:text;mso-position-vertical:absolute;mso-position-vertical-relative:text;mso-width-percent:0;mso-height-percent:0;mso-width-relative:margin;mso-height-relative:margin;v-text-anchor:middle" arcsize="10923f" o:gfxdata="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" fillcolor="#ffc000 [3207]" strokecolor="#7f5f00 [1607]" strokeweight="1pt">
                 <v:stroke joinstyle="miter"/>
                 <v:textbox inset="3.6pt,0,3.6pt,0">
                   <w:txbxContent>
@@ -200,7 +200,7 @@
         <mc:AlternateContent>
           <mc:Choice Requires="wps">
             <w:drawing>
-              <wp:anchor distT="0" distB="0" distL="114300" distR="114300" simplePos="0" relativeHeight="251671552" behindDoc="0" locked="0" layoutInCell="1" allowOverlap="1" wp14:anchorId="6CDE3A22" wp14:editId="7820F3C0">
+              <wp:anchor distT="0" distB="0" distL="114300" distR="114300" simplePos="0" relativeHeight="251658244" behindDoc="0" locked="0" layoutInCell="1" allowOverlap="1" wp14:anchorId="6CDE3A22" wp14:editId="7820F3C0">
                 <wp:simplePos x="0" y="0"/>
                 <wp:positionH relativeFrom="column">
                   <wp:posOffset>6340839</wp:posOffset>
@@ -307,7 +307,7 @@
           </mc:Choice>
           <mc:Fallback>
             <w:pict>
-              <v:roundrect w14:anchorId="6CDE3A22" id="Rounded Rectangle 9" o:spid="_x0000_s1027" style="position:absolute;margin-left:499.3pt;margin-top:13.4pt;width:200.65pt;height:24.7pt;z-index:251671552;visibility:visible;mso-wrap-style:square;mso-width-percent:0;mso-height-percent:0;mso-wrap-distance-left:9pt;mso-wrap-distance-top:0;mso-wrap-distance-right:9pt;mso-wrap-distance-bottom:0;mso-position-horizontal:absolute;mso-position-horizontal-relative:text;mso-position-vertical:absolute;mso-position-vertical-relative:text;mso-width-percent:0;mso-height-percent:0;mso-width-relative:margin;mso-height-relative:margin;v-text-anchor:middle" arcsize="10923f" o:gfxdata="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" fillcolor="#ffc000 [3207]" strokecolor="#7f5f00 [1607]" strokeweight="1pt">
+              <v:roundrect w14:anchorId="6CDE3A22" id="Rounded Rectangle 9" o:spid="_x0000_s1027" style="position:absolute;margin-left:499.3pt;margin-top:13.4pt;width:200.65pt;height:24.7pt;z-index:251658244;visibility:visible;mso-wrap-style:square;mso-width-percent:0;mso-height-percent:0;mso-wrap-distance-left:9pt;mso-wrap-distance-top:0;mso-wrap-distance-right:9pt;mso-wrap-distance-bottom:0;mso-position-horizontal:absolute;mso-position-horizontal-relative:text;mso-position-vertical:absolute;mso-position-vertical-relative:text;mso-width-percent:0;mso-height-percent:0;mso-width-relative:margin;mso-height-relative:margin;v-text-anchor:middle" arcsize="10923f" o:gfxdata="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" fillcolor="#ffc000 [3207]" strokecolor="#7f5f00 [1607]" strokeweight="1pt">
                 <v:stroke joinstyle="miter"/>
                 <v:textbox inset="3.6pt,0,3.6pt,0">
                   <w:txbxContent>
@@ -369,7 +369,7 @@
         <mc:AlternateContent>
           <mc:Choice Requires="wps">
             <w:drawing>
-              <wp:anchor distT="0" distB="0" distL="114300" distR="114300" simplePos="0" relativeHeight="251679744" behindDoc="0" locked="0" layoutInCell="1" allowOverlap="1" wp14:anchorId="016ADDDE" wp14:editId="274AA264">
+              <wp:anchor distT="0" distB="0" distL="114300" distR="114300" simplePos="0" relativeHeight="251658248" behindDoc="0" locked="0" layoutInCell="1" allowOverlap="1" wp14:anchorId="016ADDDE" wp14:editId="274AA264">
                 <wp:simplePos x="0" y="0"/>
                 <wp:positionH relativeFrom="column">
                   <wp:posOffset>229870</wp:posOffset>
@@ -451,7 +451,7 @@
           </mc:Choice>
           <mc:Fallback>
             <w:pict>
-              <v:roundrect w14:anchorId="016ADDDE" id="Rounded Rectangle 13" o:spid="_x0000_s1028" style="position:absolute;margin-left:18.1pt;margin-top:12.8pt;width:462.65pt;height:24.7pt;z-index:251679744;visibility:visible;mso-wrap-style:square;mso-width-percent:0;mso-height-percent:0;mso-wrap-distance-left:9pt;mso-wrap-distance-top:0;mso-wrap-distance-right:9pt;mso-wrap-distance-bottom:0;mso-position-horizontal:absolute;mso-position-horizontal-relative:text;mso-position-vertical:absolute;mso-position-vertical-relative:text;mso-width-percent:0;mso-height-percent:0;mso-width-relative:margin;mso-height-relative:margin;v-text-anchor:middle" arcsize="10923f" o:gfxdata="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" fillcolor="black [3200]" strokecolor="white [3201]" strokeweight="1.5pt">
+              <v:roundrect w14:anchorId="016ADDDE" id="Rounded Rectangle 13" o:spid="_x0000_s1028" style="position:absolute;margin-left:18.1pt;margin-top:12.8pt;width:462.65pt;height:24.7pt;z-index:251658248;visibility:visible;mso-wrap-style:square;mso-width-percent:0;mso-height-percent:0;mso-wrap-distance-left:9pt;mso-wrap-distance-top:0;mso-wrap-distance-right:9pt;mso-wrap-distance-bottom:0;mso-position-horizontal:absolute;mso-position-horizontal-relative:text;mso-position-vertical:absolute;mso-position-vertical-relative:text;mso-width-percent:0;mso-height-percent:0;mso-width-relative:margin;mso-height-relative:margin;v-text-anchor:middle" arcsize="10923f" o:gfxdata="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" fillcolor="black [3200]" strokecolor="white [3201]" strokeweight="1.5pt">
                 <v:stroke joinstyle="miter"/>
                 <v:textbox inset="3.6pt,0,3.6pt,0">
                   <w:txbxContent>
@@ -487,7 +487,7 @@
         <mc:AlternateContent>
           <mc:Choice Requires="wps">
             <w:drawing>
-              <wp:anchor distT="0" distB="0" distL="114300" distR="114300" simplePos="0" relativeHeight="251681792" behindDoc="0" locked="0" layoutInCell="1" allowOverlap="1" wp14:anchorId="10426A36" wp14:editId="1D71CEF2">
+              <wp:anchor distT="0" distB="0" distL="114300" distR="114300" simplePos="0" relativeHeight="251658249" behindDoc="0" locked="0" layoutInCell="1" allowOverlap="1" wp14:anchorId="10426A36" wp14:editId="1D71CEF2">
                 <wp:simplePos x="0" y="0"/>
                 <wp:positionH relativeFrom="column">
                   <wp:posOffset>6337935</wp:posOffset>
@@ -567,7 +567,7 @@
           </mc:Choice>
           <mc:Fallback>
             <w:pict>
-              <v:roundrect w14:anchorId="10426A36" id="Rounded Rectangle 14" o:spid="_x0000_s1029" style="position:absolute;margin-left:499.05pt;margin-top:12.85pt;width:200.6pt;height:24.7pt;z-index:251681792;visibility:visible;mso-wrap-style:square;mso-width-percent:0;mso-height-percent:0;mso-wrap-distance-left:9pt;mso-wrap-distance-top:0;mso-wrap-distance-right:9pt;mso-wrap-distance-bottom:0;mso-position-horizontal:absolute;mso-position-horizontal-relative:text;mso-position-vertical:absolute;mso-position-vertical-relative:text;mso-width-percent:0;mso-height-percent:0;mso-width-relative:margin;mso-height-relative:margin;v-text-anchor:middle" arcsize="10923f" o:gfxdata="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" fillcolor="black [3200]" strokecolor="white [3201]" strokeweight="1.5pt">
+              <v:roundrect w14:anchorId="10426A36" id="Rounded Rectangle 14" o:spid="_x0000_s1029" style="position:absolute;margin-left:499.05pt;margin-top:12.85pt;width:200.6pt;height:24.7pt;z-index:251658249;visibility:visible;mso-wrap-style:square;mso-width-percent:0;mso-height-percent:0;mso-wrap-distance-left:9pt;mso-wrap-distance-top:0;mso-wrap-distance-right:9pt;mso-wrap-distance-bottom:0;mso-position-horizontal:absolute;mso-position-horizontal-relative:text;mso-position-vertical:absolute;mso-position-vertical-relative:text;mso-width-percent:0;mso-height-percent:0;mso-width-relative:margin;mso-height-relative:margin;v-text-anchor:middle" arcsize="10923f" o:gfxdata="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" fillcolor="black [3200]" strokecolor="white [3201]" strokeweight="1.5pt">
                 <v:stroke joinstyle="miter"/>
                 <v:textbox inset="3.6pt,0,3.6pt,0">
                   <w:txbxContent>
@@ -603,7 +603,7 @@
         <mc:AlternateContent>
           <mc:Choice Requires="wps">
             <w:drawing>
-              <wp:anchor distT="0" distB="0" distL="114300" distR="114300" simplePos="0" relativeHeight="251692032" behindDoc="0" locked="0" layoutInCell="1" allowOverlap="1" wp14:anchorId="36E9362B" wp14:editId="1D7274B5">
+              <wp:anchor distT="0" distB="0" distL="114300" distR="114300" simplePos="0" relativeHeight="251659281" behindDoc="0" locked="0" layoutInCell="1" allowOverlap="1" wp14:anchorId="36E9362B" wp14:editId="70D388DE">
                 <wp:simplePos x="0" y="0"/>
                 <wp:positionH relativeFrom="column">
                   <wp:posOffset>258417</wp:posOffset>
@@ -787,6 +787,71 @@
                                 <w:szCs w:val="20"/>
                               </w:rPr>
                             </w:pPr>
+                            <w:proofErr w:type="spellStart"/>
+                            <w:r>
+                              <w:rPr>
+                                <w:sz w:val="20"/>
+                                <w:szCs w:val="20"/>
+                              </w:rPr>
+                              <w:t>Core_Mem_Bit_Read</w:t>
+                            </w:r>
+                            <w:proofErr w:type="spellEnd"/>
+                            <w:r>
+                              <w:rPr>
+                                <w:sz w:val="20"/>
+                                <w:szCs w:val="20"/>
+                              </w:rPr>
+                              <w:t xml:space="preserve"> (bit 0-63)</w:t>
+                            </w:r>
+                          </w:p>
+                          <w:p>
+                            <w:pPr>
+                              <w:rPr>
+                                <w:sz w:val="20"/>
+                                <w:szCs w:val="20"/>
+                              </w:rPr>
+                            </w:pPr>
+                            <w:bookmarkStart w:id="0" w:name="_GoBack"/>
+                            <w:proofErr w:type="spellStart"/>
+                            <w:r>
+                              <w:rPr>
+                                <w:sz w:val="20"/>
+                                <w:szCs w:val="20"/>
+                              </w:rPr>
+                              <w:t>Core_Mem_Array_</w:t>
+                            </w:r>
+                            <w:proofErr w:type="gramStart"/>
+                            <w:r>
+                              <w:rPr>
+                                <w:sz w:val="20"/>
+                                <w:szCs w:val="20"/>
+                              </w:rPr>
+                              <w:t>Write</w:t>
+                            </w:r>
+                            <w:proofErr w:type="spellEnd"/>
+                            <w:r>
+                              <w:rPr>
+                                <w:sz w:val="20"/>
+                                <w:szCs w:val="20"/>
+                              </w:rPr>
+                              <w:t>(</w:t>
+                            </w:r>
+                            <w:proofErr w:type="gramEnd"/>
+                            <w:r>
+                              <w:rPr>
+                                <w:sz w:val="20"/>
+                                <w:szCs w:val="20"/>
+                              </w:rPr>
+                              <w:t>)</w:t>
+                            </w:r>
+                            <w:bookmarkEnd w:id="0"/>
+                            <w:r>
+                              <w:rPr>
+                                <w:sz w:val="20"/>
+                                <w:szCs w:val="20"/>
+                              </w:rPr>
+                              <w:t xml:space="preserve"> </w:t>
+                            </w:r>
                           </w:p>
                           <w:p>
                             <w:pPr>
@@ -808,7 +873,21 @@
                                 <w:sz w:val="20"/>
                                 <w:szCs w:val="20"/>
                               </w:rPr>
-                              <w:t>NOT YET IMPLEMENTED</w:t>
+                              <w:t xml:space="preserve">NOT YET </w:t>
+                            </w:r>
+                            <w:r>
+                              <w:rPr>
+                                <w:sz w:val="20"/>
+                                <w:szCs w:val="20"/>
+                              </w:rPr>
+                              <w:t xml:space="preserve">FULLY </w:t>
+                            </w:r>
+                            <w:r>
+                              <w:rPr>
+                                <w:sz w:val="20"/>
+                                <w:szCs w:val="20"/>
+                              </w:rPr>
+                              <w:t>IMPLEMENTED</w:t>
                             </w:r>
                           </w:p>
                           <w:p>
@@ -971,30 +1050,6 @@
                                 <w:sz w:val="20"/>
                                 <w:szCs w:val="20"/>
                               </w:rPr>
-                              <w:t>Core_Mem_Bit_Read</w:t>
-                            </w:r>
-                            <w:proofErr w:type="spellEnd"/>
-                            <w:r>
-                              <w:rPr>
-                                <w:sz w:val="20"/>
-                                <w:szCs w:val="20"/>
-                              </w:rPr>
-                              <w:t xml:space="preserve"> (bit 0-63)</w:t>
-                            </w:r>
-                          </w:p>
-                          <w:p>
-                            <w:pPr>
-                              <w:rPr>
-                                <w:sz w:val="20"/>
-                                <w:szCs w:val="20"/>
-                              </w:rPr>
-                            </w:pPr>
-                            <w:proofErr w:type="spellStart"/>
-                            <w:r>
-                              <w:rPr>
-                                <w:sz w:val="20"/>
-                                <w:szCs w:val="20"/>
-                              </w:rPr>
                               <w:t>Core_Mem_Bit_</w:t>
                             </w:r>
                             <w:r>
@@ -1002,16 +1057,7 @@
                                 <w:sz w:val="20"/>
                                 <w:szCs w:val="20"/>
                               </w:rPr>
-                              <w:t>T</w:t>
-                            </w:r>
-                            <w:bookmarkStart w:id="0" w:name="_GoBack"/>
-                            <w:bookmarkEnd w:id="0"/>
-                            <w:r>
-                              <w:rPr>
-                                <w:sz w:val="20"/>
-                                <w:szCs w:val="20"/>
-                              </w:rPr>
-                              <w:t>oggle</w:t>
+                              <w:t>Toggle</w:t>
                             </w:r>
                             <w:proofErr w:type="spellEnd"/>
                             <w:r>
@@ -1164,7 +1210,7 @@
           </mc:Choice>
           <mc:Fallback>
             <w:pict>
-              <v:roundrect w14:anchorId="36E9362B" id="Rounded Rectangle 1" o:spid="_x0000_s1030" style="position:absolute;margin-left:20.35pt;margin-top:7.35pt;width:291.75pt;height:243.6pt;z-index:251692032;visibility:visible;mso-wrap-style:square;mso-width-percent:0;mso-height-percent:0;mso-wrap-distance-left:9pt;mso-wrap-distance-top:0;mso-wrap-distance-right:9pt;mso-wrap-distance-bottom:0;mso-position-horizontal:absolute;mso-position-horizontal-relative:text;mso-position-vertical:absolute;mso-position-vertical-relative:text;mso-width-percent:0;mso-height-percent:0;mso-width-relative:margin;mso-height-relative:margin;v-text-anchor:middle" arcsize="10923f" o:gfxdata="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" fillcolor="#70ad47 [3209]" strokecolor="#375623 [1609]" strokeweight="1pt">
+              <v:roundrect w14:anchorId="36E9362B" id="Rounded Rectangle 1" o:spid="_x0000_s1030" style="position:absolute;margin-left:20.35pt;margin-top:7.35pt;width:291.75pt;height:243.6pt;z-index:251659281;visibility:visible;mso-wrap-style:square;mso-width-percent:0;mso-height-percent:0;mso-wrap-distance-left:9pt;mso-wrap-distance-top:0;mso-wrap-distance-right:9pt;mso-wrap-distance-bottom:0;mso-position-horizontal:absolute;mso-position-horizontal-relative:text;mso-position-vertical:absolute;mso-position-vertical-relative:text;mso-width-percent:0;mso-height-percent:0;mso-width-relative:margin;mso-height-relative:margin;v-text-anchor:middle" arcsize="10923f" o:gfxdata="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" fillcolor="#70ad47 [3209]" strokecolor="#375623 [1609]" strokeweight="1pt">
                 <v:stroke joinstyle="miter"/>
                 <v:textbox inset="3.6pt,0,3.6pt,0">
                   <w:txbxContent>
@@ -1308,6 +1354,71 @@
                           <w:szCs w:val="20"/>
                         </w:rPr>
                       </w:pPr>
+                      <w:proofErr w:type="spellStart"/>
+                      <w:r>
+                        <w:rPr>
+                          <w:sz w:val="20"/>
+                          <w:szCs w:val="20"/>
+                        </w:rPr>
+                        <w:t>Core_Mem_Bit_Read</w:t>
+                      </w:r>
+                      <w:proofErr w:type="spellEnd"/>
+                      <w:r>
+                        <w:rPr>
+                          <w:sz w:val="20"/>
+                          <w:szCs w:val="20"/>
+                        </w:rPr>
+                        <w:t xml:space="preserve"> (bit 0-63)</w:t>
+                      </w:r>
+                    </w:p>
+                    <w:p>
+                      <w:pPr>
+                        <w:rPr>
+                          <w:sz w:val="20"/>
+                          <w:szCs w:val="20"/>
+                        </w:rPr>
+                      </w:pPr>
+                      <w:bookmarkStart w:id="1" w:name="_GoBack"/>
+                      <w:proofErr w:type="spellStart"/>
+                      <w:r>
+                        <w:rPr>
+                          <w:sz w:val="20"/>
+                          <w:szCs w:val="20"/>
+                        </w:rPr>
+                        <w:t>Core_Mem_Array_</w:t>
+                      </w:r>
+                      <w:proofErr w:type="gramStart"/>
+                      <w:r>
+                        <w:rPr>
+                          <w:sz w:val="20"/>
+                          <w:szCs w:val="20"/>
+                        </w:rPr>
+                        <w:t>Write</w:t>
+                      </w:r>
+                      <w:proofErr w:type="spellEnd"/>
+                      <w:r>
+                        <w:rPr>
+                          <w:sz w:val="20"/>
+                          <w:szCs w:val="20"/>
+                        </w:rPr>
+                        <w:t>(</w:t>
+                      </w:r>
+                      <w:proofErr w:type="gramEnd"/>
+                      <w:r>
+                        <w:rPr>
+                          <w:sz w:val="20"/>
+                          <w:szCs w:val="20"/>
+                        </w:rPr>
+                        <w:t>)</w:t>
+                      </w:r>
+                      <w:bookmarkEnd w:id="1"/>
+                      <w:r>
+                        <w:rPr>
+                          <w:sz w:val="20"/>
+                          <w:szCs w:val="20"/>
+                        </w:rPr>
+                        <w:t xml:space="preserve"> </w:t>
+                      </w:r>
                     </w:p>
                     <w:p>
                       <w:pPr>
@@ -1329,7 +1440,21 @@
                           <w:sz w:val="20"/>
                           <w:szCs w:val="20"/>
                         </w:rPr>
-                        <w:t>NOT YET IMPLEMENTED</w:t>
+                        <w:t xml:space="preserve">NOT YET </w:t>
+                      </w:r>
+                      <w:r>
+                        <w:rPr>
+                          <w:sz w:val="20"/>
+                          <w:szCs w:val="20"/>
+                        </w:rPr>
+                        <w:t xml:space="preserve">FULLY </w:t>
+                      </w:r>
+                      <w:r>
+                        <w:rPr>
+                          <w:sz w:val="20"/>
+                          <w:szCs w:val="20"/>
+                        </w:rPr>
+                        <w:t>IMPLEMENTED</w:t>
                       </w:r>
                     </w:p>
                     <w:p>
@@ -1492,30 +1617,6 @@
                           <w:sz w:val="20"/>
                           <w:szCs w:val="20"/>
                         </w:rPr>
-                        <w:t>Core_Mem_Bit_Read</w:t>
-                      </w:r>
-                      <w:proofErr w:type="spellEnd"/>
-                      <w:r>
-                        <w:rPr>
-                          <w:sz w:val="20"/>
-                          <w:szCs w:val="20"/>
-                        </w:rPr>
-                        <w:t xml:space="preserve"> (bit 0-63)</w:t>
-                      </w:r>
-                    </w:p>
-                    <w:p>
-                      <w:pPr>
-                        <w:rPr>
-                          <w:sz w:val="20"/>
-                          <w:szCs w:val="20"/>
-                        </w:rPr>
-                      </w:pPr>
-                      <w:proofErr w:type="spellStart"/>
-                      <w:r>
-                        <w:rPr>
-                          <w:sz w:val="20"/>
-                          <w:szCs w:val="20"/>
-                        </w:rPr>
                         <w:t>Core_Mem_Bit_</w:t>
                       </w:r>
                       <w:r>
@@ -1523,16 +1624,7 @@
                           <w:sz w:val="20"/>
                           <w:szCs w:val="20"/>
                         </w:rPr>
-                        <w:t>T</w:t>
-                      </w:r>
-                      <w:bookmarkStart w:id="1" w:name="_GoBack"/>
-                      <w:bookmarkEnd w:id="1"/>
-                      <w:r>
-                        <w:rPr>
-                          <w:sz w:val="20"/>
-                          <w:szCs w:val="20"/>
-                        </w:rPr>
-                        <w:t>oggle</w:t>
+                        <w:t>Toggle</w:t>
                       </w:r>
                       <w:proofErr w:type="spellEnd"/>
                       <w:r>
@@ -1677,7 +1769,7 @@
         <mc:AlternateContent>
           <mc:Choice Requires="wps">
             <w:drawing>
-              <wp:anchor distT="0" distB="0" distL="114300" distR="114300" simplePos="0" relativeHeight="251694080" behindDoc="0" locked="0" layoutInCell="1" allowOverlap="1" wp14:anchorId="1FFE453E" wp14:editId="0C639F2A">
+              <wp:anchor distT="0" distB="0" distL="114300" distR="114300" simplePos="0" relativeHeight="251658256" behindDoc="0" locked="0" layoutInCell="1" allowOverlap="1" wp14:anchorId="1FFE453E" wp14:editId="0C639F2A">
                 <wp:simplePos x="0" y="0"/>
                 <wp:positionH relativeFrom="column">
                   <wp:posOffset>4146605</wp:posOffset>
@@ -1994,7 +2086,7 @@
           </mc:Choice>
           <mc:Fallback>
             <w:pict>
-              <v:roundrect w14:anchorId="1FFE453E" id="Rounded Rectangle 5" o:spid="_x0000_s1031" style="position:absolute;margin-left:326.5pt;margin-top:7.35pt;width:196.9pt;height:182.8pt;z-index:251694080;visibility:visible;mso-wrap-style:square;mso-width-percent:0;mso-height-percent:0;mso-wrap-distance-left:9pt;mso-wrap-distance-top:0;mso-wrap-distance-right:9pt;mso-wrap-distance-bottom:0;mso-position-horizontal:absolute;mso-position-horizontal-relative:text;mso-position-vertical:absolute;mso-position-vertical-relative:text;mso-width-percent:0;mso-height-percent:0;mso-width-relative:margin;mso-height-relative:margin;v-text-anchor:middle" arcsize="10923f" o:gfxdata="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" fillcolor="#70ad47 [3209]" strokecolor="#375623 [1609]" strokeweight="1pt">
+              <v:roundrect w14:anchorId="1FFE453E" id="Rounded Rectangle 5" o:spid="_x0000_s1031" style="position:absolute;margin-left:326.5pt;margin-top:7.35pt;width:196.9pt;height:182.8pt;z-index:251658256;visibility:visible;mso-wrap-style:square;mso-width-percent:0;mso-height-percent:0;mso-wrap-distance-left:9pt;mso-wrap-distance-top:0;mso-wrap-distance-right:9pt;mso-wrap-distance-bottom:0;mso-position-horizontal:absolute;mso-position-horizontal-relative:text;mso-position-vertical:absolute;mso-position-vertical-relative:text;mso-width-percent:0;mso-height-percent:0;mso-width-relative:margin;mso-height-relative:margin;v-text-anchor:middle" arcsize="10923f" o:gfxdata="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" fillcolor="#70ad47 [3209]" strokecolor="#375623 [1609]" strokeweight="1pt">
                 <v:stroke joinstyle="miter"/>
                 <v:textbox inset="3.6pt,0,3.6pt,0">
                   <w:txbxContent>
@@ -2265,7 +2357,7 @@
         <mc:AlternateContent>
           <mc:Choice Requires="wps">
             <w:drawing>
-              <wp:anchor distT="0" distB="0" distL="114300" distR="114300" simplePos="0" relativeHeight="251673600" behindDoc="0" locked="0" layoutInCell="1" allowOverlap="1" wp14:anchorId="6BC48AD8" wp14:editId="6426A21C">
+              <wp:anchor distT="0" distB="0" distL="114300" distR="114300" simplePos="0" relativeHeight="251658245" behindDoc="0" locked="0" layoutInCell="1" allowOverlap="1" wp14:anchorId="6BC48AD8" wp14:editId="6426A21C">
                 <wp:simplePos x="0" y="0"/>
                 <wp:positionH relativeFrom="column">
                   <wp:posOffset>6905708</wp:posOffset>
@@ -2386,7 +2478,7 @@
           </mc:Choice>
           <mc:Fallback>
             <w:pict>
-              <v:roundrect w14:anchorId="6BC48AD8" id="Rounded Rectangle 10" o:spid="_x0000_s1032" style="position:absolute;margin-left:543.75pt;margin-top:14.6pt;width:179.35pt;height:60.1pt;z-index:251673600;visibility:visible;mso-wrap-style:square;mso-width-percent:0;mso-height-percent:0;mso-wrap-distance-left:9pt;mso-wrap-distance-top:0;mso-wrap-distance-right:9pt;mso-wrap-distance-bottom:0;mso-position-horizontal:absolute;mso-position-horizontal-relative:text;mso-position-vertical:absolute;mso-position-vertical-relative:text;mso-width-percent:0;mso-height-percent:0;mso-width-relative:margin;mso-height-relative:margin;v-text-anchor:middle" arcsize="10923f" o:gfxdata="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" fillcolor="#70ad47 [3209]" strokecolor="#375623 [1609]" strokeweight="1pt">
+              <v:roundrect w14:anchorId="6BC48AD8" id="Rounded Rectangle 10" o:spid="_x0000_s1032" style="position:absolute;margin-left:543.75pt;margin-top:14.6pt;width:179.35pt;height:60.1pt;z-index:251658245;visibility:visible;mso-wrap-style:square;mso-width-percent:0;mso-height-percent:0;mso-wrap-distance-left:9pt;mso-wrap-distance-top:0;mso-wrap-distance-right:9pt;mso-wrap-distance-bottom:0;mso-position-horizontal:absolute;mso-position-horizontal-relative:text;mso-position-vertical:absolute;mso-position-vertical-relative:text;mso-width-percent:0;mso-height-percent:0;mso-width-relative:margin;mso-height-relative:margin;v-text-anchor:middle" arcsize="10923f" o:gfxdata="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" fillcolor="#70ad47 [3209]" strokecolor="#375623 [1609]" strokeweight="1pt">
                 <v:stroke joinstyle="miter"/>
                 <v:textbox inset="3.6pt,0,3.6pt,0">
                   <w:txbxContent>
@@ -2465,7 +2557,7 @@
         <mc:AlternateContent>
           <mc:Choice Requires="wps">
             <w:drawing>
-              <wp:anchor distT="0" distB="0" distL="114300" distR="114300" simplePos="0" relativeHeight="251665408" behindDoc="0" locked="0" layoutInCell="1" allowOverlap="1" wp14:anchorId="09E908CA" wp14:editId="58D4A14A">
+              <wp:anchor distT="0" distB="0" distL="114300" distR="114300" simplePos="0" relativeHeight="251658241" behindDoc="0" locked="0" layoutInCell="1" allowOverlap="1" wp14:anchorId="09E908CA" wp14:editId="58D4A14A">
                 <wp:simplePos x="0" y="0"/>
                 <wp:positionH relativeFrom="column">
                   <wp:posOffset>6767305</wp:posOffset>
@@ -2847,7 +2939,7 @@
           </mc:Choice>
           <mc:Fallback>
             <w:pict>
-              <v:roundrect w14:anchorId="09E908CA" id="Rounded Rectangle 6" o:spid="_x0000_s1033" style="position:absolute;margin-left:532.85pt;margin-top:8.1pt;width:200.65pt;height:111.9pt;z-index:251665408;visibility:visible;mso-wrap-style:square;mso-width-percent:0;mso-height-percent:0;mso-wrap-distance-left:9pt;mso-wrap-distance-top:0;mso-wrap-distance-right:9pt;mso-wrap-distance-bottom:0;mso-position-horizontal:absolute;mso-position-horizontal-relative:text;mso-position-vertical:absolute;mso-position-vertical-relative:text;mso-width-percent:0;mso-height-percent:0;mso-width-relative:margin;mso-height-relative:margin;v-text-anchor:middle" arcsize="10923f" o:gfxdata="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" fillcolor="#a5a5a5 [3206]" strokecolor="#525252 [1606]" strokeweight="1pt">
+              <v:roundrect w14:anchorId="09E908CA" id="Rounded Rectangle 6" o:spid="_x0000_s1033" style="position:absolute;margin-left:532.85pt;margin-top:8.1pt;width:200.65pt;height:111.9pt;z-index:251658241;visibility:visible;mso-wrap-style:square;mso-width-percent:0;mso-height-percent:0;mso-wrap-distance-left:9pt;mso-wrap-distance-top:0;mso-wrap-distance-right:9pt;mso-wrap-distance-bottom:0;mso-position-horizontal:absolute;mso-position-horizontal-relative:text;mso-position-vertical:absolute;mso-position-vertical-relative:text;mso-width-percent:0;mso-height-percent:0;mso-width-relative:margin;mso-height-relative:margin;v-text-anchor:middle" arcsize="10923f" o:gfxdata="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" fillcolor="#a5a5a5 [3206]" strokecolor="#525252 [1606]" strokeweight="1pt">
                 <v:stroke joinstyle="miter"/>
                 <v:textbox inset="3.6pt,0,3.6pt,0">
                   <w:txbxContent>
@@ -3189,7 +3281,7 @@
         <mc:AlternateContent>
           <mc:Choice Requires="wps">
             <w:drawing>
-              <wp:anchor distT="0" distB="0" distL="114300" distR="114300" simplePos="0" relativeHeight="251675648" behindDoc="0" locked="0" layoutInCell="1" allowOverlap="1" wp14:anchorId="75632EFA" wp14:editId="310712D1">
+              <wp:anchor distT="0" distB="0" distL="114300" distR="114300" simplePos="0" relativeHeight="251658246" behindDoc="0" locked="0" layoutInCell="1" allowOverlap="1" wp14:anchorId="75632EFA" wp14:editId="057F1C3E">
                 <wp:simplePos x="0" y="0"/>
                 <wp:positionH relativeFrom="column">
                   <wp:posOffset>7361693</wp:posOffset>
@@ -3310,7 +3402,7 @@
           </mc:Choice>
           <mc:Fallback>
             <w:pict>
-              <v:roundrect w14:anchorId="75632EFA" id="Rounded Rectangle 11" o:spid="_x0000_s1034" style="position:absolute;margin-left:579.65pt;margin-top:7.65pt;width:179.35pt;height:52.65pt;z-index:251675648;visibility:visible;mso-wrap-style:square;mso-width-percent:0;mso-height-percent:0;mso-wrap-distance-left:9pt;mso-wrap-distance-top:0;mso-wrap-distance-right:9pt;mso-wrap-distance-bottom:0;mso-position-horizontal:absolute;mso-position-horizontal-relative:text;mso-position-vertical:absolute;mso-position-vertical-relative:text;mso-width-percent:0;mso-height-percent:0;mso-width-relative:margin;mso-height-relative:margin;v-text-anchor:middle" arcsize="10923f" o:gfxdata="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" fillcolor="#a5a5a5 [3206]" strokecolor="#525252 [1606]" strokeweight="1pt">
+              <v:roundrect w14:anchorId="75632EFA" id="Rounded Rectangle 11" o:spid="_x0000_s1034" style="position:absolute;margin-left:579.65pt;margin-top:7.65pt;width:179.35pt;height:52.65pt;z-index:251658246;visibility:visible;mso-wrap-style:square;mso-width-percent:0;mso-height-percent:0;mso-wrap-distance-left:9pt;mso-wrap-distance-top:0;mso-wrap-distance-right:9pt;mso-wrap-distance-bottom:0;mso-position-horizontal:absolute;mso-position-horizontal-relative:text;mso-position-vertical:absolute;mso-position-vertical-relative:text;mso-width-percent:0;mso-height-percent:0;mso-width-relative:margin;mso-height-relative:margin;v-text-anchor:middle" arcsize="10923f" o:gfxdata="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" fillcolor="#a5a5a5 [3206]" strokecolor="#525252 [1606]" strokeweight="1pt">
                 <v:stroke joinstyle="miter"/>
                 <v:textbox inset="3.6pt,0,3.6pt,0">
                   <w:txbxContent>
@@ -3383,7 +3475,7 @@
         <mc:AlternateContent>
           <mc:Choice Requires="wps">
             <w:drawing>
-              <wp:anchor distT="0" distB="0" distL="114300" distR="114300" simplePos="0" relativeHeight="251667456" behindDoc="0" locked="0" layoutInCell="1" allowOverlap="1" wp14:anchorId="0B3AF280" wp14:editId="18BD0FEC">
+              <wp:anchor distT="0" distB="0" distL="114300" distR="114300" simplePos="0" relativeHeight="251658242" behindDoc="0" locked="0" layoutInCell="1" allowOverlap="1" wp14:anchorId="0B3AF280" wp14:editId="18BD0FEC">
                 <wp:simplePos x="0" y="0"/>
                 <wp:positionH relativeFrom="column">
                   <wp:posOffset>4145749</wp:posOffset>
@@ -3649,7 +3741,7 @@
           </mc:Choice>
           <mc:Fallback>
             <w:pict>
-              <v:roundrect w14:anchorId="0B3AF280" id="Rounded Rectangle 7" o:spid="_x0000_s1035" style="position:absolute;margin-left:326.45pt;margin-top:5.7pt;width:240.75pt;height:69pt;z-index:251667456;visibility:visible;mso-wrap-style:square;mso-width-percent:0;mso-height-percent:0;mso-wrap-distance-left:9pt;mso-wrap-distance-top:0;mso-wrap-distance-right:9pt;mso-wrap-distance-bottom:0;mso-position-horizontal:absolute;mso-position-horizontal-relative:text;mso-position-vertical:absolute;mso-position-vertical-relative:text;mso-width-percent:0;mso-height-percent:0;mso-width-relative:margin;mso-height-relative:margin;v-text-anchor:middle" arcsize="10923f" o:gfxdata="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" fillcolor="#a5a5a5 [3206]" strokecolor="#525252 [1606]" strokeweight="1pt">
+              <v:roundrect w14:anchorId="0B3AF280" id="Rounded Rectangle 7" o:spid="_x0000_s1035" style="position:absolute;margin-left:326.45pt;margin-top:5.7pt;width:240.75pt;height:69pt;z-index:251658242;visibility:visible;mso-wrap-style:square;mso-width-percent:0;mso-height-percent:0;mso-wrap-distance-left:9pt;mso-wrap-distance-top:0;mso-wrap-distance-right:9pt;mso-wrap-distance-bottom:0;mso-position-horizontal:absolute;mso-position-horizontal-relative:text;mso-position-vertical:absolute;mso-position-vertical-relative:text;mso-width-percent:0;mso-height-percent:0;mso-width-relative:margin;mso-height-relative:margin;v-text-anchor:middle" arcsize="10923f" o:gfxdata="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" fillcolor="#a5a5a5 [3206]" strokecolor="#525252 [1606]" strokeweight="1pt">
                 <v:stroke joinstyle="miter"/>
                 <v:textbox inset="3.6pt,0,3.6pt,0">
                   <w:txbxContent>
@@ -3870,15 +3962,15 @@
         <mc:AlternateContent>
           <mc:Choice Requires="wps">
             <w:drawing>
-              <wp:anchor distT="0" distB="0" distL="114300" distR="114300" simplePos="0" relativeHeight="251693056" behindDoc="0" locked="0" layoutInCell="1" allowOverlap="1" wp14:anchorId="080FF7C2" wp14:editId="6171C0DE">
+              <wp:anchor distT="0" distB="0" distL="114300" distR="114300" simplePos="0" relativeHeight="251658255" behindDoc="0" locked="0" layoutInCell="1" allowOverlap="1" wp14:anchorId="080FF7C2" wp14:editId="38F65361">
                 <wp:simplePos x="0" y="0"/>
                 <wp:positionH relativeFrom="column">
-                  <wp:posOffset>257810</wp:posOffset>
+                  <wp:posOffset>230464</wp:posOffset>
                 </wp:positionH>
                 <wp:positionV relativeFrom="paragraph">
-                  <wp:posOffset>93318</wp:posOffset>
+                  <wp:posOffset>40719</wp:posOffset>
                 </wp:positionV>
-                <wp:extent cx="3729079" cy="3626541"/>
+                <wp:extent cx="3728720" cy="3626485"/>
                 <wp:effectExtent l="0" t="0" r="17780" b="18415"/>
                 <wp:wrapNone/>
                 <wp:docPr id="15" name="Rounded Rectangle 15"/>
@@ -3890,7 +3982,7 @@
                       <wps:spPr>
                         <a:xfrm>
                           <a:off x="0" y="0"/>
-                          <a:ext cx="3729079" cy="3626541"/>
+                          <a:ext cx="3728720" cy="3626485"/>
                         </a:xfrm>
                         <a:prstGeom prst="roundRect">
                           <a:avLst/>
@@ -4457,7 +4549,7 @@
           </mc:Choice>
           <mc:Fallback>
             <w:pict>
-              <v:roundrect w14:anchorId="080FF7C2" id="Rounded Rectangle 15" o:spid="_x0000_s1036" style="position:absolute;margin-left:20.3pt;margin-top:7.35pt;width:293.65pt;height:285.55pt;z-index:251693056;visibility:visible;mso-wrap-style:square;mso-width-percent:0;mso-height-percent:0;mso-wrap-distance-left:9pt;mso-wrap-distance-top:0;mso-wrap-distance-right:9pt;mso-wrap-distance-bottom:0;mso-position-horizontal:absolute;mso-position-horizontal-relative:text;mso-position-vertical:absolute;mso-position-vertical-relative:text;mso-width-percent:0;mso-height-percent:0;mso-width-relative:margin;mso-height-relative:margin;v-text-anchor:middle" arcsize="10923f" o:gfxdata="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" fillcolor="#82a0d7 [2164]" strokecolor="#4472c4 [3204]" strokeweight=".5pt">
+              <v:roundrect w14:anchorId="080FF7C2" id="Rounded Rectangle 15" o:spid="_x0000_s1036" style="position:absolute;margin-left:18.15pt;margin-top:3.2pt;width:293.6pt;height:285.55pt;z-index:251658255;visibility:visible;mso-wrap-style:square;mso-width-percent:0;mso-height-percent:0;mso-wrap-distance-left:9pt;mso-wrap-distance-top:0;mso-wrap-distance-right:9pt;mso-wrap-distance-bottom:0;mso-position-horizontal:absolute;mso-position-horizontal-relative:text;mso-position-vertical:absolute;mso-position-vertical-relative:text;mso-width-percent:0;mso-height-percent:0;mso-width-relative:margin;mso-height-relative:margin;v-text-anchor:middle" arcsize="10923f" o:gfxdata="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" fillcolor="#82a0d7 [2164]" strokecolor="#4472c4 [3204]" strokeweight=".5pt">
                 <v:fill color2="#678ccf [2612]" rotate="t" colors="0 #a8b7df;.5 #9aabd9;1 #879ed7" focus="100%" type="gradient">
                   <o:fill v:ext="view" type="gradientUnscaled"/>
                 </v:fill>
@@ -5005,7 +5097,7 @@
         <mc:AlternateContent>
           <mc:Choice Requires="wps">
             <w:drawing>
-              <wp:anchor distT="0" distB="0" distL="114300" distR="114300" simplePos="0" relativeHeight="251677696" behindDoc="0" locked="0" layoutInCell="1" allowOverlap="1" wp14:anchorId="0C4A97FB" wp14:editId="590EF4D9">
+              <wp:anchor distT="0" distB="0" distL="114300" distR="114300" simplePos="0" relativeHeight="251658247" behindDoc="0" locked="0" layoutInCell="1" allowOverlap="1" wp14:anchorId="0C4A97FB" wp14:editId="590EF4D9">
                 <wp:simplePos x="0" y="0"/>
                 <wp:positionH relativeFrom="column">
                   <wp:posOffset>7255786</wp:posOffset>
@@ -5131,7 +5223,7 @@
           </mc:Choice>
           <mc:Fallback>
             <w:pict>
-              <v:roundrect w14:anchorId="0C4A97FB" id="Rounded Rectangle 12" o:spid="_x0000_s1037" style="position:absolute;margin-left:571.3pt;margin-top:13.65pt;width:179.35pt;height:52.65pt;z-index:251677696;visibility:visible;mso-wrap-style:square;mso-width-percent:0;mso-height-percent:0;mso-wrap-distance-left:9pt;mso-wrap-distance-top:0;mso-wrap-distance-right:9pt;mso-wrap-distance-bottom:0;mso-position-horizontal:absolute;mso-position-horizontal-relative:text;mso-position-vertical:absolute;mso-position-vertical-relative:text;mso-width-percent:0;mso-height-percent:0;mso-width-relative:margin;mso-height-relative:margin;v-text-anchor:middle" arcsize="10923f" o:gfxdata="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" fillcolor="#82a0d7 [2164]" strokecolor="#4472c4 [3204]" strokeweight=".5pt">
+              <v:roundrect w14:anchorId="0C4A97FB" id="Rounded Rectangle 12" o:spid="_x0000_s1037" style="position:absolute;margin-left:571.3pt;margin-top:13.65pt;width:179.35pt;height:52.65pt;z-index:251658247;visibility:visible;mso-wrap-style:square;mso-width-percent:0;mso-height-percent:0;mso-wrap-distance-left:9pt;mso-wrap-distance-top:0;mso-wrap-distance-right:9pt;mso-wrap-distance-bottom:0;mso-position-horizontal:absolute;mso-position-horizontal-relative:text;mso-position-vertical:absolute;mso-position-vertical-relative:text;mso-width-percent:0;mso-height-percent:0;mso-width-relative:margin;mso-height-relative:margin;v-text-anchor:middle" arcsize="10923f" o:gfxdata="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" fillcolor="#82a0d7 [2164]" strokecolor="#4472c4 [3204]" strokeweight=".5pt">
                 <v:fill color2="#678ccf [2612]" rotate="t" colors="0 #a8b7df;.5 #9aabd9;1 #879ed7" focus="100%" type="gradient">
                   <o:fill v:ext="view" type="gradientUnscaled"/>
                 </v:fill>
@@ -5214,7 +5306,7 @@
         <mc:AlternateContent>
           <mc:Choice Requires="wps">
             <w:drawing>
-              <wp:anchor distT="0" distB="0" distL="114300" distR="114300" simplePos="0" relativeHeight="251696128" behindDoc="0" locked="0" layoutInCell="1" allowOverlap="1" wp14:anchorId="02328546" wp14:editId="50D49AD3">
+              <wp:anchor distT="0" distB="0" distL="114300" distR="114300" simplePos="0" relativeHeight="251658257" behindDoc="0" locked="0" layoutInCell="1" allowOverlap="1" wp14:anchorId="02328546" wp14:editId="50D49AD3">
                 <wp:simplePos x="0" y="0"/>
                 <wp:positionH relativeFrom="column">
                   <wp:posOffset>4142629</wp:posOffset>
@@ -5381,7 +5473,7 @@
           </mc:Choice>
           <mc:Fallback>
             <w:pict>
-              <v:roundrect w14:anchorId="02328546" id="Rounded Rectangle 3" o:spid="_x0000_s1038" style="position:absolute;margin-left:326.2pt;margin-top:8.55pt;width:240.75pt;height:69pt;z-index:251696128;visibility:visible;mso-wrap-style:square;mso-width-percent:0;mso-height-percent:0;mso-wrap-distance-left:9pt;mso-wrap-distance-top:0;mso-wrap-distance-right:9pt;mso-wrap-distance-bottom:0;mso-position-horizontal:absolute;mso-position-horizontal-relative:text;mso-position-vertical:absolute;mso-position-vertical-relative:text;mso-width-percent:0;mso-height-percent:0;mso-width-relative:margin;mso-height-relative:margin;v-text-anchor:middle" arcsize="10923f" o:gfxdata="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" fillcolor="#82a0d7 [2164]" strokecolor="#4472c4 [3204]" strokeweight=".5pt">
+              <v:roundrect w14:anchorId="02328546" id="Rounded Rectangle 3" o:spid="_x0000_s1038" style="position:absolute;margin-left:326.2pt;margin-top:8.55pt;width:240.75pt;height:69pt;z-index:251658257;visibility:visible;mso-wrap-style:square;mso-width-percent:0;mso-height-percent:0;mso-wrap-distance-left:9pt;mso-wrap-distance-top:0;mso-wrap-distance-right:9pt;mso-wrap-distance-bottom:0;mso-position-horizontal:absolute;mso-position-horizontal-relative:text;mso-position-vertical:absolute;mso-position-vertical-relative:text;mso-width-percent:0;mso-height-percent:0;mso-width-relative:margin;mso-height-relative:margin;v-text-anchor:middle" arcsize="10923f" o:gfxdata="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" fillcolor="#82a0d7 [2164]" strokecolor="#4472c4 [3204]" strokeweight=".5pt">
                 <v:fill color2="#678ccf [2612]" rotate="t" colors="0 #a8b7df;.5 #9aabd9;1 #879ed7" focus="100%" type="gradient">
                   <o:fill v:ext="view" type="gradientUnscaled"/>
                 </v:fill>
@@ -5511,7 +5603,7 @@
         <mc:AlternateContent>
           <mc:Choice Requires="wps">
             <w:drawing>
-              <wp:anchor distT="0" distB="0" distL="114300" distR="114300" simplePos="0" relativeHeight="251685888" behindDoc="0" locked="0" layoutInCell="1" allowOverlap="1" wp14:anchorId="2E35574E" wp14:editId="538CF4D7">
+              <wp:anchor distT="0" distB="0" distL="114300" distR="114300" simplePos="0" relativeHeight="251658250" behindDoc="0" locked="0" layoutInCell="1" allowOverlap="1" wp14:anchorId="2E35574E" wp14:editId="538CF4D7">
                 <wp:simplePos x="0" y="0"/>
                 <wp:positionH relativeFrom="column">
                   <wp:posOffset>4136059</wp:posOffset>
@@ -5844,7 +5936,7 @@
           </mc:Choice>
           <mc:Fallback>
             <w:pict>
-              <v:roundrect w14:anchorId="2E35574E" id="Rounded Rectangle 16" o:spid="_x0000_s1039" style="position:absolute;margin-left:325.65pt;margin-top:11.15pt;width:240.75pt;height:69pt;z-index:251685888;visibility:visible;mso-wrap-style:square;mso-width-percent:0;mso-height-percent:0;mso-wrap-distance-left:9pt;mso-wrap-distance-top:0;mso-wrap-distance-right:9pt;mso-wrap-distance-bottom:0;mso-position-horizontal:absolute;mso-position-horizontal-relative:text;mso-position-vertical:absolute;mso-position-vertical-relative:text;mso-width-percent:0;mso-height-percent:0;mso-width-relative:margin;mso-height-relative:margin;v-text-anchor:middle" arcsize="10923f" o:gfxdata="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" fillcolor="#82a0d7 [2164]" strokecolor="#4472c4 [3204]" strokeweight=".5pt">
+              <v:roundrect w14:anchorId="2E35574E" id="Rounded Rectangle 16" o:spid="_x0000_s1039" style="position:absolute;margin-left:325.65pt;margin-top:11.15pt;width:240.75pt;height:69pt;z-index:251658250;visibility:visible;mso-wrap-style:square;mso-width-percent:0;mso-height-percent:0;mso-wrap-distance-left:9pt;mso-wrap-distance-top:0;mso-wrap-distance-right:9pt;mso-wrap-distance-bottom:0;mso-position-horizontal:absolute;mso-position-horizontal-relative:text;mso-position-vertical:absolute;mso-position-vertical-relative:text;mso-width-percent:0;mso-height-percent:0;mso-width-relative:margin;mso-height-relative:margin;v-text-anchor:middle" arcsize="10923f" o:gfxdata="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" fillcolor="#82a0d7 [2164]" strokecolor="#4472c4 [3204]" strokeweight=".5pt">
                 <v:fill color2="#678ccf [2612]" rotate="t" colors="0 #a8b7df;.5 #9aabd9;1 #879ed7" focus="100%" type="gradient">
                   <o:fill v:ext="view" type="gradientUnscaled"/>
                 </v:fill>
@@ -6139,7 +6231,7 @@
         <mc:AlternateContent>
           <mc:Choice Requires="wps">
             <w:drawing>
-              <wp:anchor distT="0" distB="0" distL="114300" distR="114300" simplePos="0" relativeHeight="251687936" behindDoc="0" locked="0" layoutInCell="1" allowOverlap="1" wp14:anchorId="239E4CE6" wp14:editId="4A3E2452">
+              <wp:anchor distT="0" distB="0" distL="114300" distR="114300" simplePos="0" relativeHeight="251658251" behindDoc="0" locked="0" layoutInCell="1" allowOverlap="1" wp14:anchorId="239E4CE6" wp14:editId="4A3E2452">
                 <wp:simplePos x="0" y="0"/>
                 <wp:positionH relativeFrom="column">
                   <wp:posOffset>6572250</wp:posOffset>
@@ -6248,7 +6340,7 @@
           </mc:Choice>
           <mc:Fallback>
             <w:pict>
-              <v:roundrect w14:anchorId="239E4CE6" id="Rounded Rectangle 17" o:spid="_x0000_s1040" style="position:absolute;margin-left:517.5pt;margin-top:8.3pt;width:179.35pt;height:52.65pt;z-index:251687936;visibility:visible;mso-wrap-style:square;mso-width-percent:0;mso-height-percent:0;mso-wrap-distance-left:9pt;mso-wrap-distance-top:0;mso-wrap-distance-right:9pt;mso-wrap-distance-bottom:0;mso-position-horizontal:absolute;mso-position-horizontal-relative:text;mso-position-vertical:absolute;mso-position-vertical-relative:text;mso-width-percent:0;mso-height-percent:0;mso-width-relative:margin;mso-height-relative:margin;v-text-anchor:middle" arcsize="10923f" o:gfxdata="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" fillcolor="#f3a875 [2165]" strokecolor="#ed7d31 [3205]" strokeweight=".5pt">
+              <v:roundrect w14:anchorId="239E4CE6" id="Rounded Rectangle 17" o:spid="_x0000_s1040" style="position:absolute;margin-left:517.5pt;margin-top:8.3pt;width:179.35pt;height:52.65pt;z-index:251658251;visibility:visible;mso-wrap-style:square;mso-width-percent:0;mso-height-percent:0;mso-wrap-distance-left:9pt;mso-wrap-distance-top:0;mso-wrap-distance-right:9pt;mso-wrap-distance-bottom:0;mso-position-horizontal:absolute;mso-position-horizontal-relative:text;mso-position-vertical:absolute;mso-position-vertical-relative:text;mso-width-percent:0;mso-height-percent:0;mso-width-relative:margin;mso-height-relative:margin;v-text-anchor:middle" arcsize="10923f" o:gfxdata="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" fillcolor="#f3a875 [2165]" strokecolor="#ed7d31 [3205]" strokeweight=".5pt">
                 <v:fill color2="#f09558 [2613]" rotate="t" colors="0 #f7bda4;.5 #f5b195;1 #f8a581" focus="100%" type="gradient">
                   <o:fill v:ext="view" type="gradientUnscaled"/>
                 </v:fill>
@@ -6316,7 +6408,7 @@
         <mc:AlternateContent>
           <mc:Choice Requires="wps">
             <w:drawing>
-              <wp:anchor distT="0" distB="0" distL="114300" distR="114300" simplePos="0" relativeHeight="251689984" behindDoc="0" locked="0" layoutInCell="1" allowOverlap="1" wp14:anchorId="1F2F22DA" wp14:editId="3DF33240">
+              <wp:anchor distT="0" distB="0" distL="114300" distR="114300" simplePos="0" relativeHeight="251658253" behindDoc="0" locked="0" layoutInCell="1" allowOverlap="1" wp14:anchorId="1F2F22DA" wp14:editId="3DF33240">
                 <wp:simplePos x="0" y="0"/>
                 <wp:positionH relativeFrom="column">
                   <wp:posOffset>3282591</wp:posOffset>
@@ -6470,7 +6562,7 @@
           </mc:Choice>
           <mc:Fallback>
             <w:pict>
-              <v:roundrect w14:anchorId="1F2F22DA" id="Rounded Rectangle 19" o:spid="_x0000_s1041" style="position:absolute;margin-left:258.45pt;margin-top:12.4pt;width:240.75pt;height:52.65pt;z-index:251689984;visibility:visible;mso-wrap-style:square;mso-width-percent:0;mso-height-percent:0;mso-wrap-distance-left:9pt;mso-wrap-distance-top:0;mso-wrap-distance-right:9pt;mso-wrap-distance-bottom:0;mso-position-horizontal:absolute;mso-position-horizontal-relative:text;mso-position-vertical:absolute;mso-position-vertical-relative:text;mso-width-percent:0;mso-height-percent:0;mso-width-relative:margin;mso-height-relative:margin;v-text-anchor:middle" arcsize="10923f" o:gfxdata="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" fillcolor="#f3a875 [2165]" strokecolor="#ed7d31 [3205]" strokeweight=".5pt">
+              <v:roundrect w14:anchorId="1F2F22DA" id="Rounded Rectangle 19" o:spid="_x0000_s1041" style="position:absolute;margin-left:258.45pt;margin-top:12.4pt;width:240.75pt;height:52.65pt;z-index:251658253;visibility:visible;mso-wrap-style:square;mso-width-percent:0;mso-height-percent:0;mso-wrap-distance-left:9pt;mso-wrap-distance-top:0;mso-wrap-distance-right:9pt;mso-wrap-distance-bottom:0;mso-position-horizontal:absolute;mso-position-horizontal-relative:text;mso-position-vertical:absolute;mso-position-vertical-relative:text;mso-width-percent:0;mso-height-percent:0;mso-width-relative:margin;mso-height-relative:margin;v-text-anchor:middle" arcsize="10923f" o:gfxdata="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" fillcolor="#f3a875 [2165]" strokecolor="#ed7d31 [3205]" strokeweight=".5pt">
                 <v:fill color2="#f09558 [2613]" rotate="t" colors="0 #f7bda4;.5 #f5b195;1 #f8a581" focus="100%" type="gradient">
                   <o:fill v:ext="view" type="gradientUnscaled"/>
                 </v:fill>
@@ -6581,7 +6673,7 @@
         <mc:AlternateContent>
           <mc:Choice Requires="wps">
             <w:drawing>
-              <wp:anchor distT="0" distB="0" distL="114300" distR="114300" simplePos="0" relativeHeight="251688960" behindDoc="0" locked="0" layoutInCell="1" allowOverlap="1" wp14:anchorId="06F7F890" wp14:editId="7A78EDA1">
+              <wp:anchor distT="0" distB="0" distL="114300" distR="114300" simplePos="0" relativeHeight="251658252" behindDoc="0" locked="0" layoutInCell="1" allowOverlap="1" wp14:anchorId="06F7F890" wp14:editId="7A78EDA1">
                 <wp:simplePos x="0" y="0"/>
                 <wp:positionH relativeFrom="column">
                   <wp:posOffset>254635</wp:posOffset>
@@ -6692,7 +6784,7 @@
           </mc:Choice>
           <mc:Fallback>
             <w:pict>
-              <v:roundrect w14:anchorId="06F7F890" id="Rounded Rectangle 18" o:spid="_x0000_s1042" style="position:absolute;margin-left:20.05pt;margin-top:12.35pt;width:198.85pt;height:52.65pt;z-index:251688960;visibility:visible;mso-wrap-style:square;mso-width-percent:0;mso-height-percent:0;mso-wrap-distance-left:9pt;mso-wrap-distance-top:0;mso-wrap-distance-right:9pt;mso-wrap-distance-bottom:0;mso-position-horizontal:absolute;mso-position-horizontal-relative:text;mso-position-vertical:absolute;mso-position-vertical-relative:text;mso-width-percent:0;mso-height-percent:0;mso-width-relative:margin;mso-height-relative:margin;v-text-anchor:middle" arcsize="10923f" o:gfxdata="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" fillcolor="#f3a875 [2165]" strokecolor="#ed7d31 [3205]" strokeweight=".5pt">
+              <v:roundrect w14:anchorId="06F7F890" id="Rounded Rectangle 18" o:spid="_x0000_s1042" style="position:absolute;margin-left:20.05pt;margin-top:12.35pt;width:198.85pt;height:52.65pt;z-index:251658252;visibility:visible;mso-wrap-style:square;mso-width-percent:0;mso-height-percent:0;mso-wrap-distance-left:9pt;mso-wrap-distance-top:0;mso-wrap-distance-right:9pt;mso-wrap-distance-bottom:0;mso-position-horizontal:absolute;mso-position-horizontal-relative:text;mso-position-vertical:absolute;mso-position-vertical-relative:text;mso-width-percent:0;mso-height-percent:0;mso-width-relative:margin;mso-height-relative:margin;v-text-anchor:middle" arcsize="10923f" o:gfxdata="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" fillcolor="#f3a875 [2165]" strokecolor="#ed7d31 [3205]" strokeweight=".5pt">
                 <v:fill color2="#f09558 [2613]" rotate="t" colors="0 #f7bda4;.5 #f5b195;1 #f8a581" focus="100%" type="gradient">
                   <o:fill v:ext="view" type="gradientUnscaled"/>
                 </v:fill>

</xml_diff>

<commit_message>
Added Core_Mem_Monitor() and test it in STATE_MONOCHROME_DRAW
</commit_message>
<xml_diff>
--- a/Documentation/Code-Read and Write Cores.docx
+++ b/Documentation/Code-Read and Write Cores.docx
@@ -811,47 +811,142 @@
                                 <w:szCs w:val="20"/>
                               </w:rPr>
                             </w:pPr>
+                            <w:proofErr w:type="spellStart"/>
+                            <w:r>
+                              <w:rPr>
+                                <w:sz w:val="20"/>
+                                <w:szCs w:val="20"/>
+                              </w:rPr>
+                              <w:t>Core_Mem_Array_</w:t>
+                            </w:r>
+                            <w:proofErr w:type="gramStart"/>
+                            <w:r>
+                              <w:rPr>
+                                <w:sz w:val="20"/>
+                                <w:szCs w:val="20"/>
+                              </w:rPr>
+                              <w:t>Write</w:t>
+                            </w:r>
+                            <w:proofErr w:type="spellEnd"/>
+                            <w:r>
+                              <w:rPr>
+                                <w:sz w:val="20"/>
+                                <w:szCs w:val="20"/>
+                              </w:rPr>
+                              <w:t>(</w:t>
+                            </w:r>
+                            <w:proofErr w:type="gramEnd"/>
+                            <w:r>
+                              <w:rPr>
+                                <w:sz w:val="20"/>
+                                <w:szCs w:val="20"/>
+                              </w:rPr>
+                              <w:t xml:space="preserve">) </w:t>
+                            </w:r>
+                          </w:p>
+                          <w:p>
+                            <w:pPr>
+                              <w:rPr>
+                                <w:sz w:val="20"/>
+                                <w:szCs w:val="20"/>
+                              </w:rPr>
+                            </w:pPr>
+                            <w:proofErr w:type="spellStart"/>
+                            <w:r>
+                              <w:rPr>
+                                <w:sz w:val="20"/>
+                                <w:szCs w:val="20"/>
+                              </w:rPr>
+                              <w:t>Core_Mem_Array_</w:t>
+                            </w:r>
+                            <w:proofErr w:type="gramStart"/>
+                            <w:r>
+                              <w:rPr>
+                                <w:sz w:val="20"/>
+                                <w:szCs w:val="20"/>
+                              </w:rPr>
+                              <w:t>Read</w:t>
+                            </w:r>
+                            <w:proofErr w:type="spellEnd"/>
+                            <w:r>
+                              <w:rPr>
+                                <w:sz w:val="20"/>
+                                <w:szCs w:val="20"/>
+                              </w:rPr>
+                              <w:t>(</w:t>
+                            </w:r>
+                            <w:proofErr w:type="gramEnd"/>
+                            <w:r>
+                              <w:rPr>
+                                <w:sz w:val="20"/>
+                                <w:szCs w:val="20"/>
+                              </w:rPr>
+                              <w:t xml:space="preserve">) </w:t>
+                            </w:r>
+                          </w:p>
+                          <w:p>
+                            <w:pPr>
+                              <w:rPr>
+                                <w:sz w:val="20"/>
+                                <w:szCs w:val="20"/>
+                              </w:rPr>
+                            </w:pPr>
+                            <w:proofErr w:type="spellStart"/>
+                            <w:r>
+                              <w:rPr>
+                                <w:sz w:val="20"/>
+                                <w:szCs w:val="20"/>
+                              </w:rPr>
+                              <w:t>Core_Mem_Array_Write_Test_</w:t>
+                            </w:r>
+                            <w:proofErr w:type="gramStart"/>
+                            <w:r>
+                              <w:rPr>
+                                <w:sz w:val="20"/>
+                                <w:szCs w:val="20"/>
+                              </w:rPr>
+                              <w:t>Pattern</w:t>
+                            </w:r>
+                            <w:proofErr w:type="spellEnd"/>
+                            <w:r>
+                              <w:rPr>
+                                <w:sz w:val="20"/>
+                                <w:szCs w:val="20"/>
+                              </w:rPr>
+                              <w:t>(</w:t>
+                            </w:r>
+                            <w:proofErr w:type="gramEnd"/>
+                            <w:r>
+                              <w:rPr>
+                                <w:sz w:val="20"/>
+                                <w:szCs w:val="20"/>
+                              </w:rPr>
+                              <w:t>)</w:t>
+                            </w:r>
+                          </w:p>
+                          <w:p>
+                            <w:pPr>
+                              <w:rPr>
+                                <w:sz w:val="20"/>
+                                <w:szCs w:val="20"/>
+                              </w:rPr>
+                            </w:pPr>
+                            <w:r>
+                              <w:rPr>
+                                <w:sz w:val="20"/>
+                                <w:szCs w:val="20"/>
+                              </w:rPr>
+                              <w:t>Core_Mem_</w:t>
+                            </w:r>
+                            <w:r>
+                              <w:rPr>
+                                <w:sz w:val="20"/>
+                                <w:szCs w:val="20"/>
+                              </w:rPr>
+                              <w:t>Monitor()</w:t>
+                            </w:r>
                             <w:bookmarkStart w:id="0" w:name="_GoBack"/>
-                            <w:proofErr w:type="spellStart"/>
-                            <w:r>
-                              <w:rPr>
-                                <w:sz w:val="20"/>
-                                <w:szCs w:val="20"/>
-                              </w:rPr>
-                              <w:t>Core_Mem_Array_</w:t>
-                            </w:r>
-                            <w:proofErr w:type="gramStart"/>
-                            <w:r>
-                              <w:rPr>
-                                <w:sz w:val="20"/>
-                                <w:szCs w:val="20"/>
-                              </w:rPr>
-                              <w:t>Write</w:t>
-                            </w:r>
-                            <w:proofErr w:type="spellEnd"/>
-                            <w:r>
-                              <w:rPr>
-                                <w:sz w:val="20"/>
-                                <w:szCs w:val="20"/>
-                              </w:rPr>
-                              <w:t>(</w:t>
-                            </w:r>
-                            <w:proofErr w:type="gramEnd"/>
-                            <w:r>
-                              <w:rPr>
-                                <w:sz w:val="20"/>
-                                <w:szCs w:val="20"/>
-                              </w:rPr>
-                              <w:t>)</w:t>
-                            </w:r>
                             <w:bookmarkEnd w:id="0"/>
-                            <w:r>
-                              <w:rPr>
-                                <w:sz w:val="20"/>
-                                <w:szCs w:val="20"/>
-                              </w:rPr>
-                              <w:t xml:space="preserve"> </w:t>
-                            </w:r>
                           </w:p>
                           <w:p>
                             <w:pPr>
@@ -1378,47 +1473,142 @@
                           <w:szCs w:val="20"/>
                         </w:rPr>
                       </w:pPr>
+                      <w:proofErr w:type="spellStart"/>
+                      <w:r>
+                        <w:rPr>
+                          <w:sz w:val="20"/>
+                          <w:szCs w:val="20"/>
+                        </w:rPr>
+                        <w:t>Core_Mem_Array_</w:t>
+                      </w:r>
+                      <w:proofErr w:type="gramStart"/>
+                      <w:r>
+                        <w:rPr>
+                          <w:sz w:val="20"/>
+                          <w:szCs w:val="20"/>
+                        </w:rPr>
+                        <w:t>Write</w:t>
+                      </w:r>
+                      <w:proofErr w:type="spellEnd"/>
+                      <w:r>
+                        <w:rPr>
+                          <w:sz w:val="20"/>
+                          <w:szCs w:val="20"/>
+                        </w:rPr>
+                        <w:t>(</w:t>
+                      </w:r>
+                      <w:proofErr w:type="gramEnd"/>
+                      <w:r>
+                        <w:rPr>
+                          <w:sz w:val="20"/>
+                          <w:szCs w:val="20"/>
+                        </w:rPr>
+                        <w:t xml:space="preserve">) </w:t>
+                      </w:r>
+                    </w:p>
+                    <w:p>
+                      <w:pPr>
+                        <w:rPr>
+                          <w:sz w:val="20"/>
+                          <w:szCs w:val="20"/>
+                        </w:rPr>
+                      </w:pPr>
+                      <w:proofErr w:type="spellStart"/>
+                      <w:r>
+                        <w:rPr>
+                          <w:sz w:val="20"/>
+                          <w:szCs w:val="20"/>
+                        </w:rPr>
+                        <w:t>Core_Mem_Array_</w:t>
+                      </w:r>
+                      <w:proofErr w:type="gramStart"/>
+                      <w:r>
+                        <w:rPr>
+                          <w:sz w:val="20"/>
+                          <w:szCs w:val="20"/>
+                        </w:rPr>
+                        <w:t>Read</w:t>
+                      </w:r>
+                      <w:proofErr w:type="spellEnd"/>
+                      <w:r>
+                        <w:rPr>
+                          <w:sz w:val="20"/>
+                          <w:szCs w:val="20"/>
+                        </w:rPr>
+                        <w:t>(</w:t>
+                      </w:r>
+                      <w:proofErr w:type="gramEnd"/>
+                      <w:r>
+                        <w:rPr>
+                          <w:sz w:val="20"/>
+                          <w:szCs w:val="20"/>
+                        </w:rPr>
+                        <w:t xml:space="preserve">) </w:t>
+                      </w:r>
+                    </w:p>
+                    <w:p>
+                      <w:pPr>
+                        <w:rPr>
+                          <w:sz w:val="20"/>
+                          <w:szCs w:val="20"/>
+                        </w:rPr>
+                      </w:pPr>
+                      <w:proofErr w:type="spellStart"/>
+                      <w:r>
+                        <w:rPr>
+                          <w:sz w:val="20"/>
+                          <w:szCs w:val="20"/>
+                        </w:rPr>
+                        <w:t>Core_Mem_Array_Write_Test_</w:t>
+                      </w:r>
+                      <w:proofErr w:type="gramStart"/>
+                      <w:r>
+                        <w:rPr>
+                          <w:sz w:val="20"/>
+                          <w:szCs w:val="20"/>
+                        </w:rPr>
+                        <w:t>Pattern</w:t>
+                      </w:r>
+                      <w:proofErr w:type="spellEnd"/>
+                      <w:r>
+                        <w:rPr>
+                          <w:sz w:val="20"/>
+                          <w:szCs w:val="20"/>
+                        </w:rPr>
+                        <w:t>(</w:t>
+                      </w:r>
+                      <w:proofErr w:type="gramEnd"/>
+                      <w:r>
+                        <w:rPr>
+                          <w:sz w:val="20"/>
+                          <w:szCs w:val="20"/>
+                        </w:rPr>
+                        <w:t>)</w:t>
+                      </w:r>
+                    </w:p>
+                    <w:p>
+                      <w:pPr>
+                        <w:rPr>
+                          <w:sz w:val="20"/>
+                          <w:szCs w:val="20"/>
+                        </w:rPr>
+                      </w:pPr>
+                      <w:r>
+                        <w:rPr>
+                          <w:sz w:val="20"/>
+                          <w:szCs w:val="20"/>
+                        </w:rPr>
+                        <w:t>Core_Mem_</w:t>
+                      </w:r>
+                      <w:r>
+                        <w:rPr>
+                          <w:sz w:val="20"/>
+                          <w:szCs w:val="20"/>
+                        </w:rPr>
+                        <w:t>Monitor()</w:t>
+                      </w:r>
                       <w:bookmarkStart w:id="1" w:name="_GoBack"/>
-                      <w:proofErr w:type="spellStart"/>
-                      <w:r>
-                        <w:rPr>
-                          <w:sz w:val="20"/>
-                          <w:szCs w:val="20"/>
-                        </w:rPr>
-                        <w:t>Core_Mem_Array_</w:t>
-                      </w:r>
-                      <w:proofErr w:type="gramStart"/>
-                      <w:r>
-                        <w:rPr>
-                          <w:sz w:val="20"/>
-                          <w:szCs w:val="20"/>
-                        </w:rPr>
-                        <w:t>Write</w:t>
-                      </w:r>
-                      <w:proofErr w:type="spellEnd"/>
-                      <w:r>
-                        <w:rPr>
-                          <w:sz w:val="20"/>
-                          <w:szCs w:val="20"/>
-                        </w:rPr>
-                        <w:t>(</w:t>
-                      </w:r>
-                      <w:proofErr w:type="gramEnd"/>
-                      <w:r>
-                        <w:rPr>
-                          <w:sz w:val="20"/>
-                          <w:szCs w:val="20"/>
-                        </w:rPr>
-                        <w:t>)</w:t>
-                      </w:r>
                       <w:bookmarkEnd w:id="1"/>
-                      <w:r>
-                        <w:rPr>
-                          <w:sz w:val="20"/>
-                          <w:szCs w:val="20"/>
-                        </w:rPr>
-                        <w:t xml:space="preserve"> </w:t>
-                      </w:r>
                     </w:p>
                     <w:p>
                       <w:pPr>

</xml_diff>